<commit_message>
minor revisions before uploading
</commit_message>
<xml_diff>
--- a/reports/preregistration/causality_preregistration_osf.docx
+++ b/reports/preregistration/causality_preregistration_osf.docx
@@ -1,6 +1,6 @@
 
 <file path=word/document.xml><?xml version="1.0" encoding="utf-8"?>
-<w:document xmlns:wpc="http://schemas.microsoft.com/office/word/2010/wordprocessingCanvas" xmlns:cx="http://schemas.microsoft.com/office/drawing/2014/chartex" xmlns:cx1="http://schemas.microsoft.com/office/drawing/2015/9/8/chartex" xmlns:cx2="http://schemas.microsoft.com/office/drawing/2015/10/21/chartex" xmlns:cx3="http://schemas.microsoft.com/office/drawing/2016/5/9/chartex" xmlns:cx4="http://schemas.microsoft.com/office/drawing/2016/5/10/chartex" xmlns:cx5="http://schemas.microsoft.com/office/drawing/2016/5/11/chartex" xmlns:cx6="http://schemas.microsoft.com/office/drawing/2016/5/12/chartex" xmlns:cx7="http://schemas.microsoft.com/office/drawing/2016/5/13/chartex" xmlns:cx8="http://schemas.microsoft.com/office/drawing/2016/5/14/chartex" xmlns:mc="http://schemas.openxmlformats.org/markup-compatibility/2006" xmlns:aink="http://schemas.microsoft.com/office/drawing/2016/ink" xmlns:am3d="http://schemas.microsoft.com/office/drawing/2017/model3d" xmlns:o="urn:schemas-microsoft-com:office:office" xmlns:r="http://schemas.openxmlformats.org/officeDocument/2006/relationships" xmlns:m="http://schemas.openxmlformats.org/officeDocument/2006/math" xmlns:v="urn:schemas-microsoft-com:vml" xmlns:wp14="http://schemas.microsoft.com/office/word/2010/wordprocessingDrawing" xmlns:wp="http://schemas.openxmlformats.org/drawingml/2006/wordprocessingDrawing" xmlns:w10="urn:schemas-microsoft-com:office:word" xmlns:w="http://schemas.openxmlformats.org/wordprocessingml/2006/main" xmlns:w14="http://schemas.microsoft.com/office/word/2010/wordml" xmlns:w15="http://schemas.microsoft.com/office/word/2012/wordml" xmlns:w16cid="http://schemas.microsoft.com/office/word/2016/wordml/cid" xmlns:w16se="http://schemas.microsoft.com/office/word/2015/wordml/symex" xmlns:wpg="http://schemas.microsoft.com/office/word/2010/wordprocessingGroup" xmlns:wpi="http://schemas.microsoft.com/office/word/2010/wordprocessingInk" xmlns:wne="http://schemas.microsoft.com/office/word/2006/wordml" xmlns:wps="http://schemas.microsoft.com/office/word/2010/wordprocessingShape" mc:Ignorable="w14 w15 w16se w16cid wp14">
+<w:document xmlns:wpc="http://schemas.microsoft.com/office/word/2010/wordprocessingCanvas" xmlns:cx="http://schemas.microsoft.com/office/drawing/2014/chartex" xmlns:cx1="http://schemas.microsoft.com/office/drawing/2015/9/8/chartex" xmlns:cx2="http://schemas.microsoft.com/office/drawing/2015/10/21/chartex" xmlns:cx3="http://schemas.microsoft.com/office/drawing/2016/5/9/chartex" xmlns:cx4="http://schemas.microsoft.com/office/drawing/2016/5/10/chartex" xmlns:cx5="http://schemas.microsoft.com/office/drawing/2016/5/11/chartex" xmlns:cx6="http://schemas.microsoft.com/office/drawing/2016/5/12/chartex" xmlns:cx7="http://schemas.microsoft.com/office/drawing/2016/5/13/chartex" xmlns:cx8="http://schemas.microsoft.com/office/drawing/2016/5/14/chartex" xmlns:mc="http://schemas.openxmlformats.org/markup-compatibility/2006" xmlns:aink="http://schemas.microsoft.com/office/drawing/2016/ink" xmlns:am3d="http://schemas.microsoft.com/office/drawing/2017/model3d" xmlns:o="urn:schemas-microsoft-com:office:office" xmlns:r="http://schemas.openxmlformats.org/officeDocument/2006/relationships" xmlns:m="http://schemas.openxmlformats.org/officeDocument/2006/math" xmlns:v="urn:schemas-microsoft-com:vml" xmlns:wp14="http://schemas.microsoft.com/office/word/2010/wordprocessingDrawing" xmlns:wp="http://schemas.openxmlformats.org/drawingml/2006/wordprocessingDrawing" xmlns:w10="urn:schemas-microsoft-com:office:word" xmlns:w="http://schemas.openxmlformats.org/wordprocessingml/2006/main" xmlns:w14="http://schemas.microsoft.com/office/word/2010/wordml" xmlns:w15="http://schemas.microsoft.com/office/word/2012/wordml" xmlns:w16cex="http://schemas.microsoft.com/office/word/2018/wordml/cex" xmlns:w16cid="http://schemas.microsoft.com/office/word/2016/wordml/cid" xmlns:w16="http://schemas.microsoft.com/office/word/2018/wordml" xmlns:w16se="http://schemas.microsoft.com/office/word/2015/wordml/symex" xmlns:wpg="http://schemas.microsoft.com/office/word/2010/wordprocessingGroup" xmlns:wpi="http://schemas.microsoft.com/office/word/2010/wordprocessingInk" xmlns:wne="http://schemas.microsoft.com/office/word/2006/wordml" xmlns:wps="http://schemas.microsoft.com/office/word/2010/wordprocessingShape" mc:Ignorable="w14 w15 w16se w16cid w16 w16cex wp14">
   <w:body>
     <w:p>
       <w:pPr>
@@ -503,11 +503,13 @@
         </w:numPr>
         <w:jc w:val="both"/>
         <w:rPr>
-          <w:lang w:val="en-US"/>
-        </w:rPr>
-      </w:pPr>
-      <w:r>
-        <w:rPr>
+          <w:u w:val="single"/>
+          <w:lang w:val="en-US"/>
+        </w:rPr>
+      </w:pPr>
+      <w:r>
+        <w:rPr>
+          <w:u w:val="single"/>
           <w:lang w:val="en-US"/>
         </w:rPr>
         <w:t xml:space="preserve">Title </w:t>
@@ -545,8 +547,6 @@
         </w:rPr>
         <w:t>,</w:t>
       </w:r>
-      <w:bookmarkStart w:id="1" w:name="_GoBack"/>
-      <w:bookmarkEnd w:id="1"/>
       <w:r>
         <w:rPr>
           <w:lang w:val="en-US"/>
@@ -576,11 +576,13 @@
         </w:numPr>
         <w:jc w:val="both"/>
         <w:rPr>
-          <w:lang w:val="en-US"/>
-        </w:rPr>
-      </w:pPr>
-      <w:r>
-        <w:rPr>
+          <w:u w:val="single"/>
+          <w:lang w:val="en-US"/>
+        </w:rPr>
+      </w:pPr>
+      <w:r>
+        <w:rPr>
+          <w:u w:val="single"/>
           <w:lang w:val="en-US"/>
         </w:rPr>
         <w:t>Authors</w:t>
@@ -617,11 +619,13 @@
         </w:numPr>
         <w:jc w:val="both"/>
         <w:rPr>
-          <w:lang w:val="en-US"/>
-        </w:rPr>
-      </w:pPr>
-      <w:r>
-        <w:rPr>
+          <w:u w:val="single"/>
+          <w:lang w:val="en-US"/>
+        </w:rPr>
+      </w:pPr>
+      <w:r>
+        <w:rPr>
+          <w:u w:val="single"/>
           <w:lang w:val="en-US"/>
         </w:rPr>
         <w:t>Description</w:t>
@@ -658,11 +662,13 @@
         </w:numPr>
         <w:jc w:val="both"/>
         <w:rPr>
-          <w:lang w:val="en-US"/>
-        </w:rPr>
-      </w:pPr>
-      <w:r>
-        <w:rPr>
+          <w:u w:val="single"/>
+          <w:lang w:val="en-US"/>
+        </w:rPr>
+      </w:pPr>
+      <w:r>
+        <w:rPr>
+          <w:u w:val="single"/>
           <w:lang w:val="en-US"/>
         </w:rPr>
         <w:t>Hypotheses</w:t>
@@ -917,9 +923,9 @@
           <w:lang w:val="en-US"/>
         </w:rPr>
       </w:pPr>
-      <w:bookmarkStart w:id="2" w:name="_4mzf79vx2q6j" w:colFirst="0" w:colLast="0"/>
-      <w:bookmarkStart w:id="3" w:name="_Toc73046310"/>
-      <w:bookmarkEnd w:id="2"/>
+      <w:bookmarkStart w:id="1" w:name="_4mzf79vx2q6j" w:colFirst="0" w:colLast="0"/>
+      <w:bookmarkStart w:id="2" w:name="_Toc73046310"/>
+      <w:bookmarkEnd w:id="1"/>
       <w:r>
         <w:rPr>
           <w:lang w:val="en-US"/>
@@ -927,7 +933,7 @@
         <w:lastRenderedPageBreak/>
         <w:t>Design Plan</w:t>
       </w:r>
-      <w:bookmarkEnd w:id="3"/>
+      <w:bookmarkEnd w:id="2"/>
     </w:p>
     <w:p>
       <w:pPr>
@@ -1005,7 +1011,7 @@
           <w:lang w:val="en-US"/>
         </w:rPr>
       </w:pPr>
-      <w:bookmarkStart w:id="4" w:name="_Ref73035667"/>
+      <w:bookmarkStart w:id="3" w:name="_Ref73035667"/>
       <w:r>
         <w:rPr>
           <w:lang w:val="en-US"/>
@@ -1043,7 +1049,7 @@
         </w:rPr>
         <w:fldChar w:fldCharType="end"/>
       </w:r>
-      <w:bookmarkEnd w:id="4"/>
+      <w:bookmarkEnd w:id="3"/>
       <w:r>
         <w:rPr>
           <w:lang w:val="en-US"/>
@@ -1136,6 +1142,8 @@
       </w:r>
       <w:r>
         <w:rPr>
+          <w:i w:val="0"/>
+          <w:iCs w:val="0"/>
           <w:lang w:val="en-US"/>
         </w:rPr>
         <w:t>p</w:t>
@@ -1187,6 +1195,26 @@
         <w:rPr>
           <w:lang w:val="en-US"/>
         </w:rPr>
+        <w:t xml:space="preserve"> (see panel </w:t>
+      </w:r>
+      <w:r>
+        <w:rPr>
+          <w:b/>
+          <w:bCs/>
+          <w:lang w:val="en-US"/>
+        </w:rPr>
+        <w:t>d</w:t>
+      </w:r>
+      <w:r>
+        <w:rPr>
+          <w:lang w:val="en-US"/>
+        </w:rPr>
+        <w:t>)</w:t>
+      </w:r>
+      <w:r>
+        <w:rPr>
+          <w:lang w:val="en-US"/>
+        </w:rPr>
         <w:t xml:space="preserve">. </w:t>
       </w:r>
       <w:r>
@@ -1207,7 +1235,14 @@
           <w:b/>
           <w:lang w:val="en-US"/>
         </w:rPr>
-        <w:t>a)</w:t>
+        <w:t>c</w:t>
+      </w:r>
+      <w:r>
+        <w:rPr>
+          <w:b/>
+          <w:lang w:val="en-US"/>
+        </w:rPr>
+        <w:t>)</w:t>
       </w:r>
       <w:r>
         <w:rPr>
@@ -1253,11 +1288,13 @@
         </w:numPr>
         <w:jc w:val="both"/>
         <w:rPr>
-          <w:lang w:val="en-US"/>
-        </w:rPr>
-      </w:pPr>
-      <w:r>
-        <w:rPr>
+          <w:u w:val="single"/>
+          <w:lang w:val="en-US"/>
+        </w:rPr>
+      </w:pPr>
+      <w:r>
+        <w:rPr>
+          <w:u w:val="single"/>
           <w:lang w:val="en-US"/>
         </w:rPr>
         <w:t>Study type</w:t>
@@ -1294,11 +1331,13 @@
         </w:numPr>
         <w:jc w:val="both"/>
         <w:rPr>
-          <w:lang w:val="en-US"/>
-        </w:rPr>
-      </w:pPr>
-      <w:r>
-        <w:rPr>
+          <w:u w:val="single"/>
+          <w:lang w:val="en-US"/>
+        </w:rPr>
+      </w:pPr>
+      <w:r>
+        <w:rPr>
+          <w:u w:val="single"/>
           <w:lang w:val="en-US"/>
         </w:rPr>
         <w:t>Blinding</w:t>
@@ -1336,23 +1375,27 @@
         </w:numPr>
         <w:jc w:val="both"/>
         <w:rPr>
-          <w:lang w:val="en-US"/>
-        </w:rPr>
-      </w:pPr>
-      <w:r>
-        <w:rPr>
+          <w:u w:val="single"/>
+          <w:lang w:val="en-US"/>
+        </w:rPr>
+      </w:pPr>
+      <w:r>
+        <w:rPr>
+          <w:u w:val="single"/>
           <w:lang w:val="en-US"/>
         </w:rPr>
         <w:t>Behavio</w:t>
       </w:r>
       <w:r>
         <w:rPr>
+          <w:u w:val="single"/>
           <w:lang w:val="en-US"/>
         </w:rPr>
         <w:t>ral task</w:t>
       </w:r>
       <w:r>
         <w:rPr>
+          <w:u w:val="single"/>
           <w:lang w:val="en-US"/>
         </w:rPr>
         <w:t xml:space="preserve"> &amp; Stimuli</w:t>
@@ -1747,7 +1790,35 @@
         <w:rPr>
           <w:lang w:val="en-US"/>
         </w:rPr>
-        <w:t>in each trial is selected to be the target, and is shown longer than the other one. Target attributes or alternatives are always presented for 1500 ms, whereas other alternatives or attributes are presented for 1000 ms, resulting in a final presentation advantage for the target of 1</w:t>
+        <w:t xml:space="preserve">in each trial is selected to be the target, and is shown longer than the other one. Target attributes or alternatives are always presented for 1500 </w:t>
+      </w:r>
+      <w:proofErr w:type="spellStart"/>
+      <w:r>
+        <w:rPr>
+          <w:lang w:val="en-US"/>
+        </w:rPr>
+        <w:t>ms</w:t>
+      </w:r>
+      <w:proofErr w:type="spellEnd"/>
+      <w:r>
+        <w:rPr>
+          <w:lang w:val="en-US"/>
+        </w:rPr>
+        <w:t xml:space="preserve">, whereas other alternatives or attributes are presented for 1000 </w:t>
+      </w:r>
+      <w:proofErr w:type="spellStart"/>
+      <w:r>
+        <w:rPr>
+          <w:lang w:val="en-US"/>
+        </w:rPr>
+        <w:t>ms</w:t>
+      </w:r>
+      <w:proofErr w:type="spellEnd"/>
+      <w:r>
+        <w:rPr>
+          <w:lang w:val="en-US"/>
+        </w:rPr>
+        <w:t>, resulting in a final presentation advantage for the target of 1</w:t>
       </w:r>
       <w:r>
         <w:rPr>
@@ -1761,17 +1832,53 @@
         </w:rPr>
         <w:t xml:space="preserve"> </w:t>
       </w:r>
-      <w:r>
-        <w:rPr>
-          <w:lang w:val="en-US"/>
-        </w:rPr>
-        <w:t xml:space="preserve">ms </w:t>
-      </w:r>
-      <w:r>
-        <w:rPr>
-          <w:lang w:val="en-US"/>
-        </w:rPr>
-        <w:t>(2x 1500 ms vs. 2x 1000 ms).</w:t>
+      <w:proofErr w:type="spellStart"/>
+      <w:r>
+        <w:rPr>
+          <w:lang w:val="en-US"/>
+        </w:rPr>
+        <w:t>ms</w:t>
+      </w:r>
+      <w:proofErr w:type="spellEnd"/>
+      <w:r>
+        <w:rPr>
+          <w:lang w:val="en-US"/>
+        </w:rPr>
+        <w:t xml:space="preserve"> </w:t>
+      </w:r>
+      <w:r>
+        <w:rPr>
+          <w:lang w:val="en-US"/>
+        </w:rPr>
+        <w:t xml:space="preserve">(2x 1500 </w:t>
+      </w:r>
+      <w:proofErr w:type="spellStart"/>
+      <w:r>
+        <w:rPr>
+          <w:lang w:val="en-US"/>
+        </w:rPr>
+        <w:t>ms</w:t>
+      </w:r>
+      <w:proofErr w:type="spellEnd"/>
+      <w:r>
+        <w:rPr>
+          <w:lang w:val="en-US"/>
+        </w:rPr>
+        <w:t xml:space="preserve"> vs. 2x 1000 </w:t>
+      </w:r>
+      <w:proofErr w:type="spellStart"/>
+      <w:r>
+        <w:rPr>
+          <w:lang w:val="en-US"/>
+        </w:rPr>
+        <w:t>ms</w:t>
+      </w:r>
+      <w:proofErr w:type="spellEnd"/>
+      <w:r>
+        <w:rPr>
+          <w:lang w:val="en-US"/>
+        </w:rPr>
+        <w:t>).</w:t>
       </w:r>
     </w:p>
     <w:p>
@@ -1816,7 +1923,36 @@
         <w:rPr>
           <w:lang w:val="en-US"/>
         </w:rPr>
-        <w:t xml:space="preserve">The task is implemented in jsPsych </w:t>
+        <w:t>Participants perform five practice trials with increasing presentation speeds, but no presentation advantage for either alternative or attribute, which they can repeat until they feel confident with the task.</w:t>
+      </w:r>
+    </w:p>
+    <w:p>
+      <w:pPr>
+        <w:ind w:left="1440"/>
+        <w:jc w:val="both"/>
+        <w:rPr>
+          <w:lang w:val="en-US"/>
+        </w:rPr>
+      </w:pPr>
+      <w:r>
+        <w:rPr>
+          <w:lang w:val="en-US"/>
+        </w:rPr>
+        <w:t xml:space="preserve">The task is implemented in </w:t>
+      </w:r>
+      <w:proofErr w:type="spellStart"/>
+      <w:r>
+        <w:rPr>
+          <w:lang w:val="en-US"/>
+        </w:rPr>
+        <w:t>jsPsych</w:t>
+      </w:r>
+      <w:proofErr w:type="spellEnd"/>
+      <w:r>
+        <w:rPr>
+          <w:lang w:val="en-US"/>
+        </w:rPr>
+        <w:t xml:space="preserve"> </w:t>
       </w:r>
       <w:r>
         <w:rPr>
@@ -1828,7 +1964,7 @@
         <w:rPr>
           <w:lang w:val="en-US"/>
         </w:rPr>
-        <w:instrText xml:space="preserve"> ADDIN ZOTERO_ITEM CSL_CITATION {"citationID":"9eZtz8cK","properties":{"formattedCitation":"(de Leeuw, 2015)","plainCitation":"(de Leeuw, 2015)","noteIndex":0},"citationItems":[{"id":1874,"uris":["http://zotero.org/users/1278833/items/TC3HKYSA"],"uri":["http://zotero.org/users/1278833/items/TC3HKYSA"],"itemData":{"id":1874,"type":"article-journal","abstract":"Online experiments are growing in popularity, and the increasing sophistication of Web technology has made it possible to run complex behavioral experiments online using only a Web browser. Unlike with offline laboratory experiments, however, few tools exist to aid in the development of browser-based experiments. This makes the process of creating an experiment slow and challenging, particularly for researchers who lack a Web development background. This article introduces jsPsych, a JavaScript library for the development of Web-based experiments. jsPsych formalizes a way of describing experiments that is much simpler than writing the entire experiment from scratch. jsPsych then executes these descriptions automatically, handling the flow from one task to another. The jsPsych library is open-source and designed to be expanded by the research community. The project is available online at www.jspsych.org.","container-title":"Behavior Research Methods","DOI":"10.3758/s13428-014-0458-y","ISSN":"1554-3528","issue":"1","journalAbbreviation":"Behav Res","language":"en","page":"1-12","source":"Springer Link","title":"jsPsych: A JavaScript library for creating behavioral experiments in a Web browser","title-short":"jsPsych","volume":"47","author":[{"family":"Leeuw","given":"Joshua R.","non-dropping-particle":"de"}],"issued":{"date-parts":[["2015",3,1]]}}}],"schema":"https://github.com/citation-style-language/schema/raw/master/csl-citation.json"} </w:instrText>
+        <w:instrText xml:space="preserve"> ADDIN ZOTERO_ITEM CSL_CITATION {"citationID":"9eZtz8cK","properties":{"formattedCitation":"(de Leeuw, 2015)","plainCitation":"(de Leeuw, 2015)","noteIndex":0},"citationItems":[{"id":1866,"uris":["http://zotero.org/users/1278833/items/TC3HKYSA"],"uri":["http://zotero.org/users/1278833/items/TC3HKYSA"],"itemData":{"id":1866,"type":"article-journal","abstract":"Online experiments are growing in popularity, and the increasing sophistication of Web technology has made it possible to run complex behavioral experiments online using only a Web browser. Unlike with offline laboratory experiments, however, few tools exist to aid in the development of browser-based experiments. This makes the process of creating an experiment slow and challenging, particularly for researchers who lack a Web development background. This article introduces jsPsych, a JavaScript library for the development of Web-based experiments. jsPsych formalizes a way of describing experiments that is much simpler than writing the entire experiment from scratch. jsPsych then executes these descriptions automatically, handling the flow from one task to another. The jsPsych library is open-source and designed to be expanded by the research community. The project is available online at www.jspsych.org.","container-title":"Behavior Research Methods","DOI":"10.3758/s13428-014-0458-y","ISSN":"1554-3528","issue":"1","journalAbbreviation":"Behav Res","language":"en","page":"1-12","source":"Springer Link","title":"jsPsych: A JavaScript library for creating behavioral experiments in a Web browser","title-short":"jsPsych","volume":"47","author":[{"family":"Leeuw","given":"Joshua R.","non-dropping-particle":"de"}],"issued":{"date-parts":[["2015",3,1]]}}}],"schema":"https://github.com/citation-style-language/schema/raw/master/csl-citation.json"} </w:instrText>
       </w:r>
       <w:r>
         <w:rPr>
@@ -1892,23 +2028,27 @@
         </w:numPr>
         <w:jc w:val="both"/>
         <w:rPr>
-          <w:lang w:val="en-US"/>
-        </w:rPr>
-      </w:pPr>
-      <w:r>
-        <w:rPr>
+          <w:u w:val="single"/>
+          <w:lang w:val="en-US"/>
+        </w:rPr>
+      </w:pPr>
+      <w:r>
+        <w:rPr>
+          <w:u w:val="single"/>
           <w:lang w:val="en-US"/>
         </w:rPr>
         <w:t>Stimuli</w:t>
       </w:r>
       <w:r>
         <w:rPr>
+          <w:u w:val="single"/>
           <w:lang w:val="en-US"/>
         </w:rPr>
         <w:t xml:space="preserve"> and trials</w:t>
       </w:r>
       <w:r>
         <w:rPr>
+          <w:u w:val="single"/>
           <w:lang w:val="en-US"/>
         </w:rPr>
         <w:t>:</w:t>
@@ -2159,7 +2299,23 @@
           <w:i/>
           <w:lang w:val="en-US"/>
         </w:rPr>
-        <w:t xml:space="preserve">(i) presentation format, (ii) target alternative / attribute, and (iii) presentation order (target first and third vs. second and last). </w:t>
+        <w:t>(</w:t>
+      </w:r>
+      <w:proofErr w:type="spellStart"/>
+      <w:r>
+        <w:rPr>
+          <w:i/>
+          <w:lang w:val="en-US"/>
+        </w:rPr>
+        <w:t>i</w:t>
+      </w:r>
+      <w:proofErr w:type="spellEnd"/>
+      <w:r>
+        <w:rPr>
+          <w:i/>
+          <w:lang w:val="en-US"/>
+        </w:rPr>
+        <w:t xml:space="preserve">) presentation format, (ii) target alternative / attribute, and (iii) presentation order (target first and third vs. second and last). </w:t>
       </w:r>
       <w:r>
         <w:rPr>
@@ -2189,6 +2345,7 @@
         <w:rPr>
           <w:lang w:val="en-US"/>
         </w:rPr>
+        <w:lastRenderedPageBreak/>
         <w:t>Catch trials: 20 catch trials with one dominant alternative are added for a total of 140 trials.</w:t>
       </w:r>
       <w:r>
@@ -2219,14 +2376,35 @@
         <w:rPr>
           <w:lang w:val="en-US"/>
         </w:rPr>
-        <w:t xml:space="preserve">are set to 1250 ms, resulting in the same overall presentation duration (5000 ms), </w:t>
-      </w:r>
-      <w:r>
-        <w:rPr>
-          <w:lang w:val="en-US"/>
-        </w:rPr>
-        <w:lastRenderedPageBreak/>
-        <w:t>but no presentation advantage for any alternative or attribute.</w:t>
+        <w:t xml:space="preserve">are set to 1250 </w:t>
+      </w:r>
+      <w:proofErr w:type="spellStart"/>
+      <w:r>
+        <w:rPr>
+          <w:lang w:val="en-US"/>
+        </w:rPr>
+        <w:t>ms</w:t>
+      </w:r>
+      <w:proofErr w:type="spellEnd"/>
+      <w:r>
+        <w:rPr>
+          <w:lang w:val="en-US"/>
+        </w:rPr>
+        <w:t xml:space="preserve">, resulting in the same overall presentation duration (5000 </w:t>
+      </w:r>
+      <w:proofErr w:type="spellStart"/>
+      <w:r>
+        <w:rPr>
+          <w:lang w:val="en-US"/>
+        </w:rPr>
+        <w:t>ms</w:t>
+      </w:r>
+      <w:proofErr w:type="spellEnd"/>
+      <w:r>
+        <w:rPr>
+          <w:lang w:val="en-US"/>
+        </w:rPr>
+        <w:t>), but no presentation advantage for any alternative or attribute.</w:t>
       </w:r>
       <w:r>
         <w:rPr>
@@ -2318,11 +2496,13 @@
         </w:numPr>
         <w:jc w:val="both"/>
         <w:rPr>
-          <w:lang w:val="en-US"/>
-        </w:rPr>
-      </w:pPr>
-      <w:r>
-        <w:rPr>
+          <w:u w:val="single"/>
+          <w:lang w:val="en-US"/>
+        </w:rPr>
+      </w:pPr>
+      <w:r>
+        <w:rPr>
+          <w:u w:val="single"/>
           <w:lang w:val="en-US"/>
         </w:rPr>
         <w:t>Study design</w:t>
@@ -2513,11 +2693,13 @@
         </w:numPr>
         <w:jc w:val="both"/>
         <w:rPr>
-          <w:lang w:val="en-US"/>
-        </w:rPr>
-      </w:pPr>
-      <w:r>
-        <w:rPr>
+          <w:u w:val="single"/>
+          <w:lang w:val="en-US"/>
+        </w:rPr>
+      </w:pPr>
+      <w:r>
+        <w:rPr>
+          <w:u w:val="single"/>
           <w:lang w:val="en-US"/>
         </w:rPr>
         <w:t>Randomization</w:t>
@@ -2547,7 +2729,21 @@
         <w:rPr>
           <w:lang w:val="en-US"/>
         </w:rPr>
-        <w:t xml:space="preserve">the same 140 choice problems divided into two blocks. Trial order in each block will be randomized for each participant using jsPsych's </w:t>
+        <w:t xml:space="preserve">the same 140 choice problems divided into two blocks. Trial order in each block will be randomized for each participant using </w:t>
+      </w:r>
+      <w:proofErr w:type="spellStart"/>
+      <w:r>
+        <w:rPr>
+          <w:lang w:val="en-US"/>
+        </w:rPr>
+        <w:t>jsPsych's</w:t>
+      </w:r>
+      <w:proofErr w:type="spellEnd"/>
+      <w:r>
+        <w:rPr>
+          <w:lang w:val="en-US"/>
+        </w:rPr>
+        <w:t xml:space="preserve"> </w:t>
       </w:r>
       <w:r>
         <w:rPr>
@@ -2559,7 +2755,7 @@
         <w:rPr>
           <w:lang w:val="en-US"/>
         </w:rPr>
-        <w:instrText xml:space="preserve"> ADDIN ZOTERO_ITEM CSL_CITATION {"citationID":"yG93D06o","properties":{"formattedCitation":"(de Leeuw, 2015)","plainCitation":"(de Leeuw, 2015)","noteIndex":0},"citationItems":[{"id":1874,"uris":["http://zotero.org/users/1278833/items/TC3HKYSA"],"uri":["http://zotero.org/users/1278833/items/TC3HKYSA"],"itemData":{"id":1874,"type":"article-journal","abstract":"Online experiments are growing in popularity, and the increasing sophistication of Web technology has made it possible to run complex behavioral experiments online using only a Web browser. Unlike with offline laboratory experiments, however, few tools exist to aid in the development of browser-based experiments. This makes the process of creating an experiment slow and challenging, particularly for researchers who lack a Web development background. This article introduces jsPsych, a JavaScript library for the development of Web-based experiments. jsPsych formalizes a way of describing experiments that is much simpler than writing the entire experiment from scratch. jsPsych then executes these descriptions automatically, handling the flow from one task to another. The jsPsych library is open-source and designed to be expanded by the research community. The project is available online at www.jspsych.org.","container-title":"Behavior Research Methods","DOI":"10.3758/s13428-014-0458-y","ISSN":"1554-3528","issue":"1","journalAbbreviation":"Behav Res","language":"en","page":"1-12","source":"Springer Link","title":"jsPsych: A JavaScript library for creating behavioral experiments in a Web browser","title-short":"jsPsych","volume":"47","author":[{"family":"Leeuw","given":"Joshua R.","non-dropping-particle":"de"}],"issued":{"date-parts":[["2015",3,1]]}}}],"schema":"https://github.com/citation-style-language/schema/raw/master/csl-citation.json"} </w:instrText>
+        <w:instrText xml:space="preserve"> ADDIN ZOTERO_ITEM CSL_CITATION {"citationID":"yG93D06o","properties":{"formattedCitation":"(de Leeuw, 2015)","plainCitation":"(de Leeuw, 2015)","noteIndex":0},"citationItems":[{"id":1866,"uris":["http://zotero.org/users/1278833/items/TC3HKYSA"],"uri":["http://zotero.org/users/1278833/items/TC3HKYSA"],"itemData":{"id":1866,"type":"article-journal","abstract":"Online experiments are growing in popularity, and the increasing sophistication of Web technology has made it possible to run complex behavioral experiments online using only a Web browser. Unlike with offline laboratory experiments, however, few tools exist to aid in the development of browser-based experiments. This makes the process of creating an experiment slow and challenging, particularly for researchers who lack a Web development background. This article introduces jsPsych, a JavaScript library for the development of Web-based experiments. jsPsych formalizes a way of describing experiments that is much simpler than writing the entire experiment from scratch. jsPsych then executes these descriptions automatically, handling the flow from one task to another. The jsPsych library is open-source and designed to be expanded by the research community. The project is available online at www.jspsych.org.","container-title":"Behavior Research Methods","DOI":"10.3758/s13428-014-0458-y","ISSN":"1554-3528","issue":"1","journalAbbreviation":"Behav Res","language":"en","page":"1-12","source":"Springer Link","title":"jsPsych: A JavaScript library for creating behavioral experiments in a Web browser","title-short":"jsPsych","volume":"47","author":[{"family":"Leeuw","given":"Joshua R.","non-dropping-particle":"de"}],"issued":{"date-parts":[["2015",3,1]]}}}],"schema":"https://github.com/citation-style-language/schema/raw/master/csl-citation.json"} </w:instrText>
       </w:r>
       <w:r>
         <w:rPr>
@@ -2623,25 +2819,25 @@
           <w:lang w:val="en-US"/>
         </w:rPr>
       </w:pPr>
-      <w:bookmarkStart w:id="5" w:name="_hu8o0vkz41nk" w:colFirst="0" w:colLast="0"/>
+      <w:bookmarkStart w:id="4" w:name="_hu8o0vkz41nk" w:colFirst="0" w:colLast="0"/>
+      <w:bookmarkEnd w:id="4"/>
+    </w:p>
+    <w:p>
+      <w:pPr>
+        <w:pStyle w:val="Heading3"/>
+        <w:jc w:val="both"/>
+        <w:rPr>
+          <w:lang w:val="en-US"/>
+        </w:rPr>
+      </w:pPr>
+      <w:bookmarkStart w:id="5" w:name="_Toc73046311"/>
+      <w:r>
+        <w:rPr>
+          <w:lang w:val="en-US"/>
+        </w:rPr>
+        <w:t>Sampling Plan</w:t>
+      </w:r>
       <w:bookmarkEnd w:id="5"/>
-    </w:p>
-    <w:p>
-      <w:pPr>
-        <w:pStyle w:val="Heading3"/>
-        <w:jc w:val="both"/>
-        <w:rPr>
-          <w:lang w:val="en-US"/>
-        </w:rPr>
-      </w:pPr>
-      <w:bookmarkStart w:id="6" w:name="_Toc73046311"/>
-      <w:r>
-        <w:rPr>
-          <w:lang w:val="en-US"/>
-        </w:rPr>
-        <w:t>Sampling Plan</w:t>
-      </w:r>
-      <w:bookmarkEnd w:id="6"/>
     </w:p>
     <w:p>
       <w:pPr>
@@ -2660,11 +2856,13 @@
         </w:numPr>
         <w:jc w:val="both"/>
         <w:rPr>
-          <w:lang w:val="en-US"/>
-        </w:rPr>
-      </w:pPr>
-      <w:r>
-        <w:rPr>
+          <w:u w:val="single"/>
+          <w:lang w:val="en-US"/>
+        </w:rPr>
+      </w:pPr>
+      <w:r>
+        <w:rPr>
+          <w:u w:val="single"/>
           <w:lang w:val="en-US"/>
         </w:rPr>
         <w:t>Existing data</w:t>
@@ -2707,11 +2905,13 @@
         </w:numPr>
         <w:jc w:val="both"/>
         <w:rPr>
-          <w:lang w:val="en-US"/>
-        </w:rPr>
-      </w:pPr>
-      <w:r>
-        <w:rPr>
+          <w:u w:val="single"/>
+          <w:lang w:val="en-US"/>
+        </w:rPr>
+      </w:pPr>
+      <w:r>
+        <w:rPr>
+          <w:u w:val="single"/>
           <w:lang w:val="en-US"/>
         </w:rPr>
         <w:t>Data collection procedures</w:t>
@@ -2744,7 +2944,14 @@
         <w:rPr>
           <w:lang w:val="en-US"/>
         </w:rPr>
-        <w:t>. Participants will be paid £3.75 for completing the study estimated to take about 30 minutes. Compensation will be raised to £5 if our sample size is not reached within 7 days of beginning recruitment. Participants have the chance to win a bonus amount ranging from £</w:t>
+        <w:t xml:space="preserve">. Participants will be paid £3.75 for completing the study estimated to take about 30 minutes. Compensation will be raised to £5 if our sample size is not reached within 7 days of beginning recruitment. Participants have the chance to win a bonus amount ranging from </w:t>
+      </w:r>
+      <w:r>
+        <w:rPr>
+          <w:lang w:val="en-US"/>
+        </w:rPr>
+        <w:lastRenderedPageBreak/>
+        <w:t>£</w:t>
       </w:r>
       <w:r>
         <w:rPr>
@@ -2774,20 +2981,37 @@
         <w:rPr>
           <w:lang w:val="en-US"/>
         </w:rPr>
-        <w:t xml:space="preserve">The experiment requires participants to use Google Chrome or </w:t>
-      </w:r>
-      <w:r>
-        <w:rPr>
-          <w:lang w:val="en-US"/>
-        </w:rPr>
-        <w:lastRenderedPageBreak/>
-        <w:t xml:space="preserve">Mozilla Firefox browsers. </w:t>
-      </w:r>
-      <w:r>
-        <w:rPr>
-          <w:lang w:val="en-US"/>
-        </w:rPr>
-        <w:t xml:space="preserve">Data collection will begin in May 2021. The task </w:t>
+        <w:t xml:space="preserve">The experiment requires participants to use Google Chrome or Mozilla Firefox browsers. </w:t>
+      </w:r>
+      <w:r>
+        <w:rPr>
+          <w:lang w:val="en-US"/>
+        </w:rPr>
+        <w:t xml:space="preserve">Data collection will </w:t>
+      </w:r>
+      <w:r>
+        <w:rPr>
+          <w:lang w:val="en-US"/>
+        </w:rPr>
+        <w:t>occur</w:t>
+      </w:r>
+      <w:r>
+        <w:rPr>
+          <w:lang w:val="en-US"/>
+        </w:rPr>
+        <w:t xml:space="preserve"> in </w:t>
+      </w:r>
+      <w:r>
+        <w:rPr>
+          <w:lang w:val="en-US"/>
+        </w:rPr>
+        <w:t>June</w:t>
+      </w:r>
+      <w:r>
+        <w:rPr>
+          <w:lang w:val="en-US"/>
+        </w:rPr>
+        <w:t xml:space="preserve"> 2021. The task </w:t>
       </w:r>
       <w:r>
         <w:rPr>
@@ -2852,11 +3076,13 @@
         </w:numPr>
         <w:jc w:val="both"/>
         <w:rPr>
-          <w:lang w:val="en-US"/>
-        </w:rPr>
-      </w:pPr>
-      <w:r>
-        <w:rPr>
+          <w:u w:val="single"/>
+          <w:lang w:val="en-US"/>
+        </w:rPr>
+      </w:pPr>
+      <w:r>
+        <w:rPr>
+          <w:u w:val="single"/>
           <w:lang w:val="en-US"/>
         </w:rPr>
         <w:t>Sample size</w:t>
@@ -2917,11 +3143,13 @@
         </w:numPr>
         <w:jc w:val="both"/>
         <w:rPr>
-          <w:lang w:val="en-US"/>
-        </w:rPr>
-      </w:pPr>
-      <w:r>
-        <w:rPr>
+          <w:u w:val="single"/>
+          <w:lang w:val="en-US"/>
+        </w:rPr>
+      </w:pPr>
+      <w:r>
+        <w:rPr>
+          <w:u w:val="single"/>
           <w:lang w:val="en-US"/>
         </w:rPr>
         <w:t>Sample size rationale</w:t>
@@ -2951,7 +3179,63 @@
         <w:rPr>
           <w:lang w:val="en-US"/>
         </w:rPr>
-        <w:t>-based experiments addressing related questions, accounting for the possibility of lower quality data due to the online setting.</w:t>
+        <w:t>-based experiments addressing related questions</w:t>
+      </w:r>
+      <w:r>
+        <w:rPr>
+          <w:lang w:val="en-US"/>
+        </w:rPr>
+        <w:t xml:space="preserve"> </w:t>
+      </w:r>
+      <w:r>
+        <w:rPr>
+          <w:lang w:val="en-US"/>
+        </w:rPr>
+        <w:fldChar w:fldCharType="begin"/>
+      </w:r>
+      <w:r>
+        <w:rPr>
+          <w:lang w:val="en-US"/>
+        </w:rPr>
+        <w:instrText xml:space="preserve"> ADDIN ZOTERO_ITEM CSL_CITATION {"citationID":"sfL7QdQO","properties":{"formattedCitation":"(Armel et al., 2008 Ns = 60, 105, 98; Fisher, 2021 Ns = 43, 36, 31, 27; Liu et al., 2020 Ns = 45, 45; P\\uc0\\u228{}rnamets et al., 2015 Ns = 20, 20, 21; Sui et al., 2020 Ns = 37, 37, 40)","plainCitation":"(Armel et al., 2008 Ns = 60, 105, 98; Fisher, 2021 Ns = 43, 36, 31, 27; Liu et al., 2020 Ns = 45, 45; Pärnamets et al., 2015 Ns = 20, 20, 21; Sui et al., 2020 Ns = 37, 37, 40)","noteIndex":0},"citationItems":[{"id":72,"uris":["http://zotero.org/users/1278833/items/EX8KFAJ2"],"uri":["http://zotero.org/users/1278833/items/EX8KFAJ2"],"itemData":{"id":72,"type":"article-journal","abstract":"Several decision-making models predict that it should be possible to affect real binary choices by manipulating the relative amount of visual attention that decision-makers pay to the two alternatives. We present the results of three behavioral experiments testing this prediction. Visual attention is controlled by manipulating the amount of time subjects ﬁxate on the two items. The manipulation has a differential impact on appetitive and aversive items. Appetitive items are 6 to 11% more likely to be chosen in the long ﬁxation condition. In contrast, aversive items are 7% less likely to be chosen in the long ﬁxation condition. The effect is present for primary goods, such as foods, and for higher-order durable goods, such as posters.","container-title":"Judgment and Decision Making","issue":"5","language":"en","page":"8","source":"Zotero","title":"Biasing simple choices by manipulating relative visual attention","volume":"3","author":[{"family":"Armel","given":"K Carrie"},{"family":"Beaumel","given":"Aurelie"},{"family":"Rangel","given":"Antonio"}],"issued":{"date-parts":[["2008"]]}},"suffix":"Ns = 60, 105, 98"},{"id":1989,"uris":["http://zotero.org/users/1278833/items/QX7XRATW"],"uri":["http://zotero.org/users/1278833/items/QX7XRATW"],"itemData":{"id":1989,"type":"article-journal","abstract":"Intertemporal discount rates vary widely across contexts and individuals. We propose that a sizable fraction of this variation results from differences in how visual attention is allocated to different features of the decision, such as earlier versus future rewards, and that ﬂuctuations in attentional patterns alter choices. We ﬁrst tested this hypothesis in an experiment in which participants chose between receiving smaller-sooner versus larger-later monetary rewards while their attention was recorded with eye tracking. We found that cross-participant variation in the allocation of attention explained between 40% and 53% of the individual differences in discounting and that cross-trial variation explained 16% of the participants’ propensity to choose the delayed option. To test causality, multiple additional experiments exogenously manipulated the allocation of visual attention and found that shifting attention to attributes that are relatively more attractive in a larger-later option increased patient decision making and altered purchasing behavior. Together, these results are consistent with the existence of a causal impact of visual attention on intertemporal choice and suggest that manipulating attention can have a sizeable impact for important managerial and public policy choice domains.","container-title":"Management Science","DOI":"10.1287/mnsc.2020.3732","ISSN":"0025-1909, 1526-5501","journalAbbreviation":"Management Science","language":"en","page":"mnsc.2020.3732","source":"DOI.org (Crossref)","title":"Intertemporal Choices Are Causally Influenced by Fluctuations in Visual Attention","author":[{"family":"Fisher","given":"Geoffrey"}],"issued":{"date-parts":[["2021",1,11]]}},"suffix":"Ns = 43, 36, 31, 27"},{"id":1530,"uris":["http://zotero.org/users/1278833/items/FGM98AES"],"uri":["http://zotero.org/users/1278833/items/FGM98AES"],"itemData":{"id":1530,"type":"article-journal","abstract":"Intertemporal choices refer to decisions involving tradeoffs between costs and benefits at different times. Two types of models, namely, attribute- and alternative-based models, have been developed to account for the intertemporal choices of individuals. Although behavioral evidence favors attribute-based models, eye-tracking data have produced mixed evidence. Examining the causal link between eye gaze and intertemporal choice may help resolve the controversy in these two intertemporal models. This study then performs a gaze-contingent manipulation to direct the gaze time of the participants while they are choosing between two intertemporal options. The intertemporal choices of these participants were found to be biased toward a randomly determined target when their gazes were directed to the target attribute (Study 1, N = 45), but their choices were not biased when their gazes were directed to the target option (Study 2, N = 45). The gazed longer attribute also mediated the effect of gaze-contingent manipulation on intertemporal choice. These findings suggest a causal link between intertemporal choices and the gaze-contingent manipulation of the attribute-based gaze pattern and contribute to the theoretical understanding of the mechanisms and processes involved in making intertemporal choices.","container-title":"Journal of Behavioral Decision Making","DOI":"https://doi.org/10.1002/bdm.2219","ISSN":"1099-0771","issue":"n/a","language":"en","note":"_eprint: https://onlinelibrary.wiley.com/doi/pdf/10.1002/bdm.2219","source":"Wiley Online Library","title":"Exploiting the dynamics of eye gaze to bias intertemporal choice","URL":"https://onlinelibrary.wiley.com/doi/abs/10.1002/bdm.2219","volume":"n/a","author":[{"family":"Liu","given":"Hong-Zhi"},{"family":"Lyu","given":"Xiao-Kang"},{"family":"Wei","given":"Zi-Han"},{"family":"Mo","given":"Wan-Li"},{"family":"Luo","given":"Jiong-Rui"},{"family":"Su","given":"Xiao-Yu"}],"accessed":{"date-parts":[["2020",11,26]]},"issued":{"date-parts":[["2020"]]}},"suffix":"Ns = 45, 45"},{"id":15,"uris":["http://zotero.org/users/1278833/items/QFVSIA8Q"],"uri":["http://zotero.org/users/1278833/items/QFVSIA8Q"],"itemData":{"id":15,"type":"article-journal","abstract":"Eye gaze is a window onto cognitive processing in tasks such as spatial memory, linguistic processing, and decision making. We present evidence that information derived from eye gaze can be used to change the course of individuals' decisions, even when they are reasoning about high-level, moral issues. Previous studies have shown that when an experimenter actively controls what an individual sees the experimenter can affect simple decisions with alternatives of almost equal valence. Here we show that if an experimenter passively knows when individuals move their eyes the experimenter can change complex moral decisions. This causal effect is achieved by simply adjusting the timing of the decisions. We monitored participants' eye movements during a two-alternative forced-choice task with moral questions. One option was randomly predetermined as a target. At the moment participants had fixated the target option for a set amount of time we terminated their deliberation and prompted them to choose between the two alternatives. Although participants were unaware of this gaze-contingent manipulation, their choices were systematically biased toward the target option. We conclude that even abstract moral cognition is partly constituted by interactions with the immediate environment and is likely supported by gaze-dependent decision processes. By tracking the interplay between individuals, their sensorimotor systems, and the environment, we can influence the outcome of a decision without directly manipulating the content of the information available to them.","container-title":"Proceedings of the National Academy of Sciences of the United States of America","DOI":"10.1073/pnas.1415250112","ISSN":"1091-6490","issue":"13","journalAbbreviation":"Proc. Natl. Acad. Sci. U.S.A.","language":"eng","note":"PMID: 25775604\nPMCID: PMC4386374","page":"4170-4175","source":"PubMed","title":"Biasing moral decisions by exploiting the dynamics of eye gaze","volume":"112","author":[{"family":"Pärnamets","given":"Philip"},{"family":"Johansson","given":"Petter"},{"family":"Hall","given":"Lars"},{"family":"Balkenius","given":"Christian"},{"family":"Spivey","given":"Michael J."},{"family":"Richardson","given":"Daniel C."}],"issued":{"date-parts":[["2015",3,31]]}},"suffix":"Ns = 20, 20, 21"},{"id":928,"uris":["http://zotero.org/users/1278833/items/DE9ADJ6Q"],"uri":["http://zotero.org/users/1278833/items/DE9ADJ6Q"],"itemData":{"id":928,"type":"article-journal","abstract":"Risky decisions are ubiquitous in daily life and are central to human behavior, but little attention has been devoted to exploring whether risky choice can be influenced by gaze direction. In the current study, we used gaze-contingent manipulation to manipulate an individual’s gaze while he/she decided between two risky options, and we examined whether risky decisions could be biased toward a randomly determined target. We found that participants’ risky choices were biased toward a randomly determined target when they were manipulated to gaze longer at the target option (Study 1, N=37; Study 3, N=40) or at the target outcome dimension (Study 2, N=37). We also found that both the relative time advantage and the location of the last fixation mediated the effect of the gaze-contingent manipulation on risky choice in the valid trials. However, the mediation effects of the relative time advantage and the location of the last fixation were not significant when timed-out trials were included in Studies 2 and 3, indicating that the gaze-contingent manipulation did not effectively enforce a bias toward attending to a particular stimulus through eye gaze in all trials. Future work is needed to improve the effectiveness of the gaze-contingent prompt procedure.","container-title":"Cognition","DOI":"10.1016/j.cognition.2019.104077","ISSN":"0010-0277","journalAbbreviation":"Cognition","language":"en","page":"104077","source":"ScienceDirect","title":"The timing of gaze-contingent decision prompts influences risky choice","volume":"195","author":[{"family":"Sui","given":"Xiao-Yang"},{"family":"Liu","given":"Hong-Zhi"},{"family":"Rao","given":"Li-Lin"}],"issued":{"date-parts":[["2020",2,1]]}},"suffix":" Ns = 37, 37, 40"}],"schema":"https://github.com/citation-style-language/schema/raw/master/csl-citation.json"} </w:instrText>
+      </w:r>
+      <w:r>
+        <w:rPr>
+          <w:lang w:val="en-US"/>
+        </w:rPr>
+        <w:fldChar w:fldCharType="separate"/>
+      </w:r>
+      <w:r>
+        <w:rPr>
+          <w:lang w:val="en-GB"/>
+        </w:rPr>
+        <w:t xml:space="preserve">(Armel et al., 2008 Ns = 60, 105, 98; Fisher, 2021 Ns = 43, 36, 31, 27; Liu et al., 2020 Ns = 45, 45; </w:t>
+      </w:r>
+      <w:proofErr w:type="spellStart"/>
+      <w:r>
+        <w:rPr>
+          <w:lang w:val="en-GB"/>
+        </w:rPr>
+        <w:t>Pärnamets</w:t>
+      </w:r>
+      <w:proofErr w:type="spellEnd"/>
+      <w:r>
+        <w:rPr>
+          <w:lang w:val="en-GB"/>
+        </w:rPr>
+        <w:t xml:space="preserve"> et al., 2015 Ns = 20, 20, 21; Sui et al., 2020 Ns = 37, 37, 40)</w:t>
+      </w:r>
+      <w:r>
+        <w:rPr>
+          <w:lang w:val="en-US"/>
+        </w:rPr>
+        <w:fldChar w:fldCharType="end"/>
+      </w:r>
+      <w:r>
+        <w:rPr>
+          <w:lang w:val="en-US"/>
+        </w:rPr>
+        <w:t>, accounting for the possibility of lower quality data due to the online setting.</w:t>
       </w:r>
     </w:p>
     <w:p>
@@ -2970,11 +3254,13 @@
         </w:numPr>
         <w:jc w:val="both"/>
         <w:rPr>
-          <w:lang w:val="en-US"/>
-        </w:rPr>
-      </w:pPr>
-      <w:r>
-        <w:rPr>
+          <w:u w:val="single"/>
+          <w:lang w:val="en-US"/>
+        </w:rPr>
+      </w:pPr>
+      <w:r>
+        <w:rPr>
+          <w:u w:val="single"/>
           <w:lang w:val="en-US"/>
         </w:rPr>
         <w:t>Stopping rule</w:t>
@@ -3010,16 +3296,16 @@
           <w:lang w:val="en-US"/>
         </w:rPr>
       </w:pPr>
-      <w:bookmarkStart w:id="7" w:name="_pec3rgxfolor" w:colFirst="0" w:colLast="0"/>
-      <w:bookmarkStart w:id="8" w:name="_Toc73046312"/>
+      <w:bookmarkStart w:id="6" w:name="_pec3rgxfolor" w:colFirst="0" w:colLast="0"/>
+      <w:bookmarkStart w:id="7" w:name="_Toc73046312"/>
+      <w:bookmarkEnd w:id="6"/>
+      <w:r>
+        <w:rPr>
+          <w:lang w:val="en-US"/>
+        </w:rPr>
+        <w:t>Variables</w:t>
+      </w:r>
       <w:bookmarkEnd w:id="7"/>
-      <w:r>
-        <w:rPr>
-          <w:lang w:val="en-US"/>
-        </w:rPr>
-        <w:t>Variables</w:t>
-      </w:r>
-      <w:bookmarkEnd w:id="8"/>
     </w:p>
     <w:p>
       <w:pPr>
@@ -3037,11 +3323,13 @@
         </w:numPr>
         <w:jc w:val="both"/>
         <w:rPr>
-          <w:lang w:val="en-US"/>
-        </w:rPr>
-      </w:pPr>
-      <w:r>
-        <w:rPr>
+          <w:u w:val="single"/>
+          <w:lang w:val="en-US"/>
+        </w:rPr>
+      </w:pPr>
+      <w:r>
+        <w:rPr>
+          <w:u w:val="single"/>
           <w:lang w:val="en-US"/>
         </w:rPr>
         <w:t>Manipulated variables</w:t>
@@ -3251,11 +3539,13 @@
         </w:numPr>
         <w:jc w:val="both"/>
         <w:rPr>
-          <w:lang w:val="en-US"/>
-        </w:rPr>
-      </w:pPr>
-      <w:r>
-        <w:rPr>
+          <w:u w:val="single"/>
+          <w:lang w:val="en-US"/>
+        </w:rPr>
+      </w:pPr>
+      <w:r>
+        <w:rPr>
+          <w:u w:val="single"/>
           <w:lang w:val="en-US"/>
         </w:rPr>
         <w:t>Measured variables</w:t>
@@ -3305,11 +3595,13 @@
         </w:numPr>
         <w:jc w:val="both"/>
         <w:rPr>
-          <w:lang w:val="en-US"/>
-        </w:rPr>
-      </w:pPr>
-      <w:r>
-        <w:rPr>
+          <w:u w:val="single"/>
+          <w:lang w:val="en-US"/>
+        </w:rPr>
+      </w:pPr>
+      <w:r>
+        <w:rPr>
+          <w:u w:val="single"/>
           <w:lang w:val="en-US"/>
         </w:rPr>
         <w:t>Webcam-based eye tracking</w:t>
@@ -3369,7 +3661,7 @@
         <w:rPr>
           <w:lang w:val="en-US"/>
         </w:rPr>
-        <w:instrText xml:space="preserve"> ADDIN ZOTERO_ITEM CSL_CITATION {"citationID":"Y5mgyTtb","properties":{"formattedCitation":"(Papoutsaki et al., 2016; Yang &amp; Krajbich, 2020)","plainCitation":"(Papoutsaki et al., 2016; Yang &amp; Krajbich, 2020)","noteIndex":0},"citationItems":[{"id":1797,"uris":["http://zotero.org/users/1278833/items/2ZETQ52A"],"uri":["http://zotero.org/users/1278833/items/2ZETQ52A"],"itemData":{"id":1797,"type":"paper-conference","container-title":"Proceedings of the 25th international joint conference on artificial intelligence (IJCAI)","note":"Citation Key: papoutsaki2016webgazer\ntex.organization: AAAI","page":"3839–3845","title":"WebGazer: Scalable webcam eye tracking using user interactions","author":[{"family":"Papoutsaki","given":"Alexandra"},{"family":"Sangkloy","given":"Patsorn"},{"family":"Laskey","given":"James"},{"family":"Daskalova","given":"Nediyana"},{"family":"Huang","given":"Jeff"},{"family":"Hays","given":"James"}],"issued":{"date-parts":[["2016"]]}}},{"id":1867,"uris":["http://zotero.org/users/1278833/items/895C44JV"],"uri":["http://zotero.org/users/1278833/items/895C44JV"],"itemData":{"id":1867,"type":"report","abstract":"Experiments are increasingly moving online (especially during the COVID epidemic). This poses a major challenge for researchers who rely on in-lab process-tracing techniques such as eye-tracking. Researchers in computer science have developed a web-based eye-tracking application (WebGazer) (Papoutsaki et al., 2016) but it has yet to see use in behavioral research. This is likely due to the extensive calibration and validation procedure (~50% of the study time) and low/inconsistent temporal resolution (Semmelmann &amp; Weigelt, 2018), as well as the challenge of integrating it into standard experimental software. Here, we incorporate WebGazer with the most widely used JavaScript library among behavioral researchers (jsPsych) and adjust the procedure and code to reduce calibration/validation and dramatically improve the temporal resolution (from 100-1000 ms to 20-30 ms or better). We test our WebGazer/jsPsych combination with a decision-making study on Amazon MTurk. We find little degradation in spatial or temporal resolution over the course of the ~30-minute experiment. We replicate previous in-lab findings on the relationship between gaze dwell time and value-based choice. In summary, we provide an open-source, accessible, software template and tutorial for web-based eye-tracking in behavioral research that is sufficient to replicate in-lab studies with just a modest number of participants (N=38), and that is orders of magnitude faster than in-lab data collection. Moreover, we highlight that web-based eye-tracking is a useful tool for all behavioral researchers, as it can be used to ensure that study participants are humans and not machines.","note":"tex.ids= yangWebcambasedOnlineEyetracking2020\nDOI: 10.31234/osf.io/qhme6\ntype: article","publisher":"PsyArXiv","source":"OSF Preprints","title":"Webcam-based online eye-tracking for behavioral research","URL":"https://psyarxiv.com/qhme6/","author":[{"family":"Yang","given":"Xiaozhi"},{"family":"Krajbich","given":"Ian"}],"accessed":{"date-parts":[["2021",5,11]]},"issued":{"date-parts":[["2020",12,22]]}}}],"schema":"https://github.com/citation-style-language/schema/raw/master/csl-citation.json"} </w:instrText>
+        <w:instrText xml:space="preserve"> ADDIN ZOTERO_ITEM CSL_CITATION {"citationID":"Y5mgyTtb","properties":{"formattedCitation":"(Papoutsaki et al., 2016; Yang &amp; Krajbich, 2020)","plainCitation":"(Papoutsaki et al., 2016; Yang &amp; Krajbich, 2020)","noteIndex":0},"citationItems":[{"id":1796,"uris":["http://zotero.org/users/1278833/items/2ZETQ52A"],"uri":["http://zotero.org/users/1278833/items/2ZETQ52A"],"itemData":{"id":1796,"type":"paper-conference","container-title":"Proceedings of the 25th international joint conference on artificial intelligence (IJCAI)","note":"Citation Key: papoutsaki2016webgazer\ntex.organization: AAAI","page":"3839–3845","title":"WebGazer: Scalable webcam eye tracking using user interactions","author":[{"family":"Papoutsaki","given":"Alexandra"},{"family":"Sangkloy","given":"Patsorn"},{"family":"Laskey","given":"James"},{"family":"Daskalova","given":"Nediyana"},{"family":"Huang","given":"Jeff"},{"family":"Hays","given":"James"}],"issued":{"date-parts":[["2016"]]}}},{"id":1881,"uris":["http://zotero.org/users/1278833/items/895C44JV"],"uri":["http://zotero.org/users/1278833/items/895C44JV"],"itemData":{"id":1881,"type":"report","abstract":"Experiments are increasingly moving online (especially during the COVID epidemic). This poses a major challenge for researchers who rely on in-lab process-tracing techniques such as eye-tracking. Researchers in computer science have developed a web-based eye-tracking application (WebGazer) (Papoutsaki et al., 2016) but it has yet to see use in behavioral research. This is likely due to the extensive calibration and validation procedure (~50% of the study time) and low/inconsistent temporal resolution (Semmelmann &amp; Weigelt, 2018), as well as the challenge of integrating it into standard experimental software. Here, we incorporate WebGazer with the most widely used JavaScript library among behavioral researchers (jsPsych) and adjust the procedure and code to reduce calibration/validation and dramatically improve the temporal resolution (from 100-1000 ms to 20-30 ms or better). We test our WebGazer/jsPsych combination with a decision-making study on Amazon MTurk. We find little degradation in spatial or temporal resolution over the course of the ~30-minute experiment. We replicate previous in-lab findings on the relationship between gaze dwell time and value-based choice. In summary, we provide an open-source, accessible, software template and tutorial for web-based eye-tracking in behavioral research that is sufficient to replicate in-lab studies with just a modest number of participants (N=38), and that is orders of magnitude faster than in-lab data collection. Moreover, we highlight that web-based eye-tracking is a useful tool for all behavioral researchers, as it can be used to ensure that study participants are humans and not machines.","note":"tex.ids= yangWebcambasedOnlineEyetracking2020\nDOI: 10.31234/osf.io/qhme6\ntype: article","publisher":"PsyArXiv","source":"OSF Preprints","title":"Webcam-based online eye-tracking for behavioral research","URL":"https://psyarxiv.com/qhme6/","author":[{"family":"Yang","given":"Xiaozhi"},{"family":"Krajbich","given":"Ian"}],"accessed":{"date-parts":[["2021",5,11]]},"issued":{"date-parts":[["2020",12,22]]}}}],"schema":"https://github.com/citation-style-language/schema/raw/master/csl-citation.json"} </w:instrText>
       </w:r>
       <w:r>
         <w:rPr>
@@ -3435,11 +3727,13 @@
         </w:numPr>
         <w:jc w:val="both"/>
         <w:rPr>
-          <w:lang w:val="en-US"/>
-        </w:rPr>
-      </w:pPr>
-      <w:r>
-        <w:rPr>
+          <w:u w:val="single"/>
+          <w:lang w:val="en-US"/>
+        </w:rPr>
+      </w:pPr>
+      <w:r>
+        <w:rPr>
+          <w:u w:val="single"/>
           <w:lang w:val="en-US"/>
         </w:rPr>
         <w:t>Additional measures</w:t>
@@ -3535,7 +3829,7 @@
         <w:rPr>
           <w:lang w:val="en-US"/>
         </w:rPr>
-        <w:instrText xml:space="preserve"> ADDIN ZOTERO_ITEM CSL_CITATION {"citationID":"5geBSUaE","properties":{"formattedCitation":"(Aust et al., 2013)","plainCitation":"(Aust et al., 2013)","noteIndex":0},"citationItems":[{"id":1796,"uris":["http://zotero.org/users/1278833/items/AQVWNXIP"],"uri":["http://zotero.org/users/1278833/items/AQVWNXIP"],"itemData":{"id":1796,"type":"article-journal","abstract":"Nonserious answering behavior increases noise and reduces experimental power; it is therefore one of the most important threats to the validity of online research. A simple way to address the problem is to ask respondents about the seriousness of their participation and to exclude self-declared nonserious participants from analysis. To validate this approach, a survey was conducted in the week prior to the German 2009 federal election to the Bundestag. Serious participants answered a number of attitudinal and behavioral questions in a more consistent and predictively valid manner than did nonserious participants. We therefore recommend routinely employing seriousness checks in online surveys to improve data validity.","container-title":"Behavior Research Methods","DOI":"10.3758/s13428-012-0265-2","ISSN":"1554-3528","issue":"2","journalAbbreviation":"Behav Res","language":"en","page":"527-535","source":"Springer Link","title":"Seriousness checks are useful to improve data validity in online research","volume":"45","author":[{"family":"Aust","given":"Frederik"},{"family":"Diedenhofen","given":"Birk"},{"family":"Ullrich","given":"Sebastian"},{"family":"Musch","given":"Jochen"}],"issued":{"date-parts":[["2013",6,1]]}}}],"schema":"https://github.com/citation-style-language/schema/raw/master/csl-citation.json"} </w:instrText>
+        <w:instrText xml:space="preserve"> ADDIN ZOTERO_ITEM CSL_CITATION {"citationID":"5geBSUaE","properties":{"formattedCitation":"(Aust et al., 2013)","plainCitation":"(Aust et al., 2013)","noteIndex":0},"citationItems":[{"id":1797,"uris":["http://zotero.org/users/1278833/items/AQVWNXIP"],"uri":["http://zotero.org/users/1278833/items/AQVWNXIP"],"itemData":{"id":1797,"type":"article-journal","abstract":"Nonserious answering behavior increases noise and reduces experimental power; it is therefore one of the most important threats to the validity of online research. A simple way to address the problem is to ask respondents about the seriousness of their participation and to exclude self-declared nonserious participants from analysis. To validate this approach, a survey was conducted in the week prior to the German 2009 federal election to the Bundestag. Serious participants answered a number of attitudinal and behavioral questions in a more consistent and predictively valid manner than did nonserious participants. We therefore recommend routinely employing seriousness checks in online surveys to improve data validity.","container-title":"Behavior Research Methods","DOI":"10.3758/s13428-012-0265-2","ISSN":"1554-3528","issue":"2","journalAbbreviation":"Behav Res","language":"en","page":"527-535","source":"Springer Link","title":"Seriousness checks are useful to improve data validity in online research","volume":"45","author":[{"family":"Aust","given":"Frederik"},{"family":"Diedenhofen","given":"Birk"},{"family":"Ullrich","given":"Sebastian"},{"family":"Musch","given":"Jochen"}],"issued":{"date-parts":[["2013",6,1]]}}}],"schema":"https://github.com/citation-style-language/schema/raw/master/csl-citation.json"} </w:instrText>
       </w:r>
       <w:r>
         <w:rPr>
@@ -3571,7 +3865,14 @@
         <w:rPr>
           <w:lang w:val="en-US"/>
         </w:rPr>
-        <w:t>articipants are informed that their response to this item only serves assurance of data quality and does not resu</w:t>
+        <w:t xml:space="preserve">articipants are informed that their response to this item only serves </w:t>
+      </w:r>
+      <w:r>
+        <w:rPr>
+          <w:lang w:val="en-US"/>
+        </w:rPr>
+        <w:lastRenderedPageBreak/>
+        <w:t>assurance of data quality and does not resu</w:t>
       </w:r>
       <w:r>
         <w:rPr>
@@ -3596,17 +3897,16 @@
           <w:lang w:val="en-US"/>
         </w:rPr>
       </w:pPr>
-      <w:bookmarkStart w:id="9" w:name="_3mtn7m44krsg" w:colFirst="0" w:colLast="0"/>
-      <w:bookmarkStart w:id="10" w:name="_Toc73046313"/>
+      <w:bookmarkStart w:id="8" w:name="_3mtn7m44krsg" w:colFirst="0" w:colLast="0"/>
+      <w:bookmarkStart w:id="9" w:name="_Toc73046313"/>
+      <w:bookmarkEnd w:id="8"/>
+      <w:r>
+        <w:rPr>
+          <w:lang w:val="en-US"/>
+        </w:rPr>
+        <w:t>Analysis Plan</w:t>
+      </w:r>
       <w:bookmarkEnd w:id="9"/>
-      <w:r>
-        <w:rPr>
-          <w:lang w:val="en-US"/>
-        </w:rPr>
-        <w:lastRenderedPageBreak/>
-        <w:t>Analysis Plan</w:t>
-      </w:r>
-      <w:bookmarkEnd w:id="10"/>
     </w:p>
     <w:p>
       <w:pPr>
@@ -3624,11 +3924,13 @@
         </w:numPr>
         <w:jc w:val="both"/>
         <w:rPr>
-          <w:lang w:val="en-US"/>
-        </w:rPr>
-      </w:pPr>
-      <w:r>
-        <w:rPr>
+          <w:u w:val="single"/>
+          <w:lang w:val="en-US"/>
+        </w:rPr>
+      </w:pPr>
+      <w:r>
+        <w:rPr>
+          <w:u w:val="single"/>
           <w:lang w:val="en-US"/>
         </w:rPr>
         <w:t>Statistical models</w:t>
@@ -3642,29 +3944,34 @@
         </w:numPr>
         <w:jc w:val="both"/>
         <w:rPr>
-          <w:lang w:val="en-US"/>
-        </w:rPr>
-      </w:pPr>
-      <w:r>
-        <w:rPr>
+          <w:u w:val="single"/>
+          <w:lang w:val="en-US"/>
+        </w:rPr>
+      </w:pPr>
+      <w:r>
+        <w:rPr>
+          <w:u w:val="single"/>
           <w:lang w:val="en-US"/>
         </w:rPr>
         <w:t>Bayesian r</w:t>
       </w:r>
       <w:r>
         <w:rPr>
+          <w:u w:val="single"/>
           <w:lang w:val="en-US"/>
         </w:rPr>
         <w:t>egres</w:t>
       </w:r>
       <w:r>
         <w:rPr>
+          <w:u w:val="single"/>
           <w:lang w:val="en-US"/>
         </w:rPr>
         <w:t>sion analysis of choice behavio</w:t>
       </w:r>
       <w:r>
         <w:rPr>
+          <w:u w:val="single"/>
           <w:lang w:val="en-US"/>
         </w:rPr>
         <w:t>r</w:t>
@@ -3706,7 +4013,21 @@
         <w:rPr>
           <w:lang w:val="en-US"/>
         </w:rPr>
-        <w:t xml:space="preserve"> implemented in bambi </w:t>
+        <w:t xml:space="preserve"> implemented in </w:t>
+      </w:r>
+      <w:proofErr w:type="spellStart"/>
+      <w:r>
+        <w:rPr>
+          <w:lang w:val="en-US"/>
+        </w:rPr>
+        <w:t>bambi</w:t>
+      </w:r>
+      <w:proofErr w:type="spellEnd"/>
+      <w:r>
+        <w:rPr>
+          <w:lang w:val="en-US"/>
+        </w:rPr>
+        <w:t xml:space="preserve"> </w:t>
       </w:r>
       <w:r>
         <w:rPr>
@@ -3718,7 +4039,7 @@
         <w:rPr>
           <w:lang w:val="en-US"/>
         </w:rPr>
-        <w:instrText xml:space="preserve"> ADDIN ZOTERO_ITEM CSL_CITATION {"citationID":"KUcJQxQm","properties":{"formattedCitation":"(Capretto et al., 2021)","plainCitation":"(Capretto et al., 2021)","noteIndex":0},"citationItems":[{"id":1965,"uris":["http://zotero.org/users/1278833/items/MLQA8AQQ"],"uri":["http://zotero.org/users/1278833/items/MLQA8AQQ"],"itemData":{"id":1965,"type":"article-journal","abstract":"The popularity of Bayesian statistical methods has increased dramatically in recent years across many research areas and industrial applications. This is the result of a variety of methodological advances with faster and cheaper hardware as well as the development of new software tools. Here we introduce an open source Python package named Bambi (BAyesian Model Building Interface) that is built on top of the PyMC3 probabilistic programming framework and the ArviZ package for exploratory analysis of Bayesian models. Bambi makes it easy to specify complex generalized linear hierarchical models using a formula notation similar to those found in the popular R packages lme4, nlme, rstanarm and brms. We demonstrate Bambi's versatility and ease of use with a few examples spanning a range of common statistical models including multiple regression, logistic regression, and mixed-effects modeling with crossed group specific effects. Additionally we discuss how automatic priors are constructed. Finally, we conclude with a discussion of our plans for the future development of Bambi.","container-title":"arXiv:2012.10754 [stat]","note":"arXiv: 2012.10754","source":"arXiv.org","title":"Bambi: A simple interface for fitting Bayesian linear models in Python","title-short":"Bambi","URL":"http://arxiv.org/abs/2012.10754","author":[{"family":"Capretto","given":"Tomás"},{"family":"Piho","given":"Camen"},{"family":"Kumar","given":"Ravin"},{"family":"Westfall","given":"Jacob"},{"family":"Yarkoni","given":"Tal"},{"family":"Martin","given":"Osvaldo A."}],"accessed":{"date-parts":[["2021",5,27]]},"issued":{"date-parts":[["2021",3,22]]}}}],"schema":"https://github.com/citation-style-language/schema/raw/master/csl-citation.json"} </w:instrText>
+        <w:instrText xml:space="preserve"> ADDIN ZOTERO_ITEM CSL_CITATION {"citationID":"KUcJQxQm","properties":{"formattedCitation":"(Capretto et al., 2021)","plainCitation":"(Capretto et al., 2021)","noteIndex":0},"citationItems":[{"id":1891,"uris":["http://zotero.org/users/1278833/items/MLQA8AQQ"],"uri":["http://zotero.org/users/1278833/items/MLQA8AQQ"],"itemData":{"id":1891,"type":"article-journal","abstract":"The popularity of Bayesian statistical methods has increased dramatically in recent years across many research areas and industrial applications. This is the result of a variety of methodological advances with faster and cheaper hardware as well as the development of new software tools. Here we introduce an open source Python package named Bambi (BAyesian Model Building Interface) that is built on top of the PyMC3 probabilistic programming framework and the ArviZ package for exploratory analysis of Bayesian models. Bambi makes it easy to specify complex generalized linear hierarchical models using a formula notation similar to those found in the popular R packages lme4, nlme, rstanarm and brms. We demonstrate Bambi's versatility and ease of use with a few examples spanning a range of common statistical models including multiple regression, logistic regression, and mixed-effects modeling with crossed group specific effects. Additionally we discuss how automatic priors are constructed. Finally, we conclude with a discussion of our plans for the future development of Bambi.","container-title":"arXiv:2012.10754 [stat]","note":"arXiv: 2012.10754","source":"arXiv.org","title":"Bambi: A simple interface for fitting Bayesian linear models in Python","title-short":"Bambi","URL":"http://arxiv.org/abs/2012.10754","author":[{"family":"Capretto","given":"Tomás"},{"family":"Piho","given":"Camen"},{"family":"Kumar","given":"Ravin"},{"family":"Westfall","given":"Jacob"},{"family":"Yarkoni","given":"Tal"},{"family":"Martin","given":"Osvaldo A."}],"accessed":{"date-parts":[["2021",5,27]]},"issued":{"date-parts":[["2021",3,22]]}}}],"schema":"https://github.com/citation-style-language/schema/raw/master/csl-citation.json"} </w:instrText>
       </w:r>
       <w:r>
         <w:rPr>
@@ -4375,7 +4696,21 @@
         <w:rPr>
           <w:lang w:val="en-US"/>
         </w:rPr>
-        <w:t xml:space="preserve">implemented in the R package BayesFactor </w:t>
+        <w:t xml:space="preserve">implemented in the R package </w:t>
+      </w:r>
+      <w:proofErr w:type="spellStart"/>
+      <w:r>
+        <w:rPr>
+          <w:lang w:val="en-US"/>
+        </w:rPr>
+        <w:t>BayesFactor</w:t>
+      </w:r>
+      <w:proofErr w:type="spellEnd"/>
+      <w:r>
+        <w:rPr>
+          <w:lang w:val="en-US"/>
+        </w:rPr>
+        <w:t xml:space="preserve"> </w:t>
       </w:r>
       <w:r>
         <w:rPr>
@@ -4387,7 +4722,7 @@
         <w:rPr>
           <w:lang w:val="en-US"/>
         </w:rPr>
-        <w:instrText xml:space="preserve"> ADDIN ZOTERO_ITEM CSL_CITATION {"citationID":"eeGekaF3","properties":{"formattedCitation":"(Morey &amp; Rouder, 2011)","plainCitation":"(Morey &amp; Rouder, 2011)","noteIndex":0},"citationItems":[{"id":1959,"uris":["http://zotero.org/users/1278833/items/4QZC2ZT5"],"uri":["http://zotero.org/users/1278833/items/4QZC2ZT5"],"itemData":{"id":1959,"type":"article-journal","abstract":"Psychological theories are statements of constraint. The role of hypothesis testing in psychology is to test whether specific theoretical constraints hold in data. Bayesian statistics is well suited to the task of finding supporting evidence for constraint, because it allows for comparing evidence for 2 hypotheses against each another. One issue in hypothesis testing is that constraints may hold only approximately rather than exactly, and the reason for small deviations may be trivial or uninteresting. In the large-sample limit, these uninteresting, small deviations lead to the rejection of a useful constraint. In this article, we develop several Bayes factor 1-sample tests for the assessment of approximate equality and ordinal constraints. In these tests, the null hypothesis covers a small interval of non-0 but negligible effect sizes around 0. These Bayes factors are alternatives to previously developed Bayes factors, which do not allow for interval null hypotheses, and may especially prove useful to researchers who use statistical equivalence testing. To facilitate adoption of these Bayes factor tests, we provide easy-to-use software. (PsycINFO Database Record (c) 2019 APA, all rights reserved)","container-title":"Psychological Methods","DOI":"10.1037/a0024377","ISSN":"1939-1463(Electronic),1082-989X(Print)","issue":"4","note":"publisher-place: US\npublisher: American Psychological Association","page":"406-419","source":"APA PsycNET","title":"Bayes factor approaches for testing interval null hypotheses","volume":"16","author":[{"family":"Morey","given":"Richard D."},{"family":"Rouder","given":"Jeffrey N."}],"issued":{"date-parts":[["2011"]]}}}],"schema":"https://github.com/citation-style-language/schema/raw/master/csl-citation.json"} </w:instrText>
+        <w:instrText xml:space="preserve"> ADDIN ZOTERO_ITEM CSL_CITATION {"citationID":"eeGekaF3","properties":{"formattedCitation":"(Morey &amp; Rouder, 2011)","plainCitation":"(Morey &amp; Rouder, 2011)","noteIndex":0},"citationItems":[{"id":1894,"uris":["http://zotero.org/users/1278833/items/4QZC2ZT5"],"uri":["http://zotero.org/users/1278833/items/4QZC2ZT5"],"itemData":{"id":1894,"type":"article-journal","abstract":"Psychological theories are statements of constraint. The role of hypothesis testing in psychology is to test whether specific theoretical constraints hold in data. Bayesian statistics is well suited to the task of finding supporting evidence for constraint, because it allows for comparing evidence for 2 hypotheses against each another. One issue in hypothesis testing is that constraints may hold only approximately rather than exactly, and the reason for small deviations may be trivial or uninteresting. In the large-sample limit, these uninteresting, small deviations lead to the rejection of a useful constraint. In this article, we develop several Bayes factor 1-sample tests for the assessment of approximate equality and ordinal constraints. In these tests, the null hypothesis covers a small interval of non-0 but negligible effect sizes around 0. These Bayes factors are alternatives to previously developed Bayes factors, which do not allow for interval null hypotheses, and may especially prove useful to researchers who use statistical equivalence testing. To facilitate adoption of these Bayes factor tests, we provide easy-to-use software. (PsycINFO Database Record (c) 2019 APA, all rights reserved)","container-title":"Psychological Methods","DOI":"10.1037/a0024377","ISSN":"1939-1463(Electronic),1082-989X(Print)","issue":"4","note":"publisher-place: US\npublisher: American Psychological Association","page":"406-419","source":"APA PsycNET","title":"Bayes factor approaches for testing interval null hypotheses","volume":"16","author":[{"family":"Morey","given":"Richard D."},{"family":"Rouder","given":"Jeffrey N."}],"issued":{"date-parts":[["2011"]]}}}],"schema":"https://github.com/citation-style-language/schema/raw/master/csl-citation.json"} </w:instrText>
       </w:r>
       <w:r>
         <w:rPr>
@@ -4455,7 +4790,7 @@
         <w:rPr>
           <w:lang w:val="en-US"/>
         </w:rPr>
-        <w:instrText xml:space="preserve"> ADDIN ZOTERO_ITEM CSL_CITATION {"citationID":"jsnjEH7K","properties":{"formattedCitation":"(Kruschke, 2013)","plainCitation":"(Kruschke, 2013)","noteIndex":0},"citationItems":[{"id":92,"uris":["http://zotero.org/users/1278833/items/NTJGD9ES"],"uri":["http://zotero.org/users/1278833/items/NTJGD9ES"],"itemData":{"id":92,"type":"article-journal","abstract":"Bayesian estimation for 2 groups provides complete distributions of credible values for the effect size, group means and their difference, standard deviations and their difference, and the normality of the data. The method handles outliers. The decision rule can accept the null value (unlike traditional t tests) when certainty in the estimate is high (unlike Bayesian model comparison using Bayes factors). The method also yields precise estimates of statistical power for various research goals. The software and programs are free and run on Macintosh, Windows, and Linux platforms. (PsycINFO Database Record (c) 2016 APA, all rights reserved)","archive_location":"2012-18082-001","container-title":"Journal of Experimental Psychology: General","DOI":"10.1037/a0029146","ISSN":"0096-3445","issue":"2","journalAbbreviation":"Journal of Experimental Psychology: General","page":"573-603","source":"EBSCOhost","title":"Bayesian estimation supersedes the t test","volume":"142","author":[{"family":"Kruschke","given":"John K."}],"issued":{"date-parts":[["2013",5]]}}}],"schema":"https://github.com/citation-style-language/schema/raw/master/csl-citation.json"} </w:instrText>
+        <w:instrText xml:space="preserve"> ADDIN ZOTERO_ITEM CSL_CITATION {"citationID":"jsnjEH7K","properties":{"formattedCitation":"(Kruschke, 2013)","plainCitation":"(Kruschke, 2013)","noteIndex":0},"citationItems":[{"id":363,"uris":["http://zotero.org/users/1278833/items/NTJGD9ES"],"uri":["http://zotero.org/users/1278833/items/NTJGD9ES"],"itemData":{"id":363,"type":"article-journal","abstract":"Bayesian estimation for 2 groups provides complete distributions of credible values for the effect size, group means and their difference, standard deviations and their difference, and the normality of the data. The method handles outliers. The decision rule can accept the null value (unlike traditional t tests) when certainty in the estimate is high (unlike Bayesian model comparison using Bayes factors). The method also yields precise estimates of statistical power for various research goals. The software and programs are free and run on Macintosh, Windows, and Linux platforms. (PsycINFO Database Record (c) 2016 APA, all rights reserved)","archive_location":"2012-18082-001","container-title":"Journal of Experimental Psychology: General","DOI":"10.1037/a0029146","ISSN":"0096-3445","issue":"2","journalAbbreviation":"Journal of Experimental Psychology: General","page":"573-603","source":"EBSCOhost","title":"Bayesian estimation supersedes the t test","volume":"142","author":[{"family":"Kruschke","given":"John K."}],"issued":{"date-parts":[["2013",5]]}}}],"schema":"https://github.com/citation-style-language/schema/raw/master/csl-citation.json"} </w:instrText>
       </w:r>
       <w:r>
         <w:rPr>
@@ -4954,6 +5289,7 @@
           <w:i/>
           <w:lang w:val="en-US"/>
         </w:rPr>
+        <w:lastRenderedPageBreak/>
         <w:t>H</w:t>
       </w:r>
       <w:r>
@@ -5068,7 +5404,6 @@
           <w:i/>
           <w:lang w:val="en-US"/>
         </w:rPr>
-        <w:lastRenderedPageBreak/>
         <w:t>alternative</w:t>
       </w:r>
       <w:r>
@@ -5502,7 +5837,7 @@
           <w:lang w:val="en-US"/>
         </w:rPr>
       </w:pPr>
-      <w:bookmarkStart w:id="11" w:name="_Ref73219710"/>
+      <w:bookmarkStart w:id="10" w:name="_Ref73219710"/>
       <w:r>
         <w:t xml:space="preserve">Figure </w:t>
       </w:r>
@@ -5536,7 +5871,7 @@
         </w:rPr>
         <w:fldChar w:fldCharType="end"/>
       </w:r>
-      <w:bookmarkEnd w:id="11"/>
+      <w:bookmarkEnd w:id="10"/>
       <w:r>
         <w:t xml:space="preserve">. </w:t>
       </w:r>
@@ -5607,11 +5942,16 @@
       <w:r>
         <w:t>par</w:t>
       </w:r>
+      <w:proofErr w:type="spellStart"/>
       <w:r>
         <w:t>a</w:t>
       </w:r>
       <w:r>
-        <w:t xml:space="preserve">meter. </w:t>
+        <w:t>meter</w:t>
+      </w:r>
+      <w:proofErr w:type="spellEnd"/>
+      <w:r>
+        <w:t xml:space="preserve">. </w:t>
       </w:r>
       <w:r>
         <w:rPr>
@@ -5627,7 +5967,11 @@
         <w:t xml:space="preserve"> </w:t>
       </w:r>
       <w:r>
-        <w:t xml:space="preserve">Similarly, only the attribute-wise model produces sequence effects in attribute-wise presentation, controlled by the </w:t>
+        <w:t xml:space="preserve">Similarly, only the attribute-wise model produces sequence effects </w:t>
+      </w:r>
+      <w:r>
+        <w:lastRenderedPageBreak/>
+        <w:t xml:space="preserve">in attribute-wise presentation, controlled by the </w:t>
       </w:r>
       <m:oMath>
         <m:sSub>
@@ -5728,11 +6072,13 @@
         </w:numPr>
         <w:jc w:val="both"/>
         <w:rPr>
-          <w:lang w:val="en-US"/>
-        </w:rPr>
-      </w:pPr>
-      <w:r>
-        <w:rPr>
+          <w:u w:val="single"/>
+          <w:lang w:val="en-US"/>
+        </w:rPr>
+      </w:pPr>
+      <w:r>
+        <w:rPr>
+          <w:u w:val="single"/>
           <w:lang w:val="en-US"/>
         </w:rPr>
         <w:t>Behavioral modeling</w:t>
@@ -6062,11 +6408,13 @@
         </w:numPr>
         <w:jc w:val="both"/>
         <w:rPr>
-          <w:lang w:val="en-US"/>
-        </w:rPr>
-      </w:pPr>
-      <w:r>
-        <w:rPr>
+          <w:u w:val="single"/>
+          <w:lang w:val="en-US"/>
+        </w:rPr>
+      </w:pPr>
+      <w:r>
+        <w:rPr>
+          <w:u w:val="single"/>
           <w:lang w:val="en-US"/>
         </w:rPr>
         <w:t>Alternative-wise integration model</w:t>
@@ -7081,11 +7429,13 @@
         </w:numPr>
         <w:jc w:val="both"/>
         <w:rPr>
-          <w:lang w:val="en-US"/>
-        </w:rPr>
-      </w:pPr>
-      <w:r>
-        <w:rPr>
+          <w:u w:val="single"/>
+          <w:lang w:val="en-US"/>
+        </w:rPr>
+      </w:pPr>
+      <w:r>
+        <w:rPr>
+          <w:u w:val="single"/>
           <w:lang w:val="en-US"/>
         </w:rPr>
         <w:t>Attribute-wise integration model</w:t>
@@ -7305,8 +7655,8 @@
             </w:rPr>
             <m:t>=</m:t>
           </m:r>
-          <w:bookmarkStart w:id="12" w:name="OLE_LINK1"/>
-          <w:bookmarkStart w:id="13" w:name="OLE_LINK2"/>
+          <w:bookmarkStart w:id="11" w:name="OLE_LINK1"/>
+          <w:bookmarkStart w:id="12" w:name="OLE_LINK2"/>
           <m:sSub>
             <m:sSubPr>
               <m:ctrlPr>
@@ -7496,8 +7846,8 @@
               </m:sSub>
             </m:e>
           </m:d>
+          <w:bookmarkEnd w:id="11"/>
           <w:bookmarkEnd w:id="12"/>
-          <w:bookmarkEnd w:id="13"/>
           <m:r>
             <w:rPr>
               <w:rFonts w:ascii="Cambria Math" w:hAnsi="Cambria Math"/>
@@ -7977,20 +8327,20 @@
         <w:rPr>
           <w:lang w:val="en-US"/>
         </w:rPr>
-        <w:t xml:space="preserve"> controls the relative weighting between probability and outcome attributes. Note that attributes are also normalized in each trial (by dividing by the sum of values on the attribute). During trials </w:t>
-      </w:r>
-      <w:r>
-        <w:rPr>
-          <w:lang w:val="en-US"/>
-        </w:rPr>
-        <w:t xml:space="preserve">with alternative-wise presentation, relative gaze </w:t>
+        <w:t xml:space="preserve"> </w:t>
       </w:r>
       <w:r>
         <w:rPr>
           <w:lang w:val="en-US"/>
         </w:rPr>
         <w:lastRenderedPageBreak/>
-        <w:t>durations towards attributes are set to 0.5, since at every point during the presentation phase, information of both attributes is presented.</w:t>
+        <w:t xml:space="preserve">controls the relative weighting between probability and outcome attributes. Note that attributes are also normalized in each trial (by dividing by the sum of values on the attribute). During trials </w:t>
+      </w:r>
+      <w:r>
+        <w:rPr>
+          <w:lang w:val="en-US"/>
+        </w:rPr>
+        <w:t>with alternative-wise presentation, relative gaze durations towards attributes are set to 0.5, since at every point during the presentation phase, information of both attributes is presented.</w:t>
       </w:r>
       <w:r>
         <w:rPr>
@@ -8206,11 +8556,13 @@
         </w:numPr>
         <w:jc w:val="both"/>
         <w:rPr>
-          <w:lang w:val="en-US"/>
-        </w:rPr>
-      </w:pPr>
-      <w:r>
-        <w:rPr>
+          <w:u w:val="single"/>
+          <w:lang w:val="en-US"/>
+        </w:rPr>
+      </w:pPr>
+      <w:r>
+        <w:rPr>
+          <w:u w:val="single"/>
           <w:lang w:val="en-US"/>
         </w:rPr>
         <w:t>Model implementation</w:t>
@@ -8228,7 +8580,21 @@
         <w:rPr>
           <w:lang w:val="en-US"/>
         </w:rPr>
-        <w:t xml:space="preserve">Both models are implemented in pyddm </w:t>
+        <w:t xml:space="preserve">Both models are implemented in </w:t>
+      </w:r>
+      <w:proofErr w:type="spellStart"/>
+      <w:r>
+        <w:rPr>
+          <w:lang w:val="en-US"/>
+        </w:rPr>
+        <w:t>pyddm</w:t>
+      </w:r>
+      <w:proofErr w:type="spellEnd"/>
+      <w:r>
+        <w:rPr>
+          <w:lang w:val="en-US"/>
+        </w:rPr>
+        <w:t xml:space="preserve"> </w:t>
       </w:r>
       <w:r>
         <w:rPr>
@@ -8240,7 +8606,7 @@
         <w:rPr>
           <w:lang w:val="en-US"/>
         </w:rPr>
-        <w:instrText xml:space="preserve"> ADDIN ZOTERO_ITEM CSL_CITATION {"citationID":"Jc0TIROK","properties":{"formattedCitation":"(Shinn et al., 2020)","plainCitation":"(Shinn et al., 2020)","noteIndex":0},"citationItems":[{"id":1784,"uris":["http://zotero.org/users/1278833/items/EVK6INFY"],"uri":["http://zotero.org/users/1278833/items/EVK6INFY"],"itemData":{"id":1784,"type":"article-journal","abstract":"The drift-diffusion model (DDM) is an important decision-making model in cognitive neuroscience. However, innovations in model form have been limited by methodological challenges. Here, we introduce the generalized drift-diffusion model (GDDM) framework for building and fitting DDM extensions, and provide a software package which implements the framework. The GDDM framework augments traditional DDM parameters through arbitrary user-defined functions. Models are solved numerically by directly solving the Fokker-Planck equation using efficient numerical methods, yielding a 100-fold or greater speedup over standard methodology. This speed allows GDDMs to be fit to data using maximum likelihood on the full response time (RT) distribution. We demonstrate fitting of GDDMs within our framework to both animal and human datasets from perceptual decision-making tasks, with better accuracy and fewer parameters than several DDMs implemented using the latest methodology, to test hypothesized decision-making mechanisms. Overall, our framework will allow for decision-making model innovation and novel experimental designs.","container-title":"eLife","DOI":"10.7554/eLife.56938","ISSN":"2050-084X","note":"publisher: eLife Sciences Publications, Ltd","page":"e56938","source":"eLife","title":"A flexible framework for simulating and fitting generalized drift-diffusion models","volume":"9","author":[{"family":"Shinn","given":"Maxwell"},{"family":"Lam","given":"Norman H"},{"family":"Murray","given":"John D"}],"editor":[{"family":"Kahnt","given":"Thorsten"},{"family":"Gold","given":"Joshua I"},{"family":"Ding","given":"Long"},{"family":"Wagenmakers","given":"Eric-Jan"}],"issued":{"date-parts":[["2020",8,4]]}}}],"schema":"https://github.com/citation-style-language/schema/raw/master/csl-citation.json"} </w:instrText>
+        <w:instrText xml:space="preserve"> ADDIN ZOTERO_ITEM CSL_CITATION {"citationID":"Jc0TIROK","properties":{"formattedCitation":"(Shinn et al., 2020)","plainCitation":"(Shinn et al., 2020)","noteIndex":0},"citationItems":[{"id":1789,"uris":["http://zotero.org/users/1278833/items/EVK6INFY"],"uri":["http://zotero.org/users/1278833/items/EVK6INFY"],"itemData":{"id":1789,"type":"article-journal","abstract":"The drift-diffusion model (DDM) is an important decision-making model in cognitive neuroscience. However, innovations in model form have been limited by methodological challenges. Here, we introduce the generalized drift-diffusion model (GDDM) framework for building and fitting DDM extensions, and provide a software package which implements the framework. The GDDM framework augments traditional DDM parameters through arbitrary user-defined functions. Models are solved numerically by directly solving the Fokker-Planck equation using efficient numerical methods, yielding a 100-fold or greater speedup over standard methodology. This speed allows GDDMs to be fit to data using maximum likelihood on the full response time (RT) distribution. We demonstrate fitting of GDDMs within our framework to both animal and human datasets from perceptual decision-making tasks, with better accuracy and fewer parameters than several DDMs implemented using the latest methodology, to test hypothesized decision-making mechanisms. Overall, our framework will allow for decision-making model innovation and novel experimental designs.","container-title":"eLife","DOI":"10.7554/eLife.56938","ISSN":"2050-084X","note":"publisher: eLife Sciences Publications, Ltd","page":"e56938","source":"eLife","title":"A flexible framework for simulating and fitting generalized drift-diffusion models","volume":"9","author":[{"family":"Shinn","given":"Maxwell"},{"family":"Lam","given":"Norman H"},{"family":"Murray","given":"John D"}],"editor":[{"family":"Kahnt","given":"Thorsten"},{"family":"Gold","given":"Joshua I"},{"family":"Ding","given":"Long"},{"family":"Wagenmakers","given":"Eric-Jan"}],"issued":{"date-parts":[["2020",8,4]]}}}],"schema":"https://github.com/citation-style-language/schema/raw/master/csl-citation.json"} </w:instrText>
       </w:r>
       <w:r>
         <w:rPr>
@@ -8314,11 +8680,13 @@
         </w:numPr>
         <w:jc w:val="both"/>
         <w:rPr>
-          <w:lang w:val="en-US"/>
-        </w:rPr>
-      </w:pPr>
-      <w:r>
-        <w:rPr>
+          <w:u w:val="single"/>
+          <w:lang w:val="en-US"/>
+        </w:rPr>
+      </w:pPr>
+      <w:r>
+        <w:rPr>
+          <w:u w:val="single"/>
           <w:lang w:val="en-US"/>
         </w:rPr>
         <w:t>Parameter estimation</w:t>
@@ -8342,7 +8710,21 @@
         <w:rPr>
           <w:lang w:val="en-US"/>
         </w:rPr>
-        <w:t>odels will be fit separately to trials with alternative-wise and attribute-wise presentation using pyddm’s default differential evolution algorithm, minimizing BIC.</w:t>
+        <w:t xml:space="preserve">odels will be fit separately to trials with alternative-wise and attribute-wise presentation using </w:t>
+      </w:r>
+      <w:proofErr w:type="spellStart"/>
+      <w:r>
+        <w:rPr>
+          <w:lang w:val="en-US"/>
+        </w:rPr>
+        <w:t>pyddm’s</w:t>
+      </w:r>
+      <w:proofErr w:type="spellEnd"/>
+      <w:r>
+        <w:rPr>
+          <w:lang w:val="en-US"/>
+        </w:rPr>
+        <w:t xml:space="preserve"> default differential evolution algorithm, minimizing BIC.</w:t>
       </w:r>
     </w:p>
     <w:p>
@@ -8380,11 +8762,13 @@
         </w:numPr>
         <w:jc w:val="both"/>
         <w:rPr>
-          <w:lang w:val="en-US"/>
-        </w:rPr>
-      </w:pPr>
-      <w:r>
-        <w:rPr>
+          <w:u w:val="single"/>
+          <w:lang w:val="en-US"/>
+        </w:rPr>
+      </w:pPr>
+      <w:r>
+        <w:rPr>
+          <w:u w:val="single"/>
           <w:lang w:val="en-US"/>
         </w:rPr>
         <w:t>Parameter recovery</w:t>
@@ -8438,7 +8822,7 @@
         <w:rPr>
           <w:lang w:val="en-US"/>
         </w:rPr>
-        <w:instrText xml:space="preserve"> ADDIN ZOTERO_ITEM CSL_CITATION {"citationID":"2LFFCMoX","properties":{"formattedCitation":"(Kruschke, 2014; Lee &amp; Wagenmakers, 2013)","plainCitation":"(Kruschke, 2014; Lee &amp; Wagenmakers, 2013)","noteIndex":0},"citationItems":[{"id":4,"uris":["http://zotero.org/users/1278833/items/99RGQH3F"],"uri":["http://zotero.org/users/1278833/items/99RGQH3F"],"itemData":{"id":4,"type":"book","abstract":"Doing Bayesian Data Analysis: A Tutorial with R, JAGS, and Stan, Second Edition provides an accessible approach for conducting Bayesian data analysis, as material is explained clearly with concrete examples. Included are step-by-step instructions on how to carry out Bayesian data analyses in the popular and free software R and WinBugs, as well as new programs in JAGS and Stan. The new programs are designed to be much easier to use than the scripts in the first edition. In particular, there are now compact high-level scripts that make it easy to run the programs on your own data sets. The book is divided into three parts and begins with the basics: models, probability, Bayes’ rule, and the R programming language. The discussion then moves to the fundamentals applied to inferring a binomial probability, before concluding with chapters on the generalized linear model. Topics include metric-predicted variable on one or two groups; metric-predicted variable with one metric predictor; metric-predicted variable with multiple metric predictors; metric-predicted variable with one nominal predictor; and metric-predicted variable with multiple nominal predictors. The exercises found in the text have explicit purposes and guidelines for accomplishment. This book is intended for first-year graduate students or advanced undergraduates in statistics, data analysis, psychology, cognitive science, social sciences, clinical sciences, and consumer sciences in business. Accessible, including the basics of essential concepts of probability and random samplingExamples with R programming language and JAGS softwareComprehensive coverage of all scenarios addressed by non-Bayesian textbooks: t-tests, analysis of variance (ANOVA) and comparisons in ANOVA, multiple regression, and chi-square (contingency table analysis)Coverage of experiment planningR and JAGS computer programming code on websiteExercises have explicit purposes and guidelines for accomplishmentProvides step-by-step instructions on how to conduct Bayesian data analyses in the popular and free software R and WinBugs","ISBN":"978-0-12-405916-0","language":"en","note":"Google-Books-ID: FzvLAwAAQBAJ","number-of-pages":"772","publisher":"Academic Press","source":"Google Books","title":"Doing Bayesian Data Analysis: A Tutorial with R, JAGS, and Stan","title-short":"Doing Bayesian Data Analysis","author":[{"family":"Kruschke","given":"John K."}],"issued":{"date-parts":[["2014",11,11]]}}},{"id":1689,"uris":["http://zotero.org/users/1278833/items/IS37IEDW"],"uri":["http://zotero.org/users/1278833/items/IS37IEDW"],"itemData":{"id":1689,"type":"book","call-number":"BF311 .L38 2013","event-place":"Cambridge ; New York","ISBN":"978-1-107-01845-7","note":"OCLC: ocn861318341","number-of-pages":"264","publisher":"Cambridge University Press","publisher-place":"Cambridge ; New York","source":"Library of Congress ISBN","title":"Bayesian cognitive modeling: a practical course","title-short":"Bayesian cognitive modeling","author":[{"family":"Lee","given":"Michael D."},{"family":"Wagenmakers","given":"Eric-Jan"}],"issued":{"date-parts":[["2013"]]}}}],"schema":"https://github.com/citation-style-language/schema/raw/master/csl-citation.json"} </w:instrText>
+        <w:instrText xml:space="preserve"> ADDIN ZOTERO_ITEM CSL_CITATION {"citationID":"2LFFCMoX","properties":{"formattedCitation":"(Kruschke, 2014; Lee &amp; Wagenmakers, 2013)","plainCitation":"(Kruschke, 2014; Lee &amp; Wagenmakers, 2013)","noteIndex":0},"citationItems":[{"id":204,"uris":["http://zotero.org/users/1278833/items/99RGQH3F"],"uri":["http://zotero.org/users/1278833/items/99RGQH3F"],"itemData":{"id":204,"type":"book","abstract":"Doing Bayesian Data Analysis: A Tutorial with R, JAGS, and Stan, Second Edition provides an accessible approach for conducting Bayesian data analysis, as material is explained clearly with concrete examples. Included are step-by-step instructions on how to carry out Bayesian data analyses in the popular and free software R and WinBugs, as well as new programs in JAGS and Stan. The new programs are designed to be much easier to use than the scripts in the first edition. In particular, there are now compact high-level scripts that make it easy to run the programs on your own data sets. The book is divided into three parts and begins with the basics: models, probability, Bayes’ rule, and the R programming language. The discussion then moves to the fundamentals applied to inferring a binomial probability, before concluding with chapters on the generalized linear model. Topics include metric-predicted variable on one or two groups; metric-predicted variable with one metric predictor; metric-predicted variable with multiple metric predictors; metric-predicted variable with one nominal predictor; and metric-predicted variable with multiple nominal predictors. The exercises found in the text have explicit purposes and guidelines for accomplishment. This book is intended for first-year graduate students or advanced undergraduates in statistics, data analysis, psychology, cognitive science, social sciences, clinical sciences, and consumer sciences in business. Accessible, including the basics of essential concepts of probability and random samplingExamples with R programming language and JAGS softwareComprehensive coverage of all scenarios addressed by non-Bayesian textbooks: t-tests, analysis of variance (ANOVA) and comparisons in ANOVA, multiple regression, and chi-square (contingency table analysis)Coverage of experiment planningR and JAGS computer programming code on websiteExercises have explicit purposes and guidelines for accomplishmentProvides step-by-step instructions on how to conduct Bayesian data analyses in the popular and free software R and WinBugs","ISBN":"978-0-12-405916-0","language":"en","note":"Google-Books-ID: FzvLAwAAQBAJ","number-of-pages":"772","publisher":"Academic Press","source":"Google Books","title":"Doing Bayesian Data Analysis: A Tutorial with R, JAGS, and Stan","title-short":"Doing Bayesian Data Analysis","author":[{"family":"Kruschke","given":"John K."}],"issued":{"date-parts":[["2014",11,11]]}}},{"id":1705,"uris":["http://zotero.org/users/1278833/items/IS37IEDW"],"uri":["http://zotero.org/users/1278833/items/IS37IEDW"],"itemData":{"id":1705,"type":"book","call-number":"BF311 .L38 2013","event-place":"Cambridge ; New York","ISBN":"978-1-107-60357-8","note":"OCLC: ocn861318341","number-of-pages":"264","publisher":"Cambridge University Press","publisher-place":"Cambridge ; New York","source":"Library of Congress ISBN","title":"Bayesian cognitive modeling: a practical course","title-short":"Bayesian cognitive modeling","author":[{"family":"Lee","given":"Michael D."},{"family":"Wagenmakers","given":"Eric-Jan"}],"issued":{"date-parts":[["2013"]]}}}],"schema":"https://github.com/citation-style-language/schema/raw/master/csl-citation.json"} </w:instrText>
       </w:r>
       <w:r>
         <w:rPr>
@@ -8474,11 +8858,13 @@
         </w:numPr>
         <w:jc w:val="both"/>
         <w:rPr>
-          <w:lang w:val="en-US"/>
-        </w:rPr>
-      </w:pPr>
-      <w:r>
-        <w:rPr>
+          <w:u w:val="single"/>
+          <w:lang w:val="en-US"/>
+        </w:rPr>
+      </w:pPr>
+      <w:r>
+        <w:rPr>
+          <w:u w:val="single"/>
           <w:lang w:val="en-US"/>
         </w:rPr>
         <w:t>Model recovery</w:t>
@@ -8514,7 +8900,7 @@
         <w:rPr>
           <w:lang w:val="en-US"/>
         </w:rPr>
-        <w:instrText xml:space="preserve"> ADDIN ZOTERO_ITEM CSL_CITATION {"citationID":"NxuDn3uP","properties":{"formattedCitation":"(Rigoux et al., 2014; Stephan et al., 2009)","plainCitation":"(Rigoux et al., 2014; Stephan et al., 2009)","noteIndex":0},"citationItems":[{"id":1196,"uris":["http://zotero.org/users/1278833/items/KPQNRUG9"],"uri":["http://zotero.org/users/1278833/items/KPQNRUG9"],"itemData":{"id":1196,"type":"article-journal","abstract":"In this paper, we revisit the problem of Bayesian model selection (BMS) at the group level. We originally addressed this issue in Stephan et al. (2009), where models are treated as random effects that could differ between subjects, with an unknown population distribution. Here, we extend this work, by (i) introducing the Bayesian omnibus risk (BOR) as a measure of the statistical risk incurred when performing group BMS, (ii) highlighting the difference between random effects BMS and classical random effects analyses of parameter estimates, and (iii) addressing the problem of between group or condition model comparisons. We address the first issue by quantifying the chance likelihood of apparent differences in model frequencies. This leads to the notion of protected exceedance probabilities. The second issue arises when people want to ask “whether a model parameter is zero or not” at the group level. Here, we provide guidance as to whether to use a classical second-level analysis of parameter estimates, or random effects BMS. The third issue rests on the evidence for a difference in model labels or frequencies across groups or conditions. Overall, we hope that the material presented in this paper finesses the problems of group-level BMS in the analysis of neuroimaging and behavioural data.","container-title":"NeuroImage","DOI":"10.1016/j.neuroimage.2013.08.065","ISSN":"1053-8119","journalAbbreviation":"NeuroImage","language":"en","page":"971-985","source":"ScienceDirect","title":"Bayesian model selection for group studies — Revisited","volume":"84","author":[{"family":"Rigoux","given":"L."},{"family":"Stephan","given":"K. E."},{"family":"Friston","given":"K. J."},{"family":"Daunizeau","given":"J."}],"issued":{"date-parts":[["2014",1,1]]}}},{"id":1193,"uris":["http://zotero.org/users/1278833/items/Y3Q6P457"],"uri":["http://zotero.org/users/1278833/items/Y3Q6P457"],"itemData":{"id":1193,"type":"article-journal","abstract":"Bayesian model selection (BMS) is a powerful method for determining the most likely among a set of competing hypotheses about the mechanisms that generated observed data. BMS has recently found widespread application in neuroimaging, particularly in the context of dynamic causal modelling (DCM). However, so far, combining BMS results from several subjects has relied on simple (fixed effects) metrics, e.g. the group Bayes factor (GBF), that do not account for group heterogeneity or outliers. In this paper, we compare the GBF with two random effects methods for BMS at the between-subject or group level. These methods provide inference on model-space using a classical and Bayesian perspective respectively. First, a classical (frequentist) approach uses the log model evidence as a subject-specific summary statistic. This enables one to use analysis of variance to test for differences in log-evidences over models, relative to inter-subject differences. We then consider the same problem in Bayesian terms and describe a novel hierarchical model, which is optimised to furnish a probability density on the models themselves. This new variational Bayes method rests on treating the model as a random variable and estimating the parameters of a Dirichlet distribution which describes the probabilities for all models considered. These probabilities then define a multinomial distribution over model space, allowing one to compute how likely it is that a specific model generated the data of a randomly chosen subject as well as the exceedance probability of one model being more likely than any other model. Using empirical and synthetic data, we show that optimising a conditional density of the model probabilities, given the log-evidences for each model over subjects, is more informative and appropriate than both the GBF and frequentist tests of the log-evidences. In particular, we found that the hierarchical Bayesian approach is considerably more robust than either of the other approaches in the presence of outliers. We expect that this new random effects method will prove useful for a wide range of group studies, not only in the context of DCM, but also for other modelling endeavours, e.g. comparing different source reconstruction methods for EEG/MEG or selecting among competing computational models of learning and decision-making.","container-title":"NeuroImage","DOI":"10.1016/j.neuroimage.2009.03.025","ISSN":"1053-8119","issue":"4","journalAbbreviation":"NeuroImage","language":"en","page":"1004-1017","source":"ScienceDirect","title":"Bayesian model selection for group studies","volume":"46","author":[{"family":"Stephan","given":"Klaas Enno"},{"family":"Penny","given":"Will D."},{"family":"Daunizeau","given":"Jean"},{"family":"Moran","given":"Rosalyn J."},{"family":"Friston","given":"Karl J."}],"issued":{"date-parts":[["2009",7,15]]}}}],"schema":"https://github.com/citation-style-language/schema/raw/master/csl-citation.json"} </w:instrText>
+        <w:instrText xml:space="preserve"> ADDIN ZOTERO_ITEM CSL_CITATION {"citationID":"NxuDn3uP","properties":{"formattedCitation":"(Rigoux et al., 2014; Stephan et al., 2009)","plainCitation":"(Rigoux et al., 2014; Stephan et al., 2009)","noteIndex":0},"citationItems":[{"id":1193,"uris":["http://zotero.org/users/1278833/items/KPQNRUG9"],"uri":["http://zotero.org/users/1278833/items/KPQNRUG9"],"itemData":{"id":1193,"type":"article-journal","abstract":"In this paper, we revisit the problem of Bayesian model selection (BMS) at the group level. We originally addressed this issue in Stephan et al. (2009), where models are treated as random effects that could differ between subjects, with an unknown population distribution. Here, we extend this work, by (i) introducing the Bayesian omnibus risk (BOR) as a measure of the statistical risk incurred when performing group BMS, (ii) highlighting the difference between random effects BMS and classical random effects analyses of parameter estimates, and (iii) addressing the problem of between group or condition model comparisons. We address the first issue by quantifying the chance likelihood of apparent differences in model frequencies. This leads to the notion of protected exceedance probabilities. The second issue arises when people want to ask “whether a model parameter is zero or not” at the group level. Here, we provide guidance as to whether to use a classical second-level analysis of parameter estimates, or random effects BMS. The third issue rests on the evidence for a difference in model labels or frequencies across groups or conditions. Overall, we hope that the material presented in this paper finesses the problems of group-level BMS in the analysis of neuroimaging and behavioural data.","container-title":"NeuroImage","DOI":"10.1016/j.neuroimage.2013.08.065","ISSN":"1053-8119","journalAbbreviation":"NeuroImage","language":"en","page":"971-985","source":"ScienceDirect","title":"Bayesian model selection for group studies — Revisited","volume":"84","author":[{"family":"Rigoux","given":"L."},{"family":"Stephan","given":"K. E."},{"family":"Friston","given":"K. J."},{"family":"Daunizeau","given":"J."}],"issued":{"date-parts":[["2014",1,1]]}}},{"id":1194,"uris":["http://zotero.org/users/1278833/items/Y3Q6P457"],"uri":["http://zotero.org/users/1278833/items/Y3Q6P457"],"itemData":{"id":1194,"type":"article-journal","abstract":"Bayesian model selection (BMS) is a powerful method for determining the most likely among a set of competing hypotheses about the mechanisms that generated observed data. BMS has recently found widespread application in neuroimaging, particularly in the context of dynamic causal modelling (DCM). However, so far, combining BMS results from several subjects has relied on simple (fixed effects) metrics, e.g. the group Bayes factor (GBF), that do not account for group heterogeneity or outliers. In this paper, we compare the GBF with two random effects methods for BMS at the between-subject or group level. These methods provide inference on model-space using a classical and Bayesian perspective respectively. First, a classical (frequentist) approach uses the log model evidence as a subject-specific summary statistic. This enables one to use analysis of variance to test for differences in log-evidences over models, relative to inter-subject differences. We then consider the same problem in Bayesian terms and describe a novel hierarchical model, which is optimised to furnish a probability density on the models themselves. This new variational Bayes method rests on treating the model as a random variable and estimating the parameters of a Dirichlet distribution which describes the probabilities for all models considered. These probabilities then define a multinomial distribution over model space, allowing one to compute how likely it is that a specific model generated the data of a randomly chosen subject as well as the exceedance probability of one model being more likely than any other model. Using empirical and synthetic data, we show that optimising a conditional density of the model probabilities, given the log-evidences for each model over subjects, is more informative and appropriate than both the GBF and frequentist tests of the log-evidences. In particular, we found that the hierarchical Bayesian approach is considerably more robust than either of the other approaches in the presence of outliers. We expect that this new random effects method will prove useful for a wide range of group studies, not only in the context of DCM, but also for other modelling endeavours, e.g. comparing different source reconstruction methods for EEG/MEG or selecting among competing computational models of learning and decision-making.","container-title":"NeuroImage","DOI":"10.1016/j.neuroimage.2009.03.025","ISSN":"1053-8119","issue":"4","journalAbbreviation":"NeuroImage","language":"en","page":"1004-1017","source":"ScienceDirect","title":"Bayesian model selection for group studies","volume":"46","author":[{"family":"Stephan","given":"Klaas Enno"},{"family":"Penny","given":"Will D."},{"family":"Daunizeau","given":"Jean"},{"family":"Moran","given":"Rosalyn J."},{"family":"Friston","given":"Karl J."}],"issued":{"date-parts":[["2009",7,15]]}}}],"schema":"https://github.com/citation-style-language/schema/raw/master/csl-citation.json"} </w:instrText>
       </w:r>
       <w:r>
         <w:rPr>
@@ -8559,11 +8945,13 @@
         </w:numPr>
         <w:jc w:val="both"/>
         <w:rPr>
-          <w:lang w:val="en-US"/>
-        </w:rPr>
-      </w:pPr>
-      <w:r>
-        <w:rPr>
+          <w:u w:val="single"/>
+          <w:lang w:val="en-US"/>
+        </w:rPr>
+      </w:pPr>
+      <w:r>
+        <w:rPr>
+          <w:u w:val="single"/>
           <w:lang w:val="en-US"/>
         </w:rPr>
         <w:t>Transformations</w:t>
@@ -8600,11 +8988,13 @@
         </w:numPr>
         <w:jc w:val="both"/>
         <w:rPr>
-          <w:lang w:val="en-US"/>
-        </w:rPr>
-      </w:pPr>
-      <w:r>
-        <w:rPr>
+          <w:u w:val="single"/>
+          <w:lang w:val="en-US"/>
+        </w:rPr>
+      </w:pPr>
+      <w:r>
+        <w:rPr>
+          <w:u w:val="single"/>
           <w:lang w:val="en-US"/>
         </w:rPr>
         <w:t>Inference criteria</w:t>
@@ -8667,6 +9057,7 @@
         <w:rPr>
           <w:lang w:val="en-US"/>
         </w:rPr>
+        <w:lastRenderedPageBreak/>
         <w:t xml:space="preserve">Interpretation of </w:t>
       </w:r>
       <w:r>
@@ -8697,7 +9088,7 @@
         <w:rPr>
           <w:lang w:val="en-US"/>
         </w:rPr>
-        <w:instrText xml:space="preserve"> ADDIN ZOTERO_ITEM CSL_CITATION {"citationID":"7jO2w5Hg","properties":{"formattedCitation":"(1998)","plainCitation":"(1998)","noteIndex":0},"citationItems":[{"id":1968,"uris":["http://zotero.org/users/1278833/items/CMTKSYFG"],"uri":["http://zotero.org/users/1278833/items/CMTKSYFG"],"itemData":{"id":1968,"type":"book","abstract":"Published in 1939, this book was the first to develop a fundamental theory of scientific inference based on the ideas of Bayesian statistics. Recent advances in computer power and availability have brought Bayesian statistics into the limelight and make this book a must for all serious statisticians.","collection-title":"Oxford Classic Texts in the Physical Sciences","edition":"Third Edition","event-place":"Oxford, New York","ISBN":"978-0-19-850368-2","number-of-pages":"470","publisher":"Oxford University Press","publisher-place":"Oxford, New York","source":"Oxford University Press","title":"The Theory of Probability","author":[{"family":"Jeffreys","given":"Sir Harold"}],"issued":{"date-parts":[["1998",8,6]]}},"suppress-author":true}],"schema":"https://github.com/citation-style-language/schema/raw/master/csl-citation.json"} </w:instrText>
+        <w:instrText xml:space="preserve"> ADDIN ZOTERO_ITEM CSL_CITATION {"citationID":"7jO2w5Hg","properties":{"formattedCitation":"(1998)","plainCitation":"(1998)","noteIndex":0},"citationItems":[{"id":1890,"uris":["http://zotero.org/users/1278833/items/CMTKSYFG"],"uri":["http://zotero.org/users/1278833/items/CMTKSYFG"],"itemData":{"id":1890,"type":"book","abstract":"Published in 1939, this book was the first to develop a fundamental theory of scientific inference based on the ideas of Bayesian statistics. Recent advances in computer power and availability have brought Bayesian statistics into the limelight and make this book a must for all serious statisticians.","collection-title":"Oxford Classic Texts in the Physical Sciences","edition":"Third Edition","event-place":"Oxford, New York","ISBN":"978-0-19-850368-2","number-of-pages":"470","publisher":"Oxford University Press","publisher-place":"Oxford, New York","source":"Oxford University Press","title":"The Theory of Probability","author":[{"family":"Jeffreys","given":"Sir Harold"}],"issued":{"date-parts":[["1998",8,6]]}},"suppress-author":true}],"schema":"https://github.com/citation-style-language/schema/raw/master/csl-citation.json"} </w:instrText>
       </w:r>
       <w:r>
         <w:rPr>
@@ -8752,7 +9143,7 @@
         <w:rPr>
           <w:lang w:val="en-US"/>
         </w:rPr>
-        <w:instrText xml:space="preserve"> ADDIN ZOTERO_ITEM CSL_CITATION {"citationID":"VFtu2bN0","properties":{"formattedCitation":"(BIC; Schwarz, 1978)","plainCitation":"(BIC; Schwarz, 1978)","noteIndex":0},"citationItems":[{"id":88,"uris":["http://zotero.org/users/1278833/items/VRKC79SC"],"uri":["http://zotero.org/users/1278833/items/VRKC79SC"],"itemData":{"id":88,"type":"article-journal","abstract":"The problem of selecting one of a number of models of different dimensions is treated by finding its Bayes solution, and evaluating the leading terms of its asymptotic expansion. These terms are a valid large-sample criterion beyond the Bayesian context, since they do not depend on the a priori distribution.","container-title":"The Annals of Statistics","DOI":"10.1214/aos/1176344136","ISSN":"0090-5364, 2168-8966","issue":"2","journalAbbreviation":"Ann. Statist.","language":"EN","note":"MR: MR468014\nZbl: 0379.62005","page":"461-464","source":"Project Euclid","title":"Estimating the Dimension of a Model","volume":"6","author":[{"family":"Schwarz","given":"Gideon"}],"issued":{"date-parts":[["1978",3]]}},"prefix":"BIC; "}],"schema":"https://github.com/citation-style-language/schema/raw/master/csl-citation.json"} </w:instrText>
+        <w:instrText xml:space="preserve"> ADDIN ZOTERO_ITEM CSL_CITATION {"citationID":"VFtu2bN0","properties":{"formattedCitation":"(BIC; Schwarz, 1978)","plainCitation":"(BIC; Schwarz, 1978)","noteIndex":0},"citationItems":[{"id":374,"uris":["http://zotero.org/users/1278833/items/VRKC79SC"],"uri":["http://zotero.org/users/1278833/items/VRKC79SC"],"itemData":{"id":374,"type":"article-journal","abstract":"The problem of selecting one of a number of models of different dimensions is treated by finding its Bayes solution, and evaluating the leading terms of its asymptotic expansion. These terms are a valid large-sample criterion beyond the Bayesian context, since they do not depend on the a priori distribution.","container-title":"The Annals of Statistics","DOI":"10.1214/aos/1176344136","ISSN":"0090-5364, 2168-8966","issue":"2","journalAbbreviation":"Ann. Statist.","language":"EN","note":"MR: MR468014\nZbl: 0379.62005","page":"461-464","source":"Project Euclid","title":"Estimating the Dimension of a Model","volume":"6","author":[{"family":"Schwarz","given":"Gideon"}],"issued":{"date-parts":[["1978",3]]}},"prefix":"BIC; "}],"schema":"https://github.com/citation-style-language/schema/raw/master/csl-citation.json"} </w:instrText>
       </w:r>
       <w:r>
         <w:rPr>
@@ -8795,7 +9186,6 @@
         <w:rPr>
           <w:lang w:val="en-US"/>
         </w:rPr>
-        <w:lastRenderedPageBreak/>
         <w:t xml:space="preserve">The best-fitting model on the group level will be identified by Bayesian Model Selection </w:t>
       </w:r>
       <w:r>
@@ -8808,7 +9198,7 @@
         <w:rPr>
           <w:lang w:val="en-US"/>
         </w:rPr>
-        <w:instrText xml:space="preserve"> ADDIN ZOTERO_ITEM CSL_CITATION {"citationID":"MhpNxKzQ","properties":{"formattedCitation":"(Rigoux et al., 2014; Stephan et al., 2009)","plainCitation":"(Rigoux et al., 2014; Stephan et al., 2009)","noteIndex":0},"citationItems":[{"id":1196,"uris":["http://zotero.org/users/1278833/items/KPQNRUG9"],"uri":["http://zotero.org/users/1278833/items/KPQNRUG9"],"itemData":{"id":1196,"type":"article-journal","abstract":"In this paper, we revisit the problem of Bayesian model selection (BMS) at the group level. We originally addressed this issue in Stephan et al. (2009), where models are treated as random effects that could differ between subjects, with an unknown population distribution. Here, we extend this work, by (i) introducing the Bayesian omnibus risk (BOR) as a measure of the statistical risk incurred when performing group BMS, (ii) highlighting the difference between random effects BMS and classical random effects analyses of parameter estimates, and (iii) addressing the problem of between group or condition model comparisons. We address the first issue by quantifying the chance likelihood of apparent differences in model frequencies. This leads to the notion of protected exceedance probabilities. The second issue arises when people want to ask “whether a model parameter is zero or not” at the group level. Here, we provide guidance as to whether to use a classical second-level analysis of parameter estimates, or random effects BMS. The third issue rests on the evidence for a difference in model labels or frequencies across groups or conditions. Overall, we hope that the material presented in this paper finesses the problems of group-level BMS in the analysis of neuroimaging and behavioural data.","container-title":"NeuroImage","DOI":"10.1016/j.neuroimage.2013.08.065","ISSN":"1053-8119","journalAbbreviation":"NeuroImage","language":"en","page":"971-985","source":"ScienceDirect","title":"Bayesian model selection for group studies — Revisited","volume":"84","author":[{"family":"Rigoux","given":"L."},{"family":"Stephan","given":"K. E."},{"family":"Friston","given":"K. J."},{"family":"Daunizeau","given":"J."}],"issued":{"date-parts":[["2014",1,1]]}}},{"id":1193,"uris":["http://zotero.org/users/1278833/items/Y3Q6P457"],"uri":["http://zotero.org/users/1278833/items/Y3Q6P457"],"itemData":{"id":1193,"type":"article-journal","abstract":"Bayesian model selection (BMS) is a powerful method for determining the most likely among a set of competing hypotheses about the mechanisms that generated observed data. BMS has recently found widespread application in neuroimaging, particularly in the context of dynamic causal modelling (DCM). However, so far, combining BMS results from several subjects has relied on simple (fixed effects) metrics, e.g. the group Bayes factor (GBF), that do not account for group heterogeneity or outliers. In this paper, we compare the GBF with two random effects methods for BMS at the between-subject or group level. These methods provide inference on model-space using a classical and Bayesian perspective respectively. First, a classical (frequentist) approach uses the log model evidence as a subject-specific summary statistic. This enables one to use analysis of variance to test for differences in log-evidences over models, relative to inter-subject differences. We then consider the same problem in Bayesian terms and describe a novel hierarchical model, which is optimised to furnish a probability density on the models themselves. This new variational Bayes method rests on treating the model as a random variable and estimating the parameters of a Dirichlet distribution which describes the probabilities for all models considered. These probabilities then define a multinomial distribution over model space, allowing one to compute how likely it is that a specific model generated the data of a randomly chosen subject as well as the exceedance probability of one model being more likely than any other model. Using empirical and synthetic data, we show that optimising a conditional density of the model probabilities, given the log-evidences for each model over subjects, is more informative and appropriate than both the GBF and frequentist tests of the log-evidences. In particular, we found that the hierarchical Bayesian approach is considerably more robust than either of the other approaches in the presence of outliers. We expect that this new random effects method will prove useful for a wide range of group studies, not only in the context of DCM, but also for other modelling endeavours, e.g. comparing different source reconstruction methods for EEG/MEG or selecting among competing computational models of learning and decision-making.","container-title":"NeuroImage","DOI":"10.1016/j.neuroimage.2009.03.025","ISSN":"1053-8119","issue":"4","journalAbbreviation":"NeuroImage","language":"en","page":"1004-1017","source":"ScienceDirect","title":"Bayesian model selection for group studies","volume":"46","author":[{"family":"Stephan","given":"Klaas Enno"},{"family":"Penny","given":"Will D."},{"family":"Daunizeau","given":"Jean"},{"family":"Moran","given":"Rosalyn J."},{"family":"Friston","given":"Karl J."}],"issued":{"date-parts":[["2009",7,15]]}}}],"schema":"https://github.com/citation-style-language/schema/raw/master/csl-citation.json"} </w:instrText>
+        <w:instrText xml:space="preserve"> ADDIN ZOTERO_ITEM CSL_CITATION {"citationID":"MhpNxKzQ","properties":{"formattedCitation":"(Rigoux et al., 2014; Stephan et al., 2009)","plainCitation":"(Rigoux et al., 2014; Stephan et al., 2009)","noteIndex":0},"citationItems":[{"id":1193,"uris":["http://zotero.org/users/1278833/items/KPQNRUG9"],"uri":["http://zotero.org/users/1278833/items/KPQNRUG9"],"itemData":{"id":1193,"type":"article-journal","abstract":"In this paper, we revisit the problem of Bayesian model selection (BMS) at the group level. We originally addressed this issue in Stephan et al. (2009), where models are treated as random effects that could differ between subjects, with an unknown population distribution. Here, we extend this work, by (i) introducing the Bayesian omnibus risk (BOR) as a measure of the statistical risk incurred when performing group BMS, (ii) highlighting the difference between random effects BMS and classical random effects analyses of parameter estimates, and (iii) addressing the problem of between group or condition model comparisons. We address the first issue by quantifying the chance likelihood of apparent differences in model frequencies. This leads to the notion of protected exceedance probabilities. The second issue arises when people want to ask “whether a model parameter is zero or not” at the group level. Here, we provide guidance as to whether to use a classical second-level analysis of parameter estimates, or random effects BMS. The third issue rests on the evidence for a difference in model labels or frequencies across groups or conditions. Overall, we hope that the material presented in this paper finesses the problems of group-level BMS in the analysis of neuroimaging and behavioural data.","container-title":"NeuroImage","DOI":"10.1016/j.neuroimage.2013.08.065","ISSN":"1053-8119","journalAbbreviation":"NeuroImage","language":"en","page":"971-985","source":"ScienceDirect","title":"Bayesian model selection for group studies — Revisited","volume":"84","author":[{"family":"Rigoux","given":"L."},{"family":"Stephan","given":"K. E."},{"family":"Friston","given":"K. J."},{"family":"Daunizeau","given":"J."}],"issued":{"date-parts":[["2014",1,1]]}}},{"id":1194,"uris":["http://zotero.org/users/1278833/items/Y3Q6P457"],"uri":["http://zotero.org/users/1278833/items/Y3Q6P457"],"itemData":{"id":1194,"type":"article-journal","abstract":"Bayesian model selection (BMS) is a powerful method for determining the most likely among a set of competing hypotheses about the mechanisms that generated observed data. BMS has recently found widespread application in neuroimaging, particularly in the context of dynamic causal modelling (DCM). However, so far, combining BMS results from several subjects has relied on simple (fixed effects) metrics, e.g. the group Bayes factor (GBF), that do not account for group heterogeneity or outliers. In this paper, we compare the GBF with two random effects methods for BMS at the between-subject or group level. These methods provide inference on model-space using a classical and Bayesian perspective respectively. First, a classical (frequentist) approach uses the log model evidence as a subject-specific summary statistic. This enables one to use analysis of variance to test for differences in log-evidences over models, relative to inter-subject differences. We then consider the same problem in Bayesian terms and describe a novel hierarchical model, which is optimised to furnish a probability density on the models themselves. This new variational Bayes method rests on treating the model as a random variable and estimating the parameters of a Dirichlet distribution which describes the probabilities for all models considered. These probabilities then define a multinomial distribution over model space, allowing one to compute how likely it is that a specific model generated the data of a randomly chosen subject as well as the exceedance probability of one model being more likely than any other model. Using empirical and synthetic data, we show that optimising a conditional density of the model probabilities, given the log-evidences for each model over subjects, is more informative and appropriate than both the GBF and frequentist tests of the log-evidences. In particular, we found that the hierarchical Bayesian approach is considerably more robust than either of the other approaches in the presence of outliers. We expect that this new random effects method will prove useful for a wide range of group studies, not only in the context of DCM, but also for other modelling endeavours, e.g. comparing different source reconstruction methods for EEG/MEG or selecting among competing computational models of learning and decision-making.","container-title":"NeuroImage","DOI":"10.1016/j.neuroimage.2009.03.025","ISSN":"1053-8119","issue":"4","journalAbbreviation":"NeuroImage","language":"en","page":"1004-1017","source":"ScienceDirect","title":"Bayesian model selection for group studies","volume":"46","author":[{"family":"Stephan","given":"Klaas Enno"},{"family":"Penny","given":"Will D."},{"family":"Daunizeau","given":"Jean"},{"family":"Moran","given":"Rosalyn J."},{"family":"Friston","given":"Karl J."}],"issued":{"date-parts":[["2009",7,15]]}}}],"schema":"https://github.com/citation-style-language/schema/raw/master/csl-citation.json"} </w:instrText>
       </w:r>
       <w:r>
         <w:rPr>
@@ -8846,11 +9236,13 @@
         </w:numPr>
         <w:jc w:val="both"/>
         <w:rPr>
-          <w:lang w:val="en-US"/>
-        </w:rPr>
-      </w:pPr>
-      <w:r>
-        <w:rPr>
+          <w:u w:val="single"/>
+          <w:lang w:val="en-US"/>
+        </w:rPr>
+      </w:pPr>
+      <w:r>
+        <w:rPr>
+          <w:u w:val="single"/>
           <w:lang w:val="en-US"/>
         </w:rPr>
         <w:t>Data exclusion</w:t>
@@ -9017,7 +9409,7 @@
         <w:rPr>
           <w:lang w:val="en-US"/>
         </w:rPr>
-        <w:instrText xml:space="preserve"> ADDIN ZOTERO_ITEM CSL_CITATION {"citationID":"8OzA3XLd","properties":{"formattedCitation":"(Aust et al., 2013)","plainCitation":"(Aust et al., 2013)","noteIndex":0},"citationItems":[{"id":1796,"uris":["http://zotero.org/users/1278833/items/AQVWNXIP"],"uri":["http://zotero.org/users/1278833/items/AQVWNXIP"],"itemData":{"id":1796,"type":"article-journal","abstract":"Nonserious answering behavior increases noise and reduces experimental power; it is therefore one of the most important threats to the validity of online research. A simple way to address the problem is to ask respondents about the seriousness of their participation and to exclude self-declared nonserious participants from analysis. To validate this approach, a survey was conducted in the week prior to the German 2009 federal election to the Bundestag. Serious participants answered a number of attitudinal and behavioral questions in a more consistent and predictively valid manner than did nonserious participants. We therefore recommend routinely employing seriousness checks in online surveys to improve data validity.","container-title":"Behavior Research Methods","DOI":"10.3758/s13428-012-0265-2","ISSN":"1554-3528","issue":"2","journalAbbreviation":"Behav Res","language":"en","page":"527-535","source":"Springer Link","title":"Seriousness checks are useful to improve data validity in online research","volume":"45","author":[{"family":"Aust","given":"Frederik"},{"family":"Diedenhofen","given":"Birk"},{"family":"Ullrich","given":"Sebastian"},{"family":"Musch","given":"Jochen"}],"issued":{"date-parts":[["2013",6,1]]}}}],"schema":"https://github.com/citation-style-language/schema/raw/master/csl-citation.json"} </w:instrText>
+        <w:instrText xml:space="preserve"> ADDIN ZOTERO_ITEM CSL_CITATION {"citationID":"8OzA3XLd","properties":{"formattedCitation":"(Aust et al., 2013)","plainCitation":"(Aust et al., 2013)","noteIndex":0},"citationItems":[{"id":1797,"uris":["http://zotero.org/users/1278833/items/AQVWNXIP"],"uri":["http://zotero.org/users/1278833/items/AQVWNXIP"],"itemData":{"id":1797,"type":"article-journal","abstract":"Nonserious answering behavior increases noise and reduces experimental power; it is therefore one of the most important threats to the validity of online research. A simple way to address the problem is to ask respondents about the seriousness of their participation and to exclude self-declared nonserious participants from analysis. To validate this approach, a survey was conducted in the week prior to the German 2009 federal election to the Bundestag. Serious participants answered a number of attitudinal and behavioral questions in a more consistent and predictively valid manner than did nonserious participants. We therefore recommend routinely employing seriousness checks in online surveys to improve data validity.","container-title":"Behavior Research Methods","DOI":"10.3758/s13428-012-0265-2","ISSN":"1554-3528","issue":"2","journalAbbreviation":"Behav Res","language":"en","page":"527-535","source":"Springer Link","title":"Seriousness checks are useful to improve data validity in online research","volume":"45","author":[{"family":"Aust","given":"Frederik"},{"family":"Diedenhofen","given":"Birk"},{"family":"Ullrich","given":"Sebastian"},{"family":"Musch","given":"Jochen"}],"issued":{"date-parts":[["2013",6,1]]}}}],"schema":"https://github.com/citation-style-language/schema/raw/master/csl-citation.json"} </w:instrText>
       </w:r>
       <w:r>
         <w:rPr>
@@ -9061,17 +9453,20 @@
         </w:numPr>
         <w:jc w:val="both"/>
         <w:rPr>
-          <w:lang w:val="en-US"/>
-        </w:rPr>
-      </w:pPr>
-      <w:r>
-        <w:rPr>
+          <w:u w:val="single"/>
+          <w:lang w:val="en-US"/>
+        </w:rPr>
+      </w:pPr>
+      <w:r>
+        <w:rPr>
+          <w:u w:val="single"/>
           <w:lang w:val="en-US"/>
         </w:rPr>
         <w:t>Exploratory analyse</w:t>
       </w:r>
       <w:r>
         <w:rPr>
+          <w:u w:val="single"/>
           <w:lang w:val="en-US"/>
         </w:rPr>
         <w:t>s</w:t>
@@ -9085,11 +9480,13 @@
         </w:numPr>
         <w:jc w:val="both"/>
         <w:rPr>
-          <w:lang w:val="en-US"/>
-        </w:rPr>
-      </w:pPr>
-      <w:r>
-        <w:rPr>
+          <w:u w:val="single"/>
+          <w:lang w:val="en-US"/>
+        </w:rPr>
+      </w:pPr>
+      <w:r>
+        <w:rPr>
+          <w:u w:val="single"/>
           <w:lang w:val="en-US"/>
         </w:rPr>
         <w:t>Additional model-based analyses</w:t>
@@ -9118,11 +9515,13 @@
         </w:numPr>
         <w:jc w:val="both"/>
         <w:rPr>
-          <w:lang w:val="en-US"/>
-        </w:rPr>
-      </w:pPr>
-      <w:r>
-        <w:rPr>
+          <w:u w:val="single"/>
+          <w:lang w:val="en-US"/>
+        </w:rPr>
+      </w:pPr>
+      <w:r>
+        <w:rPr>
+          <w:u w:val="single"/>
           <w:lang w:val="en-US"/>
         </w:rPr>
         <w:t>Exploratory analyses of webcam-based eye tracking data</w:t>
@@ -9176,20 +9575,20 @@
           <w:lang w:val="de-DE"/>
         </w:rPr>
       </w:pPr>
-      <w:bookmarkStart w:id="14" w:name="_Toc73046314"/>
+      <w:bookmarkStart w:id="13" w:name="_Toc73046314"/>
       <w:r>
         <w:rPr>
           <w:lang w:val="de-DE"/>
         </w:rPr>
         <w:t>References</w:t>
       </w:r>
-      <w:bookmarkEnd w:id="14"/>
+      <w:bookmarkEnd w:id="13"/>
     </w:p>
     <w:p>
       <w:pPr>
         <w:pStyle w:val="Bibliography"/>
         <w:rPr>
-          <w:lang w:val="en-US"/>
+          <w:lang w:val="en-GB"/>
         </w:rPr>
       </w:pPr>
       <w:r>
@@ -9220,25 +9619,139 @@
         <w:rPr>
           <w:lang w:val="de-DE"/>
         </w:rPr>
-        <w:t xml:space="preserve">Aust, F., Diedenhofen, B., Ullrich, S., &amp; Musch, J. (2013). </w:t>
-      </w:r>
-      <w:r>
-        <w:rPr>
-          <w:lang w:val="en-US"/>
+        <w:t xml:space="preserve">Armel, K. C., </w:t>
+      </w:r>
+      <w:proofErr w:type="spellStart"/>
+      <w:r>
+        <w:rPr>
+          <w:lang w:val="de-DE"/>
+        </w:rPr>
+        <w:t>Beaumel</w:t>
+      </w:r>
+      <w:proofErr w:type="spellEnd"/>
+      <w:r>
+        <w:rPr>
+          <w:lang w:val="de-DE"/>
+        </w:rPr>
+        <w:t xml:space="preserve">, A., &amp; </w:t>
+      </w:r>
+      <w:proofErr w:type="spellStart"/>
+      <w:r>
+        <w:rPr>
+          <w:lang w:val="de-DE"/>
+        </w:rPr>
+        <w:t>Rangel</w:t>
+      </w:r>
+      <w:proofErr w:type="spellEnd"/>
+      <w:r>
+        <w:rPr>
+          <w:lang w:val="de-DE"/>
+        </w:rPr>
+        <w:t xml:space="preserve">, A. (2008). </w:t>
+      </w:r>
+      <w:r>
+        <w:rPr>
+          <w:lang w:val="en-GB"/>
+        </w:rPr>
+        <w:t xml:space="preserve">Biasing simple choices by manipulating relative visual attention. </w:t>
+      </w:r>
+      <w:r>
+        <w:rPr>
+          <w:i/>
+          <w:iCs/>
+          <w:lang w:val="en-GB"/>
+        </w:rPr>
+        <w:t>Judgment and Decision Making</w:t>
+      </w:r>
+      <w:r>
+        <w:rPr>
+          <w:lang w:val="en-GB"/>
+        </w:rPr>
+        <w:t xml:space="preserve">, </w:t>
+      </w:r>
+      <w:r>
+        <w:rPr>
+          <w:i/>
+          <w:iCs/>
+          <w:lang w:val="en-GB"/>
+        </w:rPr>
+        <w:t>3</w:t>
+      </w:r>
+      <w:r>
+        <w:rPr>
+          <w:lang w:val="en-GB"/>
+        </w:rPr>
+        <w:t>(5), 8.</w:t>
+      </w:r>
+    </w:p>
+    <w:p>
+      <w:pPr>
+        <w:pStyle w:val="Bibliography"/>
+        <w:rPr>
+          <w:lang w:val="en-GB"/>
+        </w:rPr>
+      </w:pPr>
+      <w:r>
+        <w:rPr>
+          <w:lang w:val="de-DE"/>
+        </w:rPr>
+        <w:t xml:space="preserve">Aust, F., </w:t>
+      </w:r>
+      <w:proofErr w:type="spellStart"/>
+      <w:r>
+        <w:rPr>
+          <w:lang w:val="de-DE"/>
+        </w:rPr>
+        <w:t>Diedenhofen</w:t>
+      </w:r>
+      <w:proofErr w:type="spellEnd"/>
+      <w:r>
+        <w:rPr>
+          <w:lang w:val="de-DE"/>
+        </w:rPr>
+        <w:t xml:space="preserve">, B., Ullrich, S., &amp; </w:t>
+      </w:r>
+      <w:proofErr w:type="spellStart"/>
+      <w:r>
+        <w:rPr>
+          <w:lang w:val="de-DE"/>
+        </w:rPr>
+        <w:t>Musch</w:t>
+      </w:r>
+      <w:proofErr w:type="spellEnd"/>
+      <w:r>
+        <w:rPr>
+          <w:lang w:val="de-DE"/>
+        </w:rPr>
+        <w:t xml:space="preserve">, J. (2013). </w:t>
+      </w:r>
+      <w:r>
+        <w:rPr>
+          <w:lang w:val="en-GB"/>
         </w:rPr>
         <w:t xml:space="preserve">Seriousness checks are useful to improve data validity in online research. </w:t>
       </w:r>
+      <w:proofErr w:type="spellStart"/>
       <w:r>
         <w:rPr>
           <w:i/>
           <w:iCs/>
-          <w:lang w:val="en-US"/>
-        </w:rPr>
-        <w:t>Behavior Research Methods</w:t>
-      </w:r>
-      <w:r>
-        <w:rPr>
-          <w:lang w:val="en-US"/>
+          <w:lang w:val="en-GB"/>
+        </w:rPr>
+        <w:t>Behavior</w:t>
+      </w:r>
+      <w:proofErr w:type="spellEnd"/>
+      <w:r>
+        <w:rPr>
+          <w:i/>
+          <w:iCs/>
+          <w:lang w:val="en-GB"/>
+        </w:rPr>
+        <w:t xml:space="preserve"> Research Methods</w:t>
+      </w:r>
+      <w:r>
+        <w:rPr>
+          <w:lang w:val="en-GB"/>
         </w:rPr>
         <w:t xml:space="preserve">, </w:t>
       </w:r>
@@ -9246,13 +9759,13 @@
         <w:rPr>
           <w:i/>
           <w:iCs/>
-          <w:lang w:val="en-US"/>
+          <w:lang w:val="en-GB"/>
         </w:rPr>
         <w:t>45</w:t>
       </w:r>
       <w:r>
         <w:rPr>
-          <w:lang w:val="en-US"/>
+          <w:lang w:val="en-GB"/>
         </w:rPr>
         <w:t>(2), 527–535. https://doi.org/10.3758/s13428-012-0265-2</w:t>
       </w:r>
@@ -9261,26 +9774,55 @@
       <w:pPr>
         <w:pStyle w:val="Bibliography"/>
         <w:rPr>
-          <w:lang w:val="en-US"/>
-        </w:rPr>
-      </w:pPr>
-      <w:r>
-        <w:rPr>
-          <w:lang w:val="en-US"/>
-        </w:rPr>
-        <w:t xml:space="preserve">Capretto, T., Piho, C., Kumar, R., Westfall, J., Yarkoni, T., &amp; Martin, O. A. (2021). Bambi: A simple interface for fitting Bayesian linear models in Python. </w:t>
+          <w:lang w:val="en-GB"/>
+        </w:rPr>
+      </w:pPr>
+      <w:r>
+        <w:rPr>
+          <w:lang w:val="en-GB"/>
+        </w:rPr>
+        <w:lastRenderedPageBreak/>
+        <w:t xml:space="preserve">Capretto, T., </w:t>
+      </w:r>
+      <w:proofErr w:type="spellStart"/>
+      <w:r>
+        <w:rPr>
+          <w:lang w:val="en-GB"/>
+        </w:rPr>
+        <w:t>Piho</w:t>
+      </w:r>
+      <w:proofErr w:type="spellEnd"/>
+      <w:r>
+        <w:rPr>
+          <w:lang w:val="en-GB"/>
+        </w:rPr>
+        <w:t xml:space="preserve">, C., Kumar, R., Westfall, J., </w:t>
+      </w:r>
+      <w:proofErr w:type="spellStart"/>
+      <w:r>
+        <w:rPr>
+          <w:lang w:val="en-GB"/>
+        </w:rPr>
+        <w:t>Yarkoni</w:t>
+      </w:r>
+      <w:proofErr w:type="spellEnd"/>
+      <w:r>
+        <w:rPr>
+          <w:lang w:val="en-GB"/>
+        </w:rPr>
+        <w:t xml:space="preserve">, T., &amp; Martin, O. A. (2021). Bambi: A simple interface for fitting Bayesian linear models in Python. </w:t>
       </w:r>
       <w:r>
         <w:rPr>
           <w:i/>
           <w:iCs/>
-          <w:lang w:val="en-US"/>
+          <w:lang w:val="en-GB"/>
         </w:rPr>
         <w:t>ArXiv:2012.10754 [Stat]</w:t>
       </w:r>
       <w:r>
         <w:rPr>
-          <w:lang w:val="en-US"/>
+          <w:lang w:val="en-GB"/>
         </w:rPr>
         <w:t>. http://arxiv.org/abs/2012.10754</w:t>
       </w:r>
@@ -9289,27 +9831,641 @@
       <w:pPr>
         <w:pStyle w:val="Bibliography"/>
         <w:rPr>
-          <w:lang w:val="en-US"/>
-        </w:rPr>
-      </w:pPr>
-      <w:r>
-        <w:rPr>
-          <w:lang w:val="en-US"/>
+          <w:lang w:val="en-GB"/>
+        </w:rPr>
+      </w:pPr>
+      <w:r>
+        <w:rPr>
+          <w:lang w:val="en-GB"/>
+        </w:rPr>
+        <w:t xml:space="preserve">de Leeuw, J. R. (2015). </w:t>
+      </w:r>
+      <w:proofErr w:type="spellStart"/>
+      <w:r>
+        <w:rPr>
+          <w:lang w:val="en-GB"/>
+        </w:rPr>
+        <w:t>jsPsych</w:t>
+      </w:r>
+      <w:proofErr w:type="spellEnd"/>
+      <w:r>
+        <w:rPr>
+          <w:lang w:val="en-GB"/>
+        </w:rPr>
+        <w:t xml:space="preserve">: A JavaScript library for creating </w:t>
+      </w:r>
+      <w:proofErr w:type="spellStart"/>
+      <w:r>
+        <w:rPr>
+          <w:lang w:val="en-GB"/>
+        </w:rPr>
+        <w:t>behavioral</w:t>
+      </w:r>
+      <w:proofErr w:type="spellEnd"/>
+      <w:r>
+        <w:rPr>
+          <w:lang w:val="en-GB"/>
+        </w:rPr>
+        <w:t xml:space="preserve"> experiments in a Web browser. </w:t>
+      </w:r>
+      <w:proofErr w:type="spellStart"/>
+      <w:r>
+        <w:rPr>
+          <w:i/>
+          <w:iCs/>
+          <w:lang w:val="en-GB"/>
+        </w:rPr>
+        <w:t>Behavior</w:t>
+      </w:r>
+      <w:proofErr w:type="spellEnd"/>
+      <w:r>
+        <w:rPr>
+          <w:i/>
+          <w:iCs/>
+          <w:lang w:val="en-GB"/>
+        </w:rPr>
+        <w:t xml:space="preserve"> Research Methods</w:t>
+      </w:r>
+      <w:r>
+        <w:rPr>
+          <w:lang w:val="en-GB"/>
+        </w:rPr>
+        <w:t xml:space="preserve">, </w:t>
+      </w:r>
+      <w:r>
+        <w:rPr>
+          <w:i/>
+          <w:iCs/>
+          <w:lang w:val="en-GB"/>
+        </w:rPr>
+        <w:t>47</w:t>
+      </w:r>
+      <w:r>
+        <w:rPr>
+          <w:lang w:val="en-GB"/>
+        </w:rPr>
+        <w:t>(1), 1–12. https://doi.org/10.3758/s13428-014-0458-y</w:t>
+      </w:r>
+    </w:p>
+    <w:p>
+      <w:pPr>
+        <w:pStyle w:val="Bibliography"/>
+        <w:rPr>
+          <w:lang w:val="en-GB"/>
+        </w:rPr>
+      </w:pPr>
+      <w:r>
+        <w:rPr>
+          <w:lang w:val="en-GB"/>
+        </w:rPr>
+        <w:t xml:space="preserve">Fisher, G. (2021). Intertemporal Choices Are Causally Influenced by Fluctuations in Visual Attention. </w:t>
+      </w:r>
+      <w:r>
+        <w:rPr>
+          <w:i/>
+          <w:iCs/>
+          <w:lang w:val="en-GB"/>
+        </w:rPr>
+        <w:t>Management Science</w:t>
+      </w:r>
+      <w:r>
+        <w:rPr>
+          <w:lang w:val="en-GB"/>
+        </w:rPr>
+        <w:t>, mnsc.2020.3732. https://doi.org/10.1287/mnsc.2020.3732</w:t>
+      </w:r>
+    </w:p>
+    <w:p>
+      <w:pPr>
+        <w:pStyle w:val="Bibliography"/>
+        <w:rPr>
+          <w:lang w:val="en-GB"/>
+        </w:rPr>
+      </w:pPr>
+      <w:r>
+        <w:rPr>
+          <w:lang w:val="en-GB"/>
+        </w:rPr>
+        <w:t xml:space="preserve">Jeffreys, S. H. (1998). </w:t>
+      </w:r>
+      <w:r>
+        <w:rPr>
+          <w:i/>
+          <w:iCs/>
+          <w:lang w:val="en-GB"/>
+        </w:rPr>
+        <w:t>The Theory of Probability</w:t>
+      </w:r>
+      <w:r>
+        <w:rPr>
+          <w:lang w:val="en-GB"/>
+        </w:rPr>
+        <w:t xml:space="preserve"> (Third Edition). Oxford University Press.</w:t>
+      </w:r>
+    </w:p>
+    <w:p>
+      <w:pPr>
+        <w:pStyle w:val="Bibliography"/>
+        <w:rPr>
+          <w:lang w:val="en-GB"/>
+        </w:rPr>
+      </w:pPr>
+      <w:proofErr w:type="spellStart"/>
+      <w:r>
+        <w:rPr>
+          <w:lang w:val="en-GB"/>
+        </w:rPr>
+        <w:t>Kruschke</w:t>
+      </w:r>
+      <w:proofErr w:type="spellEnd"/>
+      <w:r>
+        <w:rPr>
+          <w:lang w:val="en-GB"/>
+        </w:rPr>
+        <w:t xml:space="preserve">, J. K. (2013). Bayesian estimation supersedes the t test. </w:t>
+      </w:r>
+      <w:r>
+        <w:rPr>
+          <w:i/>
+          <w:iCs/>
+          <w:lang w:val="en-GB"/>
+        </w:rPr>
+        <w:t>Journal of Experimental Psychology: General</w:t>
+      </w:r>
+      <w:r>
+        <w:rPr>
+          <w:lang w:val="en-GB"/>
+        </w:rPr>
+        <w:t xml:space="preserve">, </w:t>
+      </w:r>
+      <w:r>
+        <w:rPr>
+          <w:i/>
+          <w:iCs/>
+          <w:lang w:val="en-GB"/>
+        </w:rPr>
+        <w:t>142</w:t>
+      </w:r>
+      <w:r>
+        <w:rPr>
+          <w:lang w:val="en-GB"/>
+        </w:rPr>
+        <w:t>(2), 573–603. https://doi.org/10.1037/a0029146</w:t>
+      </w:r>
+    </w:p>
+    <w:p>
+      <w:pPr>
+        <w:pStyle w:val="Bibliography"/>
+        <w:rPr>
+          <w:lang w:val="en-GB"/>
+        </w:rPr>
+      </w:pPr>
+      <w:proofErr w:type="spellStart"/>
+      <w:r>
+        <w:rPr>
+          <w:lang w:val="en-GB"/>
+        </w:rPr>
+        <w:t>Kruschke</w:t>
+      </w:r>
+      <w:proofErr w:type="spellEnd"/>
+      <w:r>
+        <w:rPr>
+          <w:lang w:val="en-GB"/>
+        </w:rPr>
+        <w:t xml:space="preserve">, J. K. (2014). </w:t>
+      </w:r>
+      <w:r>
+        <w:rPr>
+          <w:i/>
+          <w:iCs/>
+          <w:lang w:val="en-GB"/>
+        </w:rPr>
+        <w:t>Doing Bayesian Data Analysis: A Tutorial with R, JAGS, and Stan</w:t>
+      </w:r>
+      <w:r>
+        <w:rPr>
+          <w:lang w:val="en-GB"/>
+        </w:rPr>
+        <w:t>. Academic Press.</w:t>
+      </w:r>
+    </w:p>
+    <w:p>
+      <w:pPr>
+        <w:pStyle w:val="Bibliography"/>
+        <w:rPr>
+          <w:lang w:val="en-GB"/>
+        </w:rPr>
+      </w:pPr>
+      <w:r>
+        <w:rPr>
+          <w:lang w:val="en-GB"/>
+        </w:rPr>
+        <w:t xml:space="preserve">Lee, M. D., &amp; </w:t>
+      </w:r>
+      <w:proofErr w:type="spellStart"/>
+      <w:r>
+        <w:rPr>
+          <w:lang w:val="en-GB"/>
+        </w:rPr>
+        <w:t>Wagenmakers</w:t>
+      </w:r>
+      <w:proofErr w:type="spellEnd"/>
+      <w:r>
+        <w:rPr>
+          <w:lang w:val="en-GB"/>
+        </w:rPr>
+        <w:t xml:space="preserve">, E.-J. (2013). </w:t>
+      </w:r>
+      <w:r>
+        <w:rPr>
+          <w:i/>
+          <w:iCs/>
+          <w:lang w:val="en-GB"/>
+        </w:rPr>
+        <w:t xml:space="preserve">Bayesian cognitive </w:t>
+      </w:r>
+      <w:proofErr w:type="spellStart"/>
+      <w:r>
+        <w:rPr>
+          <w:i/>
+          <w:iCs/>
+          <w:lang w:val="en-GB"/>
+        </w:rPr>
+        <w:t>modeling</w:t>
+      </w:r>
+      <w:proofErr w:type="spellEnd"/>
+      <w:r>
+        <w:rPr>
+          <w:i/>
+          <w:iCs/>
+          <w:lang w:val="en-GB"/>
+        </w:rPr>
+        <w:t>: A practical course</w:t>
+      </w:r>
+      <w:r>
+        <w:rPr>
+          <w:lang w:val="en-GB"/>
+        </w:rPr>
+        <w:t>. Cambridge University Press.</w:t>
+      </w:r>
+    </w:p>
+    <w:p>
+      <w:pPr>
+        <w:pStyle w:val="Bibliography"/>
+        <w:rPr>
+          <w:lang w:val="en-GB"/>
+        </w:rPr>
+      </w:pPr>
+      <w:r>
+        <w:rPr>
+          <w:lang w:val="en-GB"/>
+        </w:rPr>
+        <w:t xml:space="preserve">Liu, H.-Z., </w:t>
+      </w:r>
+      <w:proofErr w:type="spellStart"/>
+      <w:r>
+        <w:rPr>
+          <w:lang w:val="en-GB"/>
+        </w:rPr>
+        <w:t>Lyu</w:t>
+      </w:r>
+      <w:proofErr w:type="spellEnd"/>
+      <w:r>
+        <w:rPr>
+          <w:lang w:val="en-GB"/>
+        </w:rPr>
+        <w:t xml:space="preserve">, X.-K., Wei, Z.-H., Mo, W.-L., Luo, J.-R., &amp; </w:t>
+      </w:r>
+      <w:proofErr w:type="spellStart"/>
+      <w:r>
+        <w:rPr>
+          <w:lang w:val="en-GB"/>
+        </w:rPr>
+        <w:t>Su</w:t>
+      </w:r>
+      <w:proofErr w:type="spellEnd"/>
+      <w:r>
+        <w:rPr>
+          <w:lang w:val="en-GB"/>
+        </w:rPr>
+        <w:t xml:space="preserve">, X.-Y. (2020). Exploiting the dynamics of eye gaze to bias intertemporal choice. </w:t>
+      </w:r>
+      <w:r>
+        <w:rPr>
+          <w:i/>
+          <w:iCs/>
+          <w:lang w:val="en-GB"/>
+        </w:rPr>
+        <w:t xml:space="preserve">Journal of </w:t>
+      </w:r>
+      <w:proofErr w:type="spellStart"/>
+      <w:r>
+        <w:rPr>
+          <w:i/>
+          <w:iCs/>
+          <w:lang w:val="en-GB"/>
+        </w:rPr>
+        <w:t>Behavioral</w:t>
+      </w:r>
+      <w:proofErr w:type="spellEnd"/>
+      <w:r>
+        <w:rPr>
+          <w:i/>
+          <w:iCs/>
+          <w:lang w:val="en-GB"/>
+        </w:rPr>
+        <w:t xml:space="preserve"> Decision Making</w:t>
+      </w:r>
+      <w:r>
+        <w:rPr>
+          <w:lang w:val="en-GB"/>
+        </w:rPr>
+        <w:t xml:space="preserve">, </w:t>
+      </w:r>
+      <w:r>
+        <w:rPr>
+          <w:i/>
+          <w:iCs/>
+          <w:lang w:val="en-GB"/>
+        </w:rPr>
+        <w:t>n/a</w:t>
+      </w:r>
+      <w:r>
+        <w:rPr>
+          <w:lang w:val="en-GB"/>
+        </w:rPr>
+        <w:t>(n/a). https://doi.org/10.1002/bdm.2219</w:t>
+      </w:r>
+    </w:p>
+    <w:p>
+      <w:pPr>
+        <w:pStyle w:val="Bibliography"/>
+        <w:rPr>
+          <w:lang w:val="en-GB"/>
+        </w:rPr>
+      </w:pPr>
+      <w:r>
+        <w:rPr>
+          <w:lang w:val="en-GB"/>
+        </w:rPr>
+        <w:t xml:space="preserve">Morey, R. D., &amp; </w:t>
+      </w:r>
+      <w:proofErr w:type="spellStart"/>
+      <w:r>
+        <w:rPr>
+          <w:lang w:val="en-GB"/>
+        </w:rPr>
+        <w:t>Rouder</w:t>
+      </w:r>
+      <w:proofErr w:type="spellEnd"/>
+      <w:r>
+        <w:rPr>
+          <w:lang w:val="en-GB"/>
+        </w:rPr>
+        <w:t xml:space="preserve">, J. N. (2011). Bayes factor approaches for testing interval null hypotheses. </w:t>
+      </w:r>
+      <w:r>
+        <w:rPr>
+          <w:i/>
+          <w:iCs/>
+          <w:lang w:val="en-GB"/>
+        </w:rPr>
+        <w:t>Psychological Methods</w:t>
+      </w:r>
+      <w:r>
+        <w:rPr>
+          <w:lang w:val="en-GB"/>
+        </w:rPr>
+        <w:t xml:space="preserve">, </w:t>
+      </w:r>
+      <w:r>
+        <w:rPr>
+          <w:i/>
+          <w:iCs/>
+          <w:lang w:val="en-GB"/>
+        </w:rPr>
+        <w:t>16</w:t>
+      </w:r>
+      <w:r>
+        <w:rPr>
+          <w:lang w:val="en-GB"/>
+        </w:rPr>
+        <w:t>(4), 406–419. https://doi.org/10.1037/a0024377</w:t>
+      </w:r>
+    </w:p>
+    <w:p>
+      <w:pPr>
+        <w:pStyle w:val="Bibliography"/>
+        <w:rPr>
+          <w:lang w:val="en-GB"/>
+        </w:rPr>
+      </w:pPr>
+      <w:proofErr w:type="spellStart"/>
+      <w:r>
+        <w:rPr>
+          <w:lang w:val="en-GB"/>
+        </w:rPr>
+        <w:t>Papoutsaki</w:t>
+      </w:r>
+      <w:proofErr w:type="spellEnd"/>
+      <w:r>
+        <w:rPr>
+          <w:lang w:val="en-GB"/>
+        </w:rPr>
+        <w:t xml:space="preserve">, A., </w:t>
+      </w:r>
+      <w:proofErr w:type="spellStart"/>
+      <w:r>
+        <w:rPr>
+          <w:lang w:val="en-GB"/>
+        </w:rPr>
+        <w:t>Sangkloy</w:t>
+      </w:r>
+      <w:proofErr w:type="spellEnd"/>
+      <w:r>
+        <w:rPr>
+          <w:lang w:val="en-GB"/>
+        </w:rPr>
+        <w:t xml:space="preserve">, P., Laskey, J., </w:t>
+      </w:r>
+      <w:proofErr w:type="spellStart"/>
+      <w:r>
+        <w:rPr>
+          <w:lang w:val="en-GB"/>
+        </w:rPr>
+        <w:t>Daskalova</w:t>
+      </w:r>
+      <w:proofErr w:type="spellEnd"/>
+      <w:r>
+        <w:rPr>
+          <w:lang w:val="en-GB"/>
+        </w:rPr>
+        <w:t xml:space="preserve">, N., Huang, J., &amp; Hays, J. (2016). </w:t>
+      </w:r>
+      <w:proofErr w:type="spellStart"/>
+      <w:r>
+        <w:rPr>
+          <w:lang w:val="en-GB"/>
+        </w:rPr>
+        <w:t>WebGazer</w:t>
+      </w:r>
+      <w:proofErr w:type="spellEnd"/>
+      <w:r>
+        <w:rPr>
+          <w:lang w:val="en-GB"/>
+        </w:rPr>
+        <w:t xml:space="preserve">: Scalable webcam eye tracking using user interactions. </w:t>
+      </w:r>
+      <w:r>
+        <w:rPr>
+          <w:i/>
+          <w:iCs/>
+          <w:lang w:val="en-GB"/>
+        </w:rPr>
+        <w:t>Proceedings of the 25th International Joint Conference on Artificial Intelligence (IJCAI)</w:t>
+      </w:r>
+      <w:r>
+        <w:rPr>
+          <w:lang w:val="en-GB"/>
+        </w:rPr>
+        <w:t>, 3839–3845.</w:t>
+      </w:r>
+    </w:p>
+    <w:p>
+      <w:pPr>
+        <w:pStyle w:val="Bibliography"/>
+        <w:rPr>
+          <w:lang w:val="en-GB"/>
+        </w:rPr>
+      </w:pPr>
+      <w:proofErr w:type="spellStart"/>
+      <w:r>
+        <w:rPr>
+          <w:lang w:val="en-GB"/>
+        </w:rPr>
+        <w:t>Pärnamets</w:t>
+      </w:r>
+      <w:proofErr w:type="spellEnd"/>
+      <w:r>
+        <w:rPr>
+          <w:lang w:val="en-GB"/>
+        </w:rPr>
+        <w:t xml:space="preserve">, P., Johansson, P., Hall, L., </w:t>
+      </w:r>
+      <w:proofErr w:type="spellStart"/>
+      <w:r>
+        <w:rPr>
+          <w:lang w:val="en-GB"/>
+        </w:rPr>
+        <w:t>Balkenius</w:t>
+      </w:r>
+      <w:proofErr w:type="spellEnd"/>
+      <w:r>
+        <w:rPr>
+          <w:lang w:val="en-GB"/>
+        </w:rPr>
+        <w:t xml:space="preserve">, C., Spivey, M. J., &amp; Richardson, D. C. (2015). Biasing moral decisions by exploiting the dynamics of eye gaze. </w:t>
+      </w:r>
+      <w:r>
+        <w:rPr>
+          <w:i/>
+          <w:iCs/>
+          <w:lang w:val="en-GB"/>
+        </w:rPr>
+        <w:t xml:space="preserve">Proceedings of the </w:t>
+      </w:r>
+      <w:r>
+        <w:rPr>
+          <w:i/>
+          <w:iCs/>
+          <w:lang w:val="en-GB"/>
         </w:rPr>
         <w:lastRenderedPageBreak/>
-        <w:t xml:space="preserve">de Leeuw, J. R. (2015). jsPsych: A JavaScript library for creating behavioral experiments in a Web browser. </w:t>
+        <w:t>National Academy of Sciences of the United States of America</w:t>
+      </w:r>
+      <w:r>
+        <w:rPr>
+          <w:lang w:val="en-GB"/>
+        </w:rPr>
+        <w:t xml:space="preserve">, </w:t>
       </w:r>
       <w:r>
         <w:rPr>
           <w:i/>
           <w:iCs/>
-          <w:lang w:val="en-US"/>
-        </w:rPr>
-        <w:t>Behavior Research Methods</w:t>
-      </w:r>
-      <w:r>
-        <w:rPr>
-          <w:lang w:val="en-US"/>
+          <w:lang w:val="en-GB"/>
+        </w:rPr>
+        <w:t>112</w:t>
+      </w:r>
+      <w:r>
+        <w:rPr>
+          <w:lang w:val="en-GB"/>
+        </w:rPr>
+        <w:t>(13), 4170–4175. https://doi.org/10.1073/pnas.1415250112</w:t>
+      </w:r>
+    </w:p>
+    <w:p>
+      <w:pPr>
+        <w:pStyle w:val="Bibliography"/>
+        <w:rPr>
+          <w:lang w:val="en-GB"/>
+        </w:rPr>
+      </w:pPr>
+      <w:proofErr w:type="spellStart"/>
+      <w:r>
+        <w:rPr>
+          <w:lang w:val="en-GB"/>
+        </w:rPr>
+        <w:t>Rigoux</w:t>
+      </w:r>
+      <w:proofErr w:type="spellEnd"/>
+      <w:r>
+        <w:rPr>
+          <w:lang w:val="en-GB"/>
+        </w:rPr>
+        <w:t xml:space="preserve">, L., Stephan, K. E., </w:t>
+      </w:r>
+      <w:proofErr w:type="spellStart"/>
+      <w:r>
+        <w:rPr>
+          <w:lang w:val="en-GB"/>
+        </w:rPr>
+        <w:t>Friston</w:t>
+      </w:r>
+      <w:proofErr w:type="spellEnd"/>
+      <w:r>
+        <w:rPr>
+          <w:lang w:val="en-GB"/>
+        </w:rPr>
+        <w:t xml:space="preserve">, K. J., &amp; </w:t>
+      </w:r>
+      <w:proofErr w:type="spellStart"/>
+      <w:r>
+        <w:rPr>
+          <w:lang w:val="en-GB"/>
+        </w:rPr>
+        <w:t>Daunizeau</w:t>
+      </w:r>
+      <w:proofErr w:type="spellEnd"/>
+      <w:r>
+        <w:rPr>
+          <w:lang w:val="en-GB"/>
+        </w:rPr>
+        <w:t xml:space="preserve">, J. (2014). Bayesian model selection for group studies—Revisited. </w:t>
+      </w:r>
+      <w:proofErr w:type="spellStart"/>
+      <w:r>
+        <w:rPr>
+          <w:i/>
+          <w:iCs/>
+          <w:lang w:val="en-GB"/>
+        </w:rPr>
+        <w:t>NeuroImage</w:t>
+      </w:r>
+      <w:proofErr w:type="spellEnd"/>
+      <w:r>
+        <w:rPr>
+          <w:lang w:val="en-GB"/>
         </w:rPr>
         <w:t xml:space="preserve">, </w:t>
       </w:r>
@@ -9317,69 +10473,85 @@
         <w:rPr>
           <w:i/>
           <w:iCs/>
-          <w:lang w:val="en-US"/>
-        </w:rPr>
-        <w:t>47</w:t>
-      </w:r>
-      <w:r>
-        <w:rPr>
-          <w:lang w:val="en-US"/>
-        </w:rPr>
-        <w:t>(1), 1–12. https://doi.org/10.3758/s13428-014-0458-y</w:t>
+          <w:lang w:val="en-GB"/>
+        </w:rPr>
+        <w:t>84</w:t>
+      </w:r>
+      <w:r>
+        <w:rPr>
+          <w:lang w:val="en-GB"/>
+        </w:rPr>
+        <w:t>, 971–985. https://doi.org/10.1016/j.neuroimage.2013.08.065</w:t>
       </w:r>
     </w:p>
     <w:p>
       <w:pPr>
         <w:pStyle w:val="Bibliography"/>
         <w:rPr>
-          <w:lang w:val="en-US"/>
-        </w:rPr>
-      </w:pPr>
-      <w:r>
-        <w:rPr>
-          <w:lang w:val="en-US"/>
-        </w:rPr>
-        <w:t xml:space="preserve">Jeffreys, S. H. (1998). </w:t>
+          <w:lang w:val="en-GB"/>
+        </w:rPr>
+      </w:pPr>
+      <w:r>
+        <w:rPr>
+          <w:lang w:val="en-GB"/>
+        </w:rPr>
+        <w:t xml:space="preserve">Schwarz, G. (1978). Estimating the Dimension of a Model. </w:t>
       </w:r>
       <w:r>
         <w:rPr>
           <w:i/>
           <w:iCs/>
-          <w:lang w:val="en-US"/>
-        </w:rPr>
-        <w:t>The Theory of Probability</w:t>
-      </w:r>
-      <w:r>
-        <w:rPr>
-          <w:lang w:val="en-US"/>
-        </w:rPr>
-        <w:t xml:space="preserve"> (Third Edition). Oxford University Press.</w:t>
+          <w:lang w:val="en-GB"/>
+        </w:rPr>
+        <w:t>The Annals of Statistics</w:t>
+      </w:r>
+      <w:r>
+        <w:rPr>
+          <w:lang w:val="en-GB"/>
+        </w:rPr>
+        <w:t xml:space="preserve">, </w:t>
+      </w:r>
+      <w:r>
+        <w:rPr>
+          <w:i/>
+          <w:iCs/>
+          <w:lang w:val="en-GB"/>
+        </w:rPr>
+        <w:t>6</w:t>
+      </w:r>
+      <w:r>
+        <w:rPr>
+          <w:lang w:val="en-GB"/>
+        </w:rPr>
+        <w:t>(2), 461–464. https://doi.org/10.1214/aos/1176344136</w:t>
       </w:r>
     </w:p>
     <w:p>
       <w:pPr>
         <w:pStyle w:val="Bibliography"/>
         <w:rPr>
-          <w:lang w:val="en-US"/>
-        </w:rPr>
-      </w:pPr>
-      <w:r>
-        <w:rPr>
-          <w:lang w:val="en-US"/>
-        </w:rPr>
-        <w:t xml:space="preserve">Kruschke, J. K. (2013). Bayesian estimation supersedes the t test. </w:t>
-      </w:r>
+          <w:lang w:val="en-GB"/>
+        </w:rPr>
+      </w:pPr>
+      <w:r>
+        <w:rPr>
+          <w:lang w:val="en-GB"/>
+        </w:rPr>
+        <w:t xml:space="preserve">Shinn, M., Lam, N. H., &amp; Murray, J. D. (2020). A flexible framework for simulating and fitting generalized drift-diffusion models. </w:t>
+      </w:r>
+      <w:proofErr w:type="spellStart"/>
       <w:r>
         <w:rPr>
           <w:i/>
           <w:iCs/>
-          <w:lang w:val="en-US"/>
-        </w:rPr>
-        <w:t>Journal of Experimental Psychology: General</w:t>
-      </w:r>
-      <w:r>
-        <w:rPr>
-          <w:lang w:val="en-US"/>
+          <w:lang w:val="en-GB"/>
+        </w:rPr>
+        <w:t>ELife</w:t>
+      </w:r>
+      <w:proofErr w:type="spellEnd"/>
+      <w:r>
+        <w:rPr>
+          <w:lang w:val="en-GB"/>
         </w:rPr>
         <w:t xml:space="preserve">, </w:t>
       </w:r>
@@ -9387,338 +10559,205 @@
         <w:rPr>
           <w:i/>
           <w:iCs/>
-          <w:lang w:val="en-US"/>
-        </w:rPr>
-        <w:t>142</w:t>
-      </w:r>
-      <w:r>
-        <w:rPr>
-          <w:lang w:val="en-US"/>
-        </w:rPr>
-        <w:t>(2), 573–603. https://doi.org/10.1037/a0029146</w:t>
+          <w:lang w:val="en-GB"/>
+        </w:rPr>
+        <w:t>9</w:t>
+      </w:r>
+      <w:r>
+        <w:rPr>
+          <w:lang w:val="en-GB"/>
+        </w:rPr>
+        <w:t>, e56938. https://doi.org/10.7554/eLife.56938</w:t>
       </w:r>
     </w:p>
     <w:p>
       <w:pPr>
         <w:pStyle w:val="Bibliography"/>
         <w:rPr>
-          <w:lang w:val="en-US"/>
-        </w:rPr>
-      </w:pPr>
-      <w:r>
-        <w:rPr>
-          <w:lang w:val="en-US"/>
-        </w:rPr>
-        <w:t xml:space="preserve">Kruschke, J. K. (2014). </w:t>
-      </w:r>
+          <w:lang w:val="en-GB"/>
+        </w:rPr>
+      </w:pPr>
+      <w:r>
+        <w:rPr>
+          <w:lang w:val="en-GB"/>
+        </w:rPr>
+        <w:t xml:space="preserve">Stephan, K. E., Penny, W. D., </w:t>
+      </w:r>
+      <w:proofErr w:type="spellStart"/>
+      <w:r>
+        <w:rPr>
+          <w:lang w:val="en-GB"/>
+        </w:rPr>
+        <w:t>Daunizeau</w:t>
+      </w:r>
+      <w:proofErr w:type="spellEnd"/>
+      <w:r>
+        <w:rPr>
+          <w:lang w:val="en-GB"/>
+        </w:rPr>
+        <w:t xml:space="preserve">, J., Moran, R. J., &amp; </w:t>
+      </w:r>
+      <w:proofErr w:type="spellStart"/>
+      <w:r>
+        <w:rPr>
+          <w:lang w:val="en-GB"/>
+        </w:rPr>
+        <w:t>Friston</w:t>
+      </w:r>
+      <w:proofErr w:type="spellEnd"/>
+      <w:r>
+        <w:rPr>
+          <w:lang w:val="en-GB"/>
+        </w:rPr>
+        <w:t xml:space="preserve">, K. J. (2009). Bayesian model selection for group studies. </w:t>
+      </w:r>
+      <w:proofErr w:type="spellStart"/>
       <w:r>
         <w:rPr>
           <w:i/>
           <w:iCs/>
-          <w:lang w:val="en-US"/>
-        </w:rPr>
-        <w:t>Doing Bayesian Data Analysis: A Tutorial with R, JAGS, and Stan</w:t>
-      </w:r>
-      <w:r>
-        <w:rPr>
-          <w:lang w:val="en-US"/>
-        </w:rPr>
-        <w:t>. Academic Press.</w:t>
+          <w:lang w:val="en-GB"/>
+        </w:rPr>
+        <w:t>NeuroImage</w:t>
+      </w:r>
+      <w:proofErr w:type="spellEnd"/>
+      <w:r>
+        <w:rPr>
+          <w:lang w:val="en-GB"/>
+        </w:rPr>
+        <w:t xml:space="preserve">, </w:t>
+      </w:r>
+      <w:r>
+        <w:rPr>
+          <w:i/>
+          <w:iCs/>
+          <w:lang w:val="en-GB"/>
+        </w:rPr>
+        <w:t>46</w:t>
+      </w:r>
+      <w:r>
+        <w:rPr>
+          <w:lang w:val="en-GB"/>
+        </w:rPr>
+        <w:t>(4), 1004–1017. https://doi.org/10.1016/j.neuroimage.2009.03.025</w:t>
       </w:r>
     </w:p>
     <w:p>
       <w:pPr>
         <w:pStyle w:val="Bibliography"/>
         <w:rPr>
-          <w:lang w:val="en-US"/>
-        </w:rPr>
-      </w:pPr>
-      <w:r>
-        <w:rPr>
-          <w:lang w:val="en-US"/>
-        </w:rPr>
-        <w:t xml:space="preserve">Lee, M. D., &amp; Wagenmakers, E.-J. (2013). </w:t>
-      </w:r>
+          <w:lang w:val="de-DE"/>
+        </w:rPr>
+      </w:pPr>
+      <w:r>
+        <w:rPr>
+          <w:lang w:val="en-GB"/>
+        </w:rPr>
+        <w:t xml:space="preserve">Sui, X.-Y., Liu, H.-Z., &amp; Rao, L.-L. (2020). The timing of gaze-contingent decision prompts influences risky choice. </w:t>
+      </w:r>
+      <w:proofErr w:type="spellStart"/>
       <w:r>
         <w:rPr>
           <w:i/>
           <w:iCs/>
-          <w:lang w:val="en-US"/>
-        </w:rPr>
-        <w:t>Bayesian cognitive modeling: A practical course</w:t>
-      </w:r>
-      <w:r>
-        <w:rPr>
-          <w:lang w:val="en-US"/>
-        </w:rPr>
-        <w:t>. Cambridge University Press.</w:t>
+          <w:lang w:val="de-DE"/>
+        </w:rPr>
+        <w:t>Cognition</w:t>
+      </w:r>
+      <w:proofErr w:type="spellEnd"/>
+      <w:r>
+        <w:rPr>
+          <w:lang w:val="de-DE"/>
+        </w:rPr>
+        <w:t xml:space="preserve">, </w:t>
+      </w:r>
+      <w:r>
+        <w:rPr>
+          <w:i/>
+          <w:iCs/>
+          <w:lang w:val="de-DE"/>
+        </w:rPr>
+        <w:t>195</w:t>
+      </w:r>
+      <w:r>
+        <w:rPr>
+          <w:lang w:val="de-DE"/>
+        </w:rPr>
+        <w:t>, 104077. https://doi.org/10.1016/j.cognition.2019.104077</w:t>
       </w:r>
     </w:p>
     <w:p>
       <w:pPr>
         <w:pStyle w:val="Bibliography"/>
         <w:rPr>
-          <w:lang w:val="en-US"/>
-        </w:rPr>
-      </w:pPr>
-      <w:r>
-        <w:rPr>
-          <w:lang w:val="en-US"/>
-        </w:rPr>
-        <w:t xml:space="preserve">Morey, R. D., &amp; Rouder, J. N. (2011). Bayes factor approaches for testing interval null hypotheses. </w:t>
+          <w:lang w:val="en-GB"/>
+        </w:rPr>
+      </w:pPr>
+      <w:r>
+        <w:rPr>
+          <w:lang w:val="de-DE"/>
+        </w:rPr>
+        <w:t xml:space="preserve">Yang, X., &amp; </w:t>
+      </w:r>
+      <w:proofErr w:type="spellStart"/>
+      <w:r>
+        <w:rPr>
+          <w:lang w:val="de-DE"/>
+        </w:rPr>
+        <w:t>Krajbich</w:t>
+      </w:r>
+      <w:proofErr w:type="spellEnd"/>
+      <w:r>
+        <w:rPr>
+          <w:lang w:val="de-DE"/>
+        </w:rPr>
+        <w:t xml:space="preserve">, I. (2020). </w:t>
       </w:r>
       <w:r>
         <w:rPr>
           <w:i/>
           <w:iCs/>
-          <w:lang w:val="en-US"/>
-        </w:rPr>
-        <w:t>Psychological Methods</w:t>
-      </w:r>
-      <w:r>
-        <w:rPr>
-          <w:lang w:val="en-US"/>
-        </w:rPr>
-        <w:t xml:space="preserve">, </w:t>
-      </w:r>
+          <w:lang w:val="en-GB"/>
+        </w:rPr>
+        <w:t xml:space="preserve">Webcam-based online eye-tracking for </w:t>
+      </w:r>
+      <w:proofErr w:type="spellStart"/>
       <w:r>
         <w:rPr>
           <w:i/>
           <w:iCs/>
-          <w:lang w:val="en-US"/>
-        </w:rPr>
-        <w:t>16</w:t>
-      </w:r>
-      <w:r>
-        <w:rPr>
-          <w:lang w:val="en-US"/>
-        </w:rPr>
-        <w:t>(4), 406–419. https://doi.org/10.1037/a0024377</w:t>
-      </w:r>
-    </w:p>
-    <w:p>
-      <w:pPr>
-        <w:pStyle w:val="Bibliography"/>
-        <w:rPr>
-          <w:lang w:val="en-US"/>
-        </w:rPr>
-      </w:pPr>
-      <w:r>
-        <w:rPr>
-          <w:lang w:val="en-US"/>
-        </w:rPr>
-        <w:t xml:space="preserve">Papoutsaki, A., Sangkloy, P., Laskey, J., Daskalova, N., Huang, J., &amp; Hays, J. (2016). WebGazer: Scalable webcam eye tracking using user interactions. </w:t>
-      </w:r>
+          <w:lang w:val="en-GB"/>
+        </w:rPr>
+        <w:t>behavioral</w:t>
+      </w:r>
+      <w:proofErr w:type="spellEnd"/>
       <w:r>
         <w:rPr>
           <w:i/>
           <w:iCs/>
-          <w:lang w:val="en-US"/>
-        </w:rPr>
-        <w:t>Proceedings of the 25th International Joint Conference on Artificial Intelligence (IJCAI)</w:t>
-      </w:r>
-      <w:r>
-        <w:rPr>
-          <w:lang w:val="en-US"/>
-        </w:rPr>
-        <w:t>, 3839–3845.</w:t>
-      </w:r>
-    </w:p>
-    <w:p>
-      <w:pPr>
-        <w:pStyle w:val="Bibliography"/>
-        <w:rPr>
-          <w:lang w:val="en-US"/>
-        </w:rPr>
-      </w:pPr>
-      <w:r>
-        <w:rPr>
-          <w:lang w:val="en-US"/>
-        </w:rPr>
-        <w:t xml:space="preserve">Rigoux, L., Stephan, K. E., Friston, K. J., &amp; Daunizeau, J. (2014). Bayesian model selection for group studies—Revisited. </w:t>
-      </w:r>
-      <w:r>
-        <w:rPr>
-          <w:i/>
-          <w:iCs/>
-          <w:lang w:val="en-US"/>
-        </w:rPr>
-        <w:t>NeuroImage</w:t>
-      </w:r>
-      <w:r>
-        <w:rPr>
-          <w:lang w:val="en-US"/>
-        </w:rPr>
-        <w:t xml:space="preserve">, </w:t>
-      </w:r>
-      <w:r>
-        <w:rPr>
-          <w:i/>
-          <w:iCs/>
-          <w:lang w:val="en-US"/>
-        </w:rPr>
-        <w:t>84</w:t>
-      </w:r>
-      <w:r>
-        <w:rPr>
-          <w:lang w:val="en-US"/>
-        </w:rPr>
-        <w:t>, 971–985. https://doi.org/10.1016/j.neuroimage.2013.08.065</w:t>
-      </w:r>
-    </w:p>
-    <w:p>
-      <w:pPr>
-        <w:pStyle w:val="Bibliography"/>
-        <w:rPr>
-          <w:lang w:val="en-US"/>
-        </w:rPr>
-      </w:pPr>
-      <w:r>
-        <w:rPr>
-          <w:lang w:val="en-US"/>
-        </w:rPr>
-        <w:t xml:space="preserve">Schwarz, G. (1978). Estimating the Dimension of a Model. </w:t>
-      </w:r>
-      <w:r>
-        <w:rPr>
-          <w:i/>
-          <w:iCs/>
-          <w:lang w:val="en-US"/>
-        </w:rPr>
-        <w:t>The Annals of Statistics</w:t>
-      </w:r>
-      <w:r>
-        <w:rPr>
-          <w:lang w:val="en-US"/>
-        </w:rPr>
-        <w:t xml:space="preserve">, </w:t>
-      </w:r>
-      <w:r>
-        <w:rPr>
-          <w:i/>
-          <w:iCs/>
-          <w:lang w:val="en-US"/>
-        </w:rPr>
-        <w:t>6</w:t>
-      </w:r>
-      <w:r>
-        <w:rPr>
-          <w:lang w:val="en-US"/>
-        </w:rPr>
-        <w:t>(2), 461–464. https://doi.org/10.1214/aos/1176344136</w:t>
-      </w:r>
-    </w:p>
-    <w:p>
-      <w:pPr>
-        <w:pStyle w:val="Bibliography"/>
-        <w:rPr>
-          <w:lang w:val="en-US"/>
-        </w:rPr>
-      </w:pPr>
-      <w:r>
-        <w:rPr>
-          <w:lang w:val="en-US"/>
-        </w:rPr>
-        <w:t xml:space="preserve">Shinn, M., Lam, N. H., &amp; Murray, J. D. (2020). A flexible framework for simulating and fitting generalized drift-diffusion models. </w:t>
-      </w:r>
-      <w:r>
-        <w:rPr>
-          <w:i/>
-          <w:iCs/>
-          <w:lang w:val="en-US"/>
-        </w:rPr>
-        <w:t>ELife</w:t>
-      </w:r>
-      <w:r>
-        <w:rPr>
-          <w:lang w:val="en-US"/>
-        </w:rPr>
-        <w:t xml:space="preserve">, </w:t>
-      </w:r>
-      <w:r>
-        <w:rPr>
-          <w:i/>
-          <w:iCs/>
-          <w:lang w:val="en-US"/>
-        </w:rPr>
-        <w:t>9</w:t>
-      </w:r>
-      <w:r>
-        <w:rPr>
-          <w:lang w:val="en-US"/>
-        </w:rPr>
-        <w:t>, e56938. https://doi.org/10.7554/eLife.56938</w:t>
-      </w:r>
-    </w:p>
-    <w:p>
-      <w:pPr>
-        <w:pStyle w:val="Bibliography"/>
-        <w:rPr>
-          <w:lang w:val="en-US"/>
-        </w:rPr>
-      </w:pPr>
-      <w:r>
-        <w:rPr>
-          <w:lang w:val="en-US"/>
-        </w:rPr>
-        <w:t xml:space="preserve">Stephan, K. E., Penny, W. D., Daunizeau, J., Moran, R. J., &amp; Friston, K. J. (2009). Bayesian model selection for group studies. </w:t>
-      </w:r>
-      <w:r>
-        <w:rPr>
-          <w:i/>
-          <w:iCs/>
-          <w:lang w:val="en-US"/>
-        </w:rPr>
-        <w:t>NeuroImage</w:t>
-      </w:r>
-      <w:r>
-        <w:rPr>
-          <w:lang w:val="en-US"/>
-        </w:rPr>
-        <w:t xml:space="preserve">, </w:t>
-      </w:r>
-      <w:r>
-        <w:rPr>
-          <w:i/>
-          <w:iCs/>
-          <w:lang w:val="en-US"/>
-        </w:rPr>
-        <w:t>46</w:t>
-      </w:r>
-      <w:r>
-        <w:rPr>
-          <w:lang w:val="en-US"/>
-        </w:rPr>
-        <w:t>(4), 1004–1017. https://doi.org/10.1016/j.neuroimage.2009.03.025</w:t>
-      </w:r>
-    </w:p>
-    <w:p>
-      <w:pPr>
-        <w:pStyle w:val="Bibliography"/>
-        <w:rPr>
-          <w:lang w:val="en-US"/>
-        </w:rPr>
-      </w:pPr>
-      <w:r>
-        <w:rPr>
-          <w:lang w:val="en-US"/>
-        </w:rPr>
-        <w:lastRenderedPageBreak/>
-        <w:t xml:space="preserve">Yang, X., &amp; Krajbich, I. (2020). </w:t>
-      </w:r>
-      <w:r>
-        <w:rPr>
-          <w:i/>
-          <w:iCs/>
-          <w:lang w:val="en-US"/>
-        </w:rPr>
-        <w:t>Webcam-based online eye-tracking for behavioral research</w:t>
-      </w:r>
-      <w:r>
-        <w:rPr>
-          <w:lang w:val="en-US"/>
-        </w:rPr>
-        <w:t>. PsyArXiv. https://doi.org/10.31234/osf.io/qhme6</w:t>
+          <w:lang w:val="en-GB"/>
+        </w:rPr>
+        <w:t xml:space="preserve"> research</w:t>
+      </w:r>
+      <w:r>
+        <w:rPr>
+          <w:lang w:val="en-GB"/>
+        </w:rPr>
+        <w:t xml:space="preserve">. </w:t>
+      </w:r>
+      <w:proofErr w:type="spellStart"/>
+      <w:r>
+        <w:rPr>
+          <w:lang w:val="en-GB"/>
+        </w:rPr>
+        <w:t>PsyArXiv</w:t>
+      </w:r>
+      <w:proofErr w:type="spellEnd"/>
+      <w:r>
+        <w:rPr>
+          <w:lang w:val="en-GB"/>
+        </w:rPr>
+        <w:t>. https://doi.org/10.31234/osf.io/qhme6</w:t>
       </w:r>
     </w:p>
     <w:p>
@@ -9748,7 +10787,7 @@
 </file>
 
 <file path=word/endnotes.xml><?xml version="1.0" encoding="utf-8"?>
-<w:endnotes xmlns:wpc="http://schemas.microsoft.com/office/word/2010/wordprocessingCanvas" xmlns:cx="http://schemas.microsoft.com/office/drawing/2014/chartex" xmlns:cx1="http://schemas.microsoft.com/office/drawing/2015/9/8/chartex" xmlns:cx2="http://schemas.microsoft.com/office/drawing/2015/10/21/chartex" xmlns:cx3="http://schemas.microsoft.com/office/drawing/2016/5/9/chartex" xmlns:cx4="http://schemas.microsoft.com/office/drawing/2016/5/10/chartex" xmlns:cx5="http://schemas.microsoft.com/office/drawing/2016/5/11/chartex" xmlns:cx6="http://schemas.microsoft.com/office/drawing/2016/5/12/chartex" xmlns:cx7="http://schemas.microsoft.com/office/drawing/2016/5/13/chartex" xmlns:cx8="http://schemas.microsoft.com/office/drawing/2016/5/14/chartex" xmlns:mc="http://schemas.openxmlformats.org/markup-compatibility/2006" xmlns:aink="http://schemas.microsoft.com/office/drawing/2016/ink" xmlns:am3d="http://schemas.microsoft.com/office/drawing/2017/model3d" xmlns:o="urn:schemas-microsoft-com:office:office" xmlns:r="http://schemas.openxmlformats.org/officeDocument/2006/relationships" xmlns:m="http://schemas.openxmlformats.org/officeDocument/2006/math" xmlns:v="urn:schemas-microsoft-com:vml" xmlns:wp14="http://schemas.microsoft.com/office/word/2010/wordprocessingDrawing" xmlns:wp="http://schemas.openxmlformats.org/drawingml/2006/wordprocessingDrawing" xmlns:w10="urn:schemas-microsoft-com:office:word" xmlns:w="http://schemas.openxmlformats.org/wordprocessingml/2006/main" xmlns:w14="http://schemas.microsoft.com/office/word/2010/wordml" xmlns:w15="http://schemas.microsoft.com/office/word/2012/wordml" xmlns:w16cid="http://schemas.microsoft.com/office/word/2016/wordml/cid" xmlns:w16se="http://schemas.microsoft.com/office/word/2015/wordml/symex" xmlns:wpg="http://schemas.microsoft.com/office/word/2010/wordprocessingGroup" xmlns:wpi="http://schemas.microsoft.com/office/word/2010/wordprocessingInk" xmlns:wne="http://schemas.microsoft.com/office/word/2006/wordml" xmlns:wps="http://schemas.microsoft.com/office/word/2010/wordprocessingShape" mc:Ignorable="w14 w15 w16se w16cid wp14">
+<w:endnotes xmlns:wpc="http://schemas.microsoft.com/office/word/2010/wordprocessingCanvas" xmlns:cx="http://schemas.microsoft.com/office/drawing/2014/chartex" xmlns:cx1="http://schemas.microsoft.com/office/drawing/2015/9/8/chartex" xmlns:cx2="http://schemas.microsoft.com/office/drawing/2015/10/21/chartex" xmlns:cx3="http://schemas.microsoft.com/office/drawing/2016/5/9/chartex" xmlns:cx4="http://schemas.microsoft.com/office/drawing/2016/5/10/chartex" xmlns:cx5="http://schemas.microsoft.com/office/drawing/2016/5/11/chartex" xmlns:cx6="http://schemas.microsoft.com/office/drawing/2016/5/12/chartex" xmlns:cx7="http://schemas.microsoft.com/office/drawing/2016/5/13/chartex" xmlns:cx8="http://schemas.microsoft.com/office/drawing/2016/5/14/chartex" xmlns:mc="http://schemas.openxmlformats.org/markup-compatibility/2006" xmlns:aink="http://schemas.microsoft.com/office/drawing/2016/ink" xmlns:am3d="http://schemas.microsoft.com/office/drawing/2017/model3d" xmlns:o="urn:schemas-microsoft-com:office:office" xmlns:r="http://schemas.openxmlformats.org/officeDocument/2006/relationships" xmlns:m="http://schemas.openxmlformats.org/officeDocument/2006/math" xmlns:v="urn:schemas-microsoft-com:vml" xmlns:wp14="http://schemas.microsoft.com/office/word/2010/wordprocessingDrawing" xmlns:wp="http://schemas.openxmlformats.org/drawingml/2006/wordprocessingDrawing" xmlns:w10="urn:schemas-microsoft-com:office:word" xmlns:w="http://schemas.openxmlformats.org/wordprocessingml/2006/main" xmlns:w14="http://schemas.microsoft.com/office/word/2010/wordml" xmlns:w15="http://schemas.microsoft.com/office/word/2012/wordml" xmlns:w16cex="http://schemas.microsoft.com/office/word/2018/wordml/cex" xmlns:w16cid="http://schemas.microsoft.com/office/word/2016/wordml/cid" xmlns:w16="http://schemas.microsoft.com/office/word/2018/wordml" xmlns:w16se="http://schemas.microsoft.com/office/word/2015/wordml/symex" xmlns:wpg="http://schemas.microsoft.com/office/word/2010/wordprocessingGroup" xmlns:wpi="http://schemas.microsoft.com/office/word/2010/wordprocessingInk" xmlns:wne="http://schemas.microsoft.com/office/word/2006/wordml" xmlns:wps="http://schemas.microsoft.com/office/word/2010/wordprocessingShape" mc:Ignorable="w14 w15 w16se w16cid w16 w16cex wp14">
   <w:endnote w:type="separator" w:id="-1">
     <w:p>
       <w:pPr>
@@ -9773,7 +10812,7 @@
 </file>
 
 <file path=word/footer1.xml><?xml version="1.0" encoding="utf-8"?>
-<w:ftr xmlns:wpc="http://schemas.microsoft.com/office/word/2010/wordprocessingCanvas" xmlns:cx="http://schemas.microsoft.com/office/drawing/2014/chartex" xmlns:cx1="http://schemas.microsoft.com/office/drawing/2015/9/8/chartex" xmlns:cx2="http://schemas.microsoft.com/office/drawing/2015/10/21/chartex" xmlns:cx3="http://schemas.microsoft.com/office/drawing/2016/5/9/chartex" xmlns:cx4="http://schemas.microsoft.com/office/drawing/2016/5/10/chartex" xmlns:cx5="http://schemas.microsoft.com/office/drawing/2016/5/11/chartex" xmlns:cx6="http://schemas.microsoft.com/office/drawing/2016/5/12/chartex" xmlns:cx7="http://schemas.microsoft.com/office/drawing/2016/5/13/chartex" xmlns:cx8="http://schemas.microsoft.com/office/drawing/2016/5/14/chartex" xmlns:mc="http://schemas.openxmlformats.org/markup-compatibility/2006" xmlns:aink="http://schemas.microsoft.com/office/drawing/2016/ink" xmlns:am3d="http://schemas.microsoft.com/office/drawing/2017/model3d" xmlns:o="urn:schemas-microsoft-com:office:office" xmlns:r="http://schemas.openxmlformats.org/officeDocument/2006/relationships" xmlns:m="http://schemas.openxmlformats.org/officeDocument/2006/math" xmlns:v="urn:schemas-microsoft-com:vml" xmlns:wp14="http://schemas.microsoft.com/office/word/2010/wordprocessingDrawing" xmlns:wp="http://schemas.openxmlformats.org/drawingml/2006/wordprocessingDrawing" xmlns:w10="urn:schemas-microsoft-com:office:word" xmlns:w="http://schemas.openxmlformats.org/wordprocessingml/2006/main" xmlns:w14="http://schemas.microsoft.com/office/word/2010/wordml" xmlns:w15="http://schemas.microsoft.com/office/word/2012/wordml" xmlns:w16cid="http://schemas.microsoft.com/office/word/2016/wordml/cid" xmlns:w16se="http://schemas.microsoft.com/office/word/2015/wordml/symex" xmlns:wpg="http://schemas.microsoft.com/office/word/2010/wordprocessingGroup" xmlns:wpi="http://schemas.microsoft.com/office/word/2010/wordprocessingInk" xmlns:wne="http://schemas.microsoft.com/office/word/2006/wordml" xmlns:wps="http://schemas.microsoft.com/office/word/2010/wordprocessingShape" mc:Ignorable="w14 w15 w16se w16cid wp14">
+<w:ftr xmlns:wpc="http://schemas.microsoft.com/office/word/2010/wordprocessingCanvas" xmlns:cx="http://schemas.microsoft.com/office/drawing/2014/chartex" xmlns:cx1="http://schemas.microsoft.com/office/drawing/2015/9/8/chartex" xmlns:cx2="http://schemas.microsoft.com/office/drawing/2015/10/21/chartex" xmlns:cx3="http://schemas.microsoft.com/office/drawing/2016/5/9/chartex" xmlns:cx4="http://schemas.microsoft.com/office/drawing/2016/5/10/chartex" xmlns:cx5="http://schemas.microsoft.com/office/drawing/2016/5/11/chartex" xmlns:cx6="http://schemas.microsoft.com/office/drawing/2016/5/12/chartex" xmlns:cx7="http://schemas.microsoft.com/office/drawing/2016/5/13/chartex" xmlns:cx8="http://schemas.microsoft.com/office/drawing/2016/5/14/chartex" xmlns:mc="http://schemas.openxmlformats.org/markup-compatibility/2006" xmlns:aink="http://schemas.microsoft.com/office/drawing/2016/ink" xmlns:am3d="http://schemas.microsoft.com/office/drawing/2017/model3d" xmlns:o="urn:schemas-microsoft-com:office:office" xmlns:r="http://schemas.openxmlformats.org/officeDocument/2006/relationships" xmlns:m="http://schemas.openxmlformats.org/officeDocument/2006/math" xmlns:v="urn:schemas-microsoft-com:vml" xmlns:wp14="http://schemas.microsoft.com/office/word/2010/wordprocessingDrawing" xmlns:wp="http://schemas.openxmlformats.org/drawingml/2006/wordprocessingDrawing" xmlns:w10="urn:schemas-microsoft-com:office:word" xmlns:w="http://schemas.openxmlformats.org/wordprocessingml/2006/main" xmlns:w14="http://schemas.microsoft.com/office/word/2010/wordml" xmlns:w15="http://schemas.microsoft.com/office/word/2012/wordml" xmlns:w16cex="http://schemas.microsoft.com/office/word/2018/wordml/cex" xmlns:w16cid="http://schemas.microsoft.com/office/word/2016/wordml/cid" xmlns:w16="http://schemas.microsoft.com/office/word/2018/wordml" xmlns:w16se="http://schemas.microsoft.com/office/word/2015/wordml/symex" xmlns:wpg="http://schemas.microsoft.com/office/word/2010/wordprocessingGroup" xmlns:wpi="http://schemas.microsoft.com/office/word/2010/wordprocessingInk" xmlns:wne="http://schemas.microsoft.com/office/word/2006/wordml" xmlns:wps="http://schemas.microsoft.com/office/word/2010/wordprocessingShape" mc:Ignorable="w14 w15 w16se w16cid w16 w16cex wp14">
   <w:sdt>
     <w:sdtPr>
       <w:rPr>
@@ -9830,7 +10869,7 @@
 </file>
 
 <file path=word/footer2.xml><?xml version="1.0" encoding="utf-8"?>
-<w:ftr xmlns:wpc="http://schemas.microsoft.com/office/word/2010/wordprocessingCanvas" xmlns:cx="http://schemas.microsoft.com/office/drawing/2014/chartex" xmlns:cx1="http://schemas.microsoft.com/office/drawing/2015/9/8/chartex" xmlns:cx2="http://schemas.microsoft.com/office/drawing/2015/10/21/chartex" xmlns:cx3="http://schemas.microsoft.com/office/drawing/2016/5/9/chartex" xmlns:cx4="http://schemas.microsoft.com/office/drawing/2016/5/10/chartex" xmlns:cx5="http://schemas.microsoft.com/office/drawing/2016/5/11/chartex" xmlns:cx6="http://schemas.microsoft.com/office/drawing/2016/5/12/chartex" xmlns:cx7="http://schemas.microsoft.com/office/drawing/2016/5/13/chartex" xmlns:cx8="http://schemas.microsoft.com/office/drawing/2016/5/14/chartex" xmlns:mc="http://schemas.openxmlformats.org/markup-compatibility/2006" xmlns:aink="http://schemas.microsoft.com/office/drawing/2016/ink" xmlns:am3d="http://schemas.microsoft.com/office/drawing/2017/model3d" xmlns:o="urn:schemas-microsoft-com:office:office" xmlns:r="http://schemas.openxmlformats.org/officeDocument/2006/relationships" xmlns:m="http://schemas.openxmlformats.org/officeDocument/2006/math" xmlns:v="urn:schemas-microsoft-com:vml" xmlns:wp14="http://schemas.microsoft.com/office/word/2010/wordprocessingDrawing" xmlns:wp="http://schemas.openxmlformats.org/drawingml/2006/wordprocessingDrawing" xmlns:w10="urn:schemas-microsoft-com:office:word" xmlns:w="http://schemas.openxmlformats.org/wordprocessingml/2006/main" xmlns:w14="http://schemas.microsoft.com/office/word/2010/wordml" xmlns:w15="http://schemas.microsoft.com/office/word/2012/wordml" xmlns:w16cid="http://schemas.microsoft.com/office/word/2016/wordml/cid" xmlns:w16se="http://schemas.microsoft.com/office/word/2015/wordml/symex" xmlns:wpg="http://schemas.microsoft.com/office/word/2010/wordprocessingGroup" xmlns:wpi="http://schemas.microsoft.com/office/word/2010/wordprocessingInk" xmlns:wne="http://schemas.microsoft.com/office/word/2006/wordml" xmlns:wps="http://schemas.microsoft.com/office/word/2010/wordprocessingShape" mc:Ignorable="w14 w15 w16se w16cid wp14">
+<w:ftr xmlns:wpc="http://schemas.microsoft.com/office/word/2010/wordprocessingCanvas" xmlns:cx="http://schemas.microsoft.com/office/drawing/2014/chartex" xmlns:cx1="http://schemas.microsoft.com/office/drawing/2015/9/8/chartex" xmlns:cx2="http://schemas.microsoft.com/office/drawing/2015/10/21/chartex" xmlns:cx3="http://schemas.microsoft.com/office/drawing/2016/5/9/chartex" xmlns:cx4="http://schemas.microsoft.com/office/drawing/2016/5/10/chartex" xmlns:cx5="http://schemas.microsoft.com/office/drawing/2016/5/11/chartex" xmlns:cx6="http://schemas.microsoft.com/office/drawing/2016/5/12/chartex" xmlns:cx7="http://schemas.microsoft.com/office/drawing/2016/5/13/chartex" xmlns:cx8="http://schemas.microsoft.com/office/drawing/2016/5/14/chartex" xmlns:mc="http://schemas.openxmlformats.org/markup-compatibility/2006" xmlns:aink="http://schemas.microsoft.com/office/drawing/2016/ink" xmlns:am3d="http://schemas.microsoft.com/office/drawing/2017/model3d" xmlns:o="urn:schemas-microsoft-com:office:office" xmlns:r="http://schemas.openxmlformats.org/officeDocument/2006/relationships" xmlns:m="http://schemas.openxmlformats.org/officeDocument/2006/math" xmlns:v="urn:schemas-microsoft-com:vml" xmlns:wp14="http://schemas.microsoft.com/office/word/2010/wordprocessingDrawing" xmlns:wp="http://schemas.openxmlformats.org/drawingml/2006/wordprocessingDrawing" xmlns:w10="urn:schemas-microsoft-com:office:word" xmlns:w="http://schemas.openxmlformats.org/wordprocessingml/2006/main" xmlns:w14="http://schemas.microsoft.com/office/word/2010/wordml" xmlns:w15="http://schemas.microsoft.com/office/word/2012/wordml" xmlns:w16cex="http://schemas.microsoft.com/office/word/2018/wordml/cex" xmlns:w16cid="http://schemas.microsoft.com/office/word/2016/wordml/cid" xmlns:w16="http://schemas.microsoft.com/office/word/2018/wordml" xmlns:w16se="http://schemas.microsoft.com/office/word/2015/wordml/symex" xmlns:wpg="http://schemas.microsoft.com/office/word/2010/wordprocessingGroup" xmlns:wpi="http://schemas.microsoft.com/office/word/2010/wordprocessingInk" xmlns:wne="http://schemas.microsoft.com/office/word/2006/wordml" xmlns:wps="http://schemas.microsoft.com/office/word/2010/wordprocessingShape" mc:Ignorable="w14 w15 w16se w16cid w16 w16cex wp14">
   <w:sdt>
     <w:sdtPr>
       <w:rPr>
@@ -9900,7 +10939,7 @@
 </file>
 
 <file path=word/footnotes.xml><?xml version="1.0" encoding="utf-8"?>
-<w:footnotes xmlns:wpc="http://schemas.microsoft.com/office/word/2010/wordprocessingCanvas" xmlns:cx="http://schemas.microsoft.com/office/drawing/2014/chartex" xmlns:cx1="http://schemas.microsoft.com/office/drawing/2015/9/8/chartex" xmlns:cx2="http://schemas.microsoft.com/office/drawing/2015/10/21/chartex" xmlns:cx3="http://schemas.microsoft.com/office/drawing/2016/5/9/chartex" xmlns:cx4="http://schemas.microsoft.com/office/drawing/2016/5/10/chartex" xmlns:cx5="http://schemas.microsoft.com/office/drawing/2016/5/11/chartex" xmlns:cx6="http://schemas.microsoft.com/office/drawing/2016/5/12/chartex" xmlns:cx7="http://schemas.microsoft.com/office/drawing/2016/5/13/chartex" xmlns:cx8="http://schemas.microsoft.com/office/drawing/2016/5/14/chartex" xmlns:mc="http://schemas.openxmlformats.org/markup-compatibility/2006" xmlns:aink="http://schemas.microsoft.com/office/drawing/2016/ink" xmlns:am3d="http://schemas.microsoft.com/office/drawing/2017/model3d" xmlns:o="urn:schemas-microsoft-com:office:office" xmlns:r="http://schemas.openxmlformats.org/officeDocument/2006/relationships" xmlns:m="http://schemas.openxmlformats.org/officeDocument/2006/math" xmlns:v="urn:schemas-microsoft-com:vml" xmlns:wp14="http://schemas.microsoft.com/office/word/2010/wordprocessingDrawing" xmlns:wp="http://schemas.openxmlformats.org/drawingml/2006/wordprocessingDrawing" xmlns:w10="urn:schemas-microsoft-com:office:word" xmlns:w="http://schemas.openxmlformats.org/wordprocessingml/2006/main" xmlns:w14="http://schemas.microsoft.com/office/word/2010/wordml" xmlns:w15="http://schemas.microsoft.com/office/word/2012/wordml" xmlns:w16cid="http://schemas.microsoft.com/office/word/2016/wordml/cid" xmlns:w16se="http://schemas.microsoft.com/office/word/2015/wordml/symex" xmlns:wpg="http://schemas.microsoft.com/office/word/2010/wordprocessingGroup" xmlns:wpi="http://schemas.microsoft.com/office/word/2010/wordprocessingInk" xmlns:wne="http://schemas.microsoft.com/office/word/2006/wordml" xmlns:wps="http://schemas.microsoft.com/office/word/2010/wordprocessingShape" mc:Ignorable="w14 w15 w16se w16cid wp14">
+<w:footnotes xmlns:wpc="http://schemas.microsoft.com/office/word/2010/wordprocessingCanvas" xmlns:cx="http://schemas.microsoft.com/office/drawing/2014/chartex" xmlns:cx1="http://schemas.microsoft.com/office/drawing/2015/9/8/chartex" xmlns:cx2="http://schemas.microsoft.com/office/drawing/2015/10/21/chartex" xmlns:cx3="http://schemas.microsoft.com/office/drawing/2016/5/9/chartex" xmlns:cx4="http://schemas.microsoft.com/office/drawing/2016/5/10/chartex" xmlns:cx5="http://schemas.microsoft.com/office/drawing/2016/5/11/chartex" xmlns:cx6="http://schemas.microsoft.com/office/drawing/2016/5/12/chartex" xmlns:cx7="http://schemas.microsoft.com/office/drawing/2016/5/13/chartex" xmlns:cx8="http://schemas.microsoft.com/office/drawing/2016/5/14/chartex" xmlns:mc="http://schemas.openxmlformats.org/markup-compatibility/2006" xmlns:aink="http://schemas.microsoft.com/office/drawing/2016/ink" xmlns:am3d="http://schemas.microsoft.com/office/drawing/2017/model3d" xmlns:o="urn:schemas-microsoft-com:office:office" xmlns:r="http://schemas.openxmlformats.org/officeDocument/2006/relationships" xmlns:m="http://schemas.openxmlformats.org/officeDocument/2006/math" xmlns:v="urn:schemas-microsoft-com:vml" xmlns:wp14="http://schemas.microsoft.com/office/word/2010/wordprocessingDrawing" xmlns:wp="http://schemas.openxmlformats.org/drawingml/2006/wordprocessingDrawing" xmlns:w10="urn:schemas-microsoft-com:office:word" xmlns:w="http://schemas.openxmlformats.org/wordprocessingml/2006/main" xmlns:w14="http://schemas.microsoft.com/office/word/2010/wordml" xmlns:w15="http://schemas.microsoft.com/office/word/2012/wordml" xmlns:w16cex="http://schemas.microsoft.com/office/word/2018/wordml/cex" xmlns:w16cid="http://schemas.microsoft.com/office/word/2016/wordml/cid" xmlns:w16="http://schemas.microsoft.com/office/word/2018/wordml" xmlns:w16se="http://schemas.microsoft.com/office/word/2015/wordml/symex" xmlns:wpg="http://schemas.microsoft.com/office/word/2010/wordprocessingGroup" xmlns:wpi="http://schemas.microsoft.com/office/word/2010/wordprocessingInk" xmlns:wne="http://schemas.microsoft.com/office/word/2006/wordml" xmlns:wps="http://schemas.microsoft.com/office/word/2010/wordprocessingShape" mc:Ignorable="w14 w15 w16se w16cid w16 w16cex wp14">
   <w:footnote w:type="separator" w:id="-1">
     <w:p>
       <w:pPr>
@@ -9925,7 +10964,7 @@
 </file>
 
 <file path=word/numbering.xml><?xml version="1.0" encoding="utf-8"?>
-<w:numbering xmlns:wpc="http://schemas.microsoft.com/office/word/2010/wordprocessingCanvas" xmlns:cx="http://schemas.microsoft.com/office/drawing/2014/chartex" xmlns:cx1="http://schemas.microsoft.com/office/drawing/2015/9/8/chartex" xmlns:cx2="http://schemas.microsoft.com/office/drawing/2015/10/21/chartex" xmlns:cx3="http://schemas.microsoft.com/office/drawing/2016/5/9/chartex" xmlns:cx4="http://schemas.microsoft.com/office/drawing/2016/5/10/chartex" xmlns:cx5="http://schemas.microsoft.com/office/drawing/2016/5/11/chartex" xmlns:cx6="http://schemas.microsoft.com/office/drawing/2016/5/12/chartex" xmlns:cx7="http://schemas.microsoft.com/office/drawing/2016/5/13/chartex" xmlns:cx8="http://schemas.microsoft.com/office/drawing/2016/5/14/chartex" xmlns:mc="http://schemas.openxmlformats.org/markup-compatibility/2006" xmlns:aink="http://schemas.microsoft.com/office/drawing/2016/ink" xmlns:am3d="http://schemas.microsoft.com/office/drawing/2017/model3d" xmlns:o="urn:schemas-microsoft-com:office:office" xmlns:r="http://schemas.openxmlformats.org/officeDocument/2006/relationships" xmlns:m="http://schemas.openxmlformats.org/officeDocument/2006/math" xmlns:v="urn:schemas-microsoft-com:vml" xmlns:wp14="http://schemas.microsoft.com/office/word/2010/wordprocessingDrawing" xmlns:wp="http://schemas.openxmlformats.org/drawingml/2006/wordprocessingDrawing" xmlns:w10="urn:schemas-microsoft-com:office:word" xmlns:w="http://schemas.openxmlformats.org/wordprocessingml/2006/main" xmlns:w14="http://schemas.microsoft.com/office/word/2010/wordml" xmlns:w15="http://schemas.microsoft.com/office/word/2012/wordml" xmlns:w16cid="http://schemas.microsoft.com/office/word/2016/wordml/cid" xmlns:w16se="http://schemas.microsoft.com/office/word/2015/wordml/symex" xmlns:wpg="http://schemas.microsoft.com/office/word/2010/wordprocessingGroup" xmlns:wpi="http://schemas.microsoft.com/office/word/2010/wordprocessingInk" xmlns:wne="http://schemas.microsoft.com/office/word/2006/wordml" xmlns:wps="http://schemas.microsoft.com/office/word/2010/wordprocessingShape" mc:Ignorable="w14 w15 w16se w16cid wp14">
+<w:numbering xmlns:wpc="http://schemas.microsoft.com/office/word/2010/wordprocessingCanvas" xmlns:cx="http://schemas.microsoft.com/office/drawing/2014/chartex" xmlns:cx1="http://schemas.microsoft.com/office/drawing/2015/9/8/chartex" xmlns:cx2="http://schemas.microsoft.com/office/drawing/2015/10/21/chartex" xmlns:cx3="http://schemas.microsoft.com/office/drawing/2016/5/9/chartex" xmlns:cx4="http://schemas.microsoft.com/office/drawing/2016/5/10/chartex" xmlns:cx5="http://schemas.microsoft.com/office/drawing/2016/5/11/chartex" xmlns:cx6="http://schemas.microsoft.com/office/drawing/2016/5/12/chartex" xmlns:cx7="http://schemas.microsoft.com/office/drawing/2016/5/13/chartex" xmlns:cx8="http://schemas.microsoft.com/office/drawing/2016/5/14/chartex" xmlns:mc="http://schemas.openxmlformats.org/markup-compatibility/2006" xmlns:aink="http://schemas.microsoft.com/office/drawing/2016/ink" xmlns:am3d="http://schemas.microsoft.com/office/drawing/2017/model3d" xmlns:o="urn:schemas-microsoft-com:office:office" xmlns:r="http://schemas.openxmlformats.org/officeDocument/2006/relationships" xmlns:m="http://schemas.openxmlformats.org/officeDocument/2006/math" xmlns:v="urn:schemas-microsoft-com:vml" xmlns:wp14="http://schemas.microsoft.com/office/word/2010/wordprocessingDrawing" xmlns:wp="http://schemas.openxmlformats.org/drawingml/2006/wordprocessingDrawing" xmlns:w10="urn:schemas-microsoft-com:office:word" xmlns:w="http://schemas.openxmlformats.org/wordprocessingml/2006/main" xmlns:w14="http://schemas.microsoft.com/office/word/2010/wordml" xmlns:w15="http://schemas.microsoft.com/office/word/2012/wordml" xmlns:w16cex="http://schemas.microsoft.com/office/word/2018/wordml/cex" xmlns:w16cid="http://schemas.microsoft.com/office/word/2016/wordml/cid" xmlns:w16="http://schemas.microsoft.com/office/word/2018/wordml" xmlns:w16se="http://schemas.microsoft.com/office/word/2015/wordml/symex" xmlns:wpg="http://schemas.microsoft.com/office/word/2010/wordprocessingGroup" xmlns:wpi="http://schemas.microsoft.com/office/word/2010/wordprocessingInk" xmlns:wne="http://schemas.microsoft.com/office/word/2006/wordml" xmlns:wps="http://schemas.microsoft.com/office/word/2010/wordprocessingShape" mc:Ignorable="w14 w15 w16se w16cid w16 w16cex wp14">
   <w:abstractNum w:abstractNumId="0" w15:restartNumberingAfterBreak="0">
     <w:nsid w:val="04D339BA"/>
     <w:multiLevelType w:val="hybridMultilevel"/>
@@ -10483,7 +11522,7 @@
 </file>
 
 <file path=word/styles.xml><?xml version="1.0" encoding="utf-8"?>
-<w:styles xmlns:mc="http://schemas.openxmlformats.org/markup-compatibility/2006" xmlns:r="http://schemas.openxmlformats.org/officeDocument/2006/relationships" xmlns:w="http://schemas.openxmlformats.org/wordprocessingml/2006/main" xmlns:w14="http://schemas.microsoft.com/office/word/2010/wordml" xmlns:w15="http://schemas.microsoft.com/office/word/2012/wordml" xmlns:w16cid="http://schemas.microsoft.com/office/word/2016/wordml/cid" xmlns:w16se="http://schemas.microsoft.com/office/word/2015/wordml/symex" mc:Ignorable="w14 w15 w16se w16cid">
+<w:styles xmlns:mc="http://schemas.openxmlformats.org/markup-compatibility/2006" xmlns:r="http://schemas.openxmlformats.org/officeDocument/2006/relationships" xmlns:w="http://schemas.openxmlformats.org/wordprocessingml/2006/main" xmlns:w14="http://schemas.microsoft.com/office/word/2010/wordml" xmlns:w15="http://schemas.microsoft.com/office/word/2012/wordml" xmlns:w16cex="http://schemas.microsoft.com/office/word/2018/wordml/cex" xmlns:w16cid="http://schemas.microsoft.com/office/word/2016/wordml/cid" xmlns:w16="http://schemas.microsoft.com/office/word/2018/wordml" xmlns:w16se="http://schemas.microsoft.com/office/word/2015/wordml/symex" mc:Ignorable="w14 w15 w16se w16cid w16 w16cex">
   <w:docDefaults>
     <w:rPrDefault>
       <w:rPr>
@@ -10499,7 +11538,7 @@
       </w:pPr>
     </w:pPrDefault>
   </w:docDefaults>
-  <w:latentStyles w:defLockedState="0" w:defUIPriority="99" w:defSemiHidden="0" w:defUnhideWhenUsed="0" w:defQFormat="0" w:count="375">
+  <w:latentStyles w:defLockedState="0" w:defUIPriority="99" w:defSemiHidden="0" w:defUnhideWhenUsed="0" w:defQFormat="0" w:count="376">
     <w:lsdException w:name="Normal" w:uiPriority="0" w:qFormat="1"/>
     <w:lsdException w:name="heading 1" w:uiPriority="9" w:qFormat="1"/>
     <w:lsdException w:name="heading 2" w:semiHidden="1" w:uiPriority="9" w:unhideWhenUsed="1" w:qFormat="1"/>
@@ -10605,7 +11644,6 @@
     <w:lsdException w:name="HTML Sample" w:semiHidden="1" w:unhideWhenUsed="1"/>
     <w:lsdException w:name="HTML Typewriter" w:semiHidden="1" w:unhideWhenUsed="1"/>
     <w:lsdException w:name="HTML Variable" w:semiHidden="1" w:unhideWhenUsed="1"/>
-    <w:lsdException w:name="Normal Table" w:semiHidden="1" w:unhideWhenUsed="1"/>
     <w:lsdException w:name="annotation subject" w:semiHidden="1" w:unhideWhenUsed="1"/>
     <w:lsdException w:name="No List" w:semiHidden="1" w:unhideWhenUsed="1"/>
     <w:lsdException w:name="Outline List 1" w:semiHidden="1" w:unhideWhenUsed="1"/>
@@ -10652,10 +11690,8 @@
     <w:lsdException w:name="Table Subtle 2" w:semiHidden="1" w:unhideWhenUsed="1"/>
     <w:lsdException w:name="Table Web 1" w:semiHidden="1" w:unhideWhenUsed="1"/>
     <w:lsdException w:name="Table Web 2" w:semiHidden="1" w:unhideWhenUsed="1"/>
-    <w:lsdException w:name="Table Web 3" w:semiHidden="1" w:unhideWhenUsed="1"/>
     <w:lsdException w:name="Balloon Text" w:semiHidden="1" w:unhideWhenUsed="1"/>
     <w:lsdException w:name="Table Grid" w:uiPriority="39"/>
-    <w:lsdException w:name="Table Theme" w:semiHidden="1" w:unhideWhenUsed="1"/>
     <w:lsdException w:name="Placeholder Text" w:semiHidden="1"/>
     <w:lsdException w:name="No Spacing" w:uiPriority="1" w:qFormat="1"/>
     <w:lsdException w:name="Light Shading" w:uiPriority="60"/>
@@ -10875,6 +11911,7 @@
     <w:lsdException w:name="Smart Hyperlink" w:semiHidden="1" w:unhideWhenUsed="1"/>
     <w:lsdException w:name="Hashtag" w:semiHidden="1" w:unhideWhenUsed="1"/>
     <w:lsdException w:name="Unresolved Mention" w:semiHidden="1" w:unhideWhenUsed="1"/>
+    <w:lsdException w:name="Smart Link" w:semiHidden="1" w:unhideWhenUsed="1"/>
   </w:latentStyles>
   <w:style w:type="paragraph" w:default="1" w:styleId="Normal">
     <w:name w:val="Normal"/>
@@ -11180,6 +12217,28 @@
     <w:semiHidden/>
     <w:unhideWhenUsed/>
     <w:rsid w:val="001256CE"/>
+  </w:style>
+  <w:style w:type="paragraph" w:styleId="Header">
+    <w:name w:val="header"/>
+    <w:basedOn w:val="Normal"/>
+    <w:link w:val="HeaderChar"/>
+    <w:uiPriority w:val="99"/>
+    <w:unhideWhenUsed/>
+    <w:rsid w:val="00B64E82"/>
+    <w:pPr>
+      <w:tabs>
+        <w:tab w:val="center" w:pos="4513"/>
+        <w:tab w:val="right" w:pos="9026"/>
+      </w:tabs>
+      <w:spacing w:line="240" w:lineRule="auto"/>
+    </w:pPr>
+  </w:style>
+  <w:style w:type="character" w:customStyle="1" w:styleId="HeaderChar">
+    <w:name w:val="Header Char"/>
+    <w:basedOn w:val="DefaultParagraphFont"/>
+    <w:link w:val="Header"/>
+    <w:uiPriority w:val="99"/>
+    <w:rsid w:val="00B64E82"/>
   </w:style>
 </w:styles>
 </file>

</xml_diff>